<commit_message>
Engenharia - adicionados casos de teste das tabelas na mgp 50
</commit_message>
<xml_diff>
--- a/Engenharia/Casos de Testes/User Stories com padrão MGP/MGP 54 e MGP 55 Design e fazer melhoria Resultados Pré-Avaliação - Casos de Teste Gerenciamento Pampatec.docx
+++ b/Engenharia/Casos de Testes/User Stories com padrão MGP/MGP 54 e MGP 55 Design e fazer melhoria Resultados Pré-Avaliação - Casos de Teste Gerenciamento Pampatec.docx
@@ -10,10 +10,10 @@
         <w:tblLook w:val="04A0" w:firstRow="1" w:lastRow="0" w:firstColumn="1" w:lastColumn="0" w:noHBand="0" w:noVBand="1"/>
       </w:tblPr>
       <w:tblGrid>
-        <w:gridCol w:w="669"/>
-        <w:gridCol w:w="3125"/>
-        <w:gridCol w:w="4227"/>
-        <w:gridCol w:w="2293"/>
+        <w:gridCol w:w="839"/>
+        <w:gridCol w:w="3072"/>
+        <w:gridCol w:w="4146"/>
+        <w:gridCol w:w="2257"/>
       </w:tblGrid>
       <w:tr>
         <w:trPr>
@@ -115,7 +115,7 @@
         </w:trPr>
         <w:tc>
           <w:tcPr>
-            <w:tcW w:w="669" w:type="dxa"/>
+            <w:tcW w:w="839" w:type="dxa"/>
           </w:tcPr>
           <w:p>
             <w:pPr>
@@ -138,7 +138,7 @@
         </w:tc>
         <w:tc>
           <w:tcPr>
-            <w:tcW w:w="3125" w:type="dxa"/>
+            <w:tcW w:w="3072" w:type="dxa"/>
           </w:tcPr>
           <w:p>
             <w:pPr>
@@ -161,7 +161,7 @@
         </w:tc>
         <w:tc>
           <w:tcPr>
-            <w:tcW w:w="4227" w:type="dxa"/>
+            <w:tcW w:w="4146" w:type="dxa"/>
           </w:tcPr>
           <w:p>
             <w:pPr>
@@ -192,7 +192,7 @@
         </w:tc>
         <w:tc>
           <w:tcPr>
-            <w:tcW w:w="2293" w:type="dxa"/>
+            <w:tcW w:w="2257" w:type="dxa"/>
           </w:tcPr>
           <w:p>
             <w:pPr>
@@ -220,7 +220,7 @@
         </w:trPr>
         <w:tc>
           <w:tcPr>
-            <w:tcW w:w="669" w:type="dxa"/>
+            <w:tcW w:w="839" w:type="dxa"/>
           </w:tcPr>
           <w:p>
             <w:pPr>
@@ -239,7 +239,7 @@
         </w:tc>
         <w:tc>
           <w:tcPr>
-            <w:tcW w:w="3125" w:type="dxa"/>
+            <w:tcW w:w="3072" w:type="dxa"/>
           </w:tcPr>
           <w:p>
             <w:pPr>
@@ -276,7 +276,7 @@
         </w:tc>
         <w:tc>
           <w:tcPr>
-            <w:tcW w:w="4227" w:type="dxa"/>
+            <w:tcW w:w="4146" w:type="dxa"/>
           </w:tcPr>
           <w:p>
             <w:pPr>
@@ -316,7 +316,7 @@
         </w:tc>
         <w:tc>
           <w:tcPr>
-            <w:tcW w:w="2293" w:type="dxa"/>
+            <w:tcW w:w="2257" w:type="dxa"/>
           </w:tcPr>
           <w:p>
             <w:pPr>
@@ -374,7 +374,7 @@
         </w:trPr>
         <w:tc>
           <w:tcPr>
-            <w:tcW w:w="669" w:type="dxa"/>
+            <w:tcW w:w="839" w:type="dxa"/>
           </w:tcPr>
           <w:p>
             <w:pPr>
@@ -393,7 +393,7 @@
         </w:tc>
         <w:tc>
           <w:tcPr>
-            <w:tcW w:w="3125" w:type="dxa"/>
+            <w:tcW w:w="3072" w:type="dxa"/>
           </w:tcPr>
           <w:p>
             <w:pPr>
@@ -412,7 +412,7 @@
         </w:tc>
         <w:tc>
           <w:tcPr>
-            <w:tcW w:w="4227" w:type="dxa"/>
+            <w:tcW w:w="4146" w:type="dxa"/>
           </w:tcPr>
           <w:p>
             <w:pPr>
@@ -443,7 +443,7 @@
         </w:tc>
         <w:tc>
           <w:tcPr>
-            <w:tcW w:w="2293" w:type="dxa"/>
+            <w:tcW w:w="2257" w:type="dxa"/>
           </w:tcPr>
           <w:p>
             <w:pPr>
@@ -494,7 +494,7 @@
         </w:trPr>
         <w:tc>
           <w:tcPr>
-            <w:tcW w:w="669" w:type="dxa"/>
+            <w:tcW w:w="839" w:type="dxa"/>
           </w:tcPr>
           <w:p>
             <w:pPr>
@@ -519,7 +519,7 @@
         </w:tc>
         <w:tc>
           <w:tcPr>
-            <w:tcW w:w="3125" w:type="dxa"/>
+            <w:tcW w:w="3072" w:type="dxa"/>
           </w:tcPr>
           <w:p>
             <w:pPr>
@@ -535,7 +535,7 @@
         </w:tc>
         <w:tc>
           <w:tcPr>
-            <w:tcW w:w="4227" w:type="dxa"/>
+            <w:tcW w:w="4146" w:type="dxa"/>
           </w:tcPr>
           <w:p>
             <w:pPr>
@@ -582,7 +582,7 @@
         </w:tc>
         <w:tc>
           <w:tcPr>
-            <w:tcW w:w="2293" w:type="dxa"/>
+            <w:tcW w:w="2257" w:type="dxa"/>
           </w:tcPr>
           <w:p>
             <w:pPr>
@@ -628,6 +628,118 @@
                 <w:highlight w:val="green"/>
               </w:rPr>
               <w:t>Aprovado. Campo não editável.</w:t>
+            </w:r>
+          </w:p>
+        </w:tc>
+      </w:tr>
+      <w:tr>
+        <w:trPr>
+          <w:trHeight w:val="1215"/>
+        </w:trPr>
+        <w:tc>
+          <w:tcPr>
+            <w:tcW w:w="839" w:type="dxa"/>
+          </w:tcPr>
+          <w:p>
+            <w:pPr>
+              <w:rPr>
+                <w:b/>
+              </w:rPr>
+            </w:pPr>
+            <w:r>
+              <w:rPr>
+                <w:b/>
+              </w:rPr>
+              <w:t>1.1.2</w:t>
+            </w:r>
+          </w:p>
+        </w:tc>
+        <w:tc>
+          <w:tcPr>
+            <w:tcW w:w="3072" w:type="dxa"/>
+          </w:tcPr>
+          <w:p>
+            <w:pPr>
+              <w:jc w:val="both"/>
+              <w:rPr>
+                <w:b/>
+              </w:rPr>
+            </w:pPr>
+            <w:r>
+              <w:rPr>
+                <w:b/>
+              </w:rPr>
+              <w:t>O empreendedor seleciona alterar sua resposta após ler o comentário feito pelo gerente de relacionamentos.</w:t>
+            </w:r>
+          </w:p>
+        </w:tc>
+        <w:tc>
+          <w:tcPr>
+            <w:tcW w:w="4146" w:type="dxa"/>
+          </w:tcPr>
+          <w:p>
+            <w:pPr>
+              <w:pStyle w:val="PargrafodaLista"/>
+              <w:numPr>
+                <w:ilvl w:val="0"/>
+                <w:numId w:val="7"/>
+              </w:numPr>
+              <w:jc w:val="both"/>
+            </w:pPr>
+            <w:r>
+              <w:t xml:space="preserve">A resposta pode ser alterada. </w:t>
+            </w:r>
+          </w:p>
+          <w:p>
+            <w:pPr>
+              <w:pStyle w:val="PargrafodaLista"/>
+              <w:numPr>
+                <w:ilvl w:val="0"/>
+                <w:numId w:val="7"/>
+              </w:numPr>
+              <w:jc w:val="both"/>
+            </w:pPr>
+            <w:r>
+              <w:t>A alteração é salva emitindo um feedback de sucesso.</w:t>
+            </w:r>
+          </w:p>
+          <w:p>
+            <w:pPr>
+              <w:jc w:val="both"/>
+            </w:pPr>
+          </w:p>
+        </w:tc>
+        <w:tc>
+          <w:tcPr>
+            <w:tcW w:w="2257" w:type="dxa"/>
+          </w:tcPr>
+          <w:p>
+            <w:pPr>
+              <w:jc w:val="both"/>
+              <w:rPr>
+                <w:highlight w:val="green"/>
+              </w:rPr>
+            </w:pPr>
+            <w:r>
+              <w:rPr>
+                <w:highlight w:val="green"/>
+              </w:rPr>
+              <w:t>Aprovado. O campo está editável.</w:t>
+            </w:r>
+          </w:p>
+          <w:p>
+            <w:pPr>
+              <w:jc w:val="both"/>
+              <w:rPr>
+                <w:color w:val="FF0000"/>
+                <w:highlight w:val="yellow"/>
+              </w:rPr>
+            </w:pPr>
+            <w:r>
+              <w:rPr>
+                <w:highlight w:val="green"/>
+              </w:rPr>
+              <w:t>Aprovado. Feedback exibido.</w:t>
             </w:r>
           </w:p>
         </w:tc>
@@ -638,109 +750,654 @@
         </w:trPr>
         <w:tc>
           <w:tcPr>
-            <w:tcW w:w="669" w:type="dxa"/>
-          </w:tcPr>
-          <w:p>
-            <w:pPr>
-              <w:rPr>
-                <w:b/>
-              </w:rPr>
-            </w:pPr>
-            <w:r>
-              <w:rPr>
-                <w:b/>
-              </w:rPr>
-              <w:t>1.1.2</w:t>
-            </w:r>
-          </w:p>
-        </w:tc>
-        <w:tc>
-          <w:tcPr>
-            <w:tcW w:w="3125" w:type="dxa"/>
-          </w:tcPr>
-          <w:p>
-            <w:pPr>
-              <w:jc w:val="both"/>
-              <w:rPr>
-                <w:b/>
-              </w:rPr>
-            </w:pPr>
-            <w:r>
-              <w:rPr>
-                <w:b/>
-              </w:rPr>
-              <w:t>O empreendedor seleciona alterar sua resposta após ler o comentário feito pelo gerente de relacionamentos.</w:t>
-            </w:r>
-          </w:p>
-        </w:tc>
-        <w:tc>
-          <w:tcPr>
-            <w:tcW w:w="4227" w:type="dxa"/>
+            <w:tcW w:w="839" w:type="dxa"/>
+          </w:tcPr>
+          <w:p>
+            <w:pPr>
+              <w:rPr>
+                <w:b/>
+              </w:rPr>
+            </w:pPr>
+            <w:bookmarkStart w:id="0" w:name="_GoBack"/>
+            <w:r>
+              <w:rPr>
+                <w:b/>
+              </w:rPr>
+              <w:t>1.1.2.1</w:t>
+            </w:r>
+          </w:p>
+        </w:tc>
+        <w:tc>
+          <w:tcPr>
+            <w:tcW w:w="3072" w:type="dxa"/>
+          </w:tcPr>
+          <w:p>
+            <w:pPr>
+              <w:jc w:val="both"/>
+              <w:rPr>
+                <w:b/>
+              </w:rPr>
+            </w:pPr>
+            <w:r>
+              <w:rPr>
+                <w:b/>
+              </w:rPr>
+              <w:t xml:space="preserve">O empreendedor </w:t>
+            </w:r>
+            <w:r>
+              <w:rPr>
+                <w:b/>
+              </w:rPr>
+              <w:t>clica no botão adicionar linha na</w:t>
+            </w:r>
+            <w:r>
+              <w:rPr>
+                <w:b/>
+              </w:rPr>
+              <w:t xml:space="preserve"> tabela custos fixos</w:t>
+            </w:r>
+          </w:p>
+        </w:tc>
+        <w:tc>
+          <w:tcPr>
+            <w:tcW w:w="4146" w:type="dxa"/>
           </w:tcPr>
           <w:p>
             <w:pPr>
               <w:pStyle w:val="PargrafodaLista"/>
-              <w:numPr>
-                <w:ilvl w:val="0"/>
-                <w:numId w:val="7"/>
-              </w:numPr>
-              <w:jc w:val="both"/>
-            </w:pPr>
-            <w:r>
-              <w:t xml:space="preserve">A resposta pode ser alterada. </w:t>
-            </w:r>
-          </w:p>
+              <w:jc w:val="both"/>
+            </w:pPr>
+            <w:r>
+              <w:t xml:space="preserve">Uma linha de custo é adicionada na </w:t>
+            </w:r>
+          </w:p>
+        </w:tc>
+        <w:tc>
+          <w:tcPr>
+            <w:tcW w:w="2257" w:type="dxa"/>
+          </w:tcPr>
+          <w:p>
+            <w:pPr>
+              <w:jc w:val="both"/>
+              <w:rPr>
+                <w:highlight w:val="green"/>
+              </w:rPr>
+            </w:pPr>
+          </w:p>
+        </w:tc>
+      </w:tr>
+      <w:bookmarkEnd w:id="0"/>
+      <w:tr>
+        <w:trPr>
+          <w:trHeight w:val="1028"/>
+        </w:trPr>
+        <w:tc>
+          <w:tcPr>
+            <w:tcW w:w="839" w:type="dxa"/>
+          </w:tcPr>
+          <w:p>
+            <w:pPr>
+              <w:rPr>
+                <w:b/>
+              </w:rPr>
+            </w:pPr>
+            <w:r>
+              <w:rPr>
+                <w:b/>
+              </w:rPr>
+              <w:t>1.1.2.2</w:t>
+            </w:r>
+          </w:p>
+        </w:tc>
+        <w:tc>
+          <w:tcPr>
+            <w:tcW w:w="3072" w:type="dxa"/>
+          </w:tcPr>
+          <w:p>
+            <w:pPr>
+              <w:jc w:val="both"/>
+              <w:rPr>
+                <w:b/>
+              </w:rPr>
+            </w:pPr>
+            <w:r>
+              <w:rPr>
+                <w:b/>
+              </w:rPr>
+              <w:t xml:space="preserve">O empreendedor </w:t>
+            </w:r>
+            <w:r>
+              <w:rPr>
+                <w:b/>
+              </w:rPr>
+              <w:t>clica no botão de excluir</w:t>
+            </w:r>
+            <w:r>
+              <w:rPr>
+                <w:b/>
+              </w:rPr>
+              <w:t xml:space="preserve"> uma linha de custo fixo da tabela</w:t>
+            </w:r>
+          </w:p>
+        </w:tc>
+        <w:tc>
+          <w:tcPr>
+            <w:tcW w:w="4146" w:type="dxa"/>
+          </w:tcPr>
           <w:p>
             <w:pPr>
               <w:pStyle w:val="PargrafodaLista"/>
-              <w:numPr>
-                <w:ilvl w:val="0"/>
-                <w:numId w:val="7"/>
-              </w:numPr>
-              <w:jc w:val="both"/>
-            </w:pPr>
-            <w:r>
-              <w:t>A alteração é salva emitindo um feedback de sucesso.</w:t>
-            </w:r>
-          </w:p>
-          <w:p>
-            <w:pPr>
-              <w:jc w:val="both"/>
-            </w:pPr>
-          </w:p>
-        </w:tc>
-        <w:tc>
-          <w:tcPr>
-            <w:tcW w:w="2293" w:type="dxa"/>
-          </w:tcPr>
-          <w:p>
-            <w:pPr>
-              <w:jc w:val="both"/>
-              <w:rPr>
-                <w:highlight w:val="green"/>
-              </w:rPr>
-            </w:pPr>
-            <w:r>
-              <w:rPr>
-                <w:highlight w:val="green"/>
-              </w:rPr>
-              <w:t>Aprovado. O campo está editável.</w:t>
-            </w:r>
-          </w:p>
-          <w:p>
-            <w:pPr>
-              <w:jc w:val="both"/>
-              <w:rPr>
-                <w:color w:val="FF0000"/>
-                <w:highlight w:val="yellow"/>
-              </w:rPr>
-            </w:pPr>
-            <w:r>
-              <w:rPr>
-                <w:highlight w:val="green"/>
-              </w:rPr>
-              <w:t>Aprovado. Feedback exibido.</w:t>
-            </w:r>
+              <w:jc w:val="both"/>
+            </w:pPr>
+            <w:r>
+              <w:t xml:space="preserve">A linha é excluída da </w:t>
+            </w:r>
+            <w:r>
+              <w:t>tabela de custos fixos</w:t>
+            </w:r>
+          </w:p>
+        </w:tc>
+        <w:tc>
+          <w:tcPr>
+            <w:tcW w:w="2257" w:type="dxa"/>
+          </w:tcPr>
+          <w:p>
+            <w:pPr>
+              <w:jc w:val="both"/>
+              <w:rPr>
+                <w:highlight w:val="green"/>
+              </w:rPr>
+            </w:pPr>
+          </w:p>
+        </w:tc>
+      </w:tr>
+      <w:tr>
+        <w:trPr>
+          <w:trHeight w:val="1028"/>
+        </w:trPr>
+        <w:tc>
+          <w:tcPr>
+            <w:tcW w:w="839" w:type="dxa"/>
+          </w:tcPr>
+          <w:p>
+            <w:pPr>
+              <w:rPr>
+                <w:b/>
+              </w:rPr>
+            </w:pPr>
+            <w:r>
+              <w:rPr>
+                <w:b/>
+              </w:rPr>
+              <w:t>1.1.2.3</w:t>
+            </w:r>
+          </w:p>
+        </w:tc>
+        <w:tc>
+          <w:tcPr>
+            <w:tcW w:w="3072" w:type="dxa"/>
+          </w:tcPr>
+          <w:p>
+            <w:pPr>
+              <w:jc w:val="both"/>
+              <w:rPr>
+                <w:b/>
+              </w:rPr>
+            </w:pPr>
+            <w:r>
+              <w:rPr>
+                <w:b/>
+              </w:rPr>
+              <w:t>O empreendedor edita uma linha de custo fixo da tabela</w:t>
+            </w:r>
+          </w:p>
+        </w:tc>
+        <w:tc>
+          <w:tcPr>
+            <w:tcW w:w="4146" w:type="dxa"/>
+          </w:tcPr>
+          <w:p>
+            <w:pPr>
+              <w:pStyle w:val="PargrafodaLista"/>
+              <w:jc w:val="both"/>
+            </w:pPr>
+            <w:r>
+              <w:t>A linha da tabela de custos fixos é alterada</w:t>
+            </w:r>
+            <w:r>
+              <w:t xml:space="preserve"> </w:t>
+            </w:r>
+          </w:p>
+        </w:tc>
+        <w:tc>
+          <w:tcPr>
+            <w:tcW w:w="2257" w:type="dxa"/>
+          </w:tcPr>
+          <w:p>
+            <w:pPr>
+              <w:jc w:val="both"/>
+              <w:rPr>
+                <w:highlight w:val="green"/>
+              </w:rPr>
+            </w:pPr>
+          </w:p>
+        </w:tc>
+      </w:tr>
+      <w:tr>
+        <w:trPr>
+          <w:trHeight w:val="1028"/>
+        </w:trPr>
+        <w:tc>
+          <w:tcPr>
+            <w:tcW w:w="839" w:type="dxa"/>
+          </w:tcPr>
+          <w:p>
+            <w:pPr>
+              <w:rPr>
+                <w:b/>
+              </w:rPr>
+            </w:pPr>
+            <w:r>
+              <w:rPr>
+                <w:b/>
+              </w:rPr>
+              <w:t>1.1.2.4</w:t>
+            </w:r>
+          </w:p>
+        </w:tc>
+        <w:tc>
+          <w:tcPr>
+            <w:tcW w:w="3072" w:type="dxa"/>
+          </w:tcPr>
+          <w:p>
+            <w:pPr>
+              <w:jc w:val="both"/>
+              <w:rPr>
+                <w:b/>
+              </w:rPr>
+            </w:pPr>
+            <w:r>
+              <w:rPr>
+                <w:b/>
+              </w:rPr>
+              <w:t>Sobre a projeção de seis meses</w:t>
+            </w:r>
+          </w:p>
+        </w:tc>
+        <w:tc>
+          <w:tcPr>
+            <w:tcW w:w="4146" w:type="dxa"/>
+          </w:tcPr>
+          <w:p>
+            <w:pPr>
+              <w:pStyle w:val="PargrafodaLista"/>
+              <w:jc w:val="both"/>
+            </w:pPr>
+            <w:r>
+              <w:t>A projeção é alterada em cada alteração da tabela</w:t>
+            </w:r>
+          </w:p>
+        </w:tc>
+        <w:tc>
+          <w:tcPr>
+            <w:tcW w:w="2257" w:type="dxa"/>
+          </w:tcPr>
+          <w:p>
+            <w:pPr>
+              <w:jc w:val="both"/>
+              <w:rPr>
+                <w:highlight w:val="green"/>
+              </w:rPr>
+            </w:pPr>
+          </w:p>
+        </w:tc>
+      </w:tr>
+      <w:tr>
+        <w:trPr>
+          <w:trHeight w:val="1028"/>
+        </w:trPr>
+        <w:tc>
+          <w:tcPr>
+            <w:tcW w:w="839" w:type="dxa"/>
+          </w:tcPr>
+          <w:p>
+            <w:pPr>
+              <w:rPr>
+                <w:b/>
+              </w:rPr>
+            </w:pPr>
+            <w:r>
+              <w:rPr>
+                <w:b/>
+              </w:rPr>
+              <w:t>1.1.2.5</w:t>
+            </w:r>
+          </w:p>
+        </w:tc>
+        <w:tc>
+          <w:tcPr>
+            <w:tcW w:w="3072" w:type="dxa"/>
+          </w:tcPr>
+          <w:p>
+            <w:pPr>
+              <w:jc w:val="both"/>
+              <w:rPr>
+                <w:b/>
+              </w:rPr>
+            </w:pPr>
+            <w:r>
+              <w:rPr>
+                <w:b/>
+              </w:rPr>
+              <w:t>O empreendedor clica no botão de adicionar linha na tabela de custos variáveis</w:t>
+            </w:r>
+          </w:p>
+        </w:tc>
+        <w:tc>
+          <w:tcPr>
+            <w:tcW w:w="4146" w:type="dxa"/>
+          </w:tcPr>
+          <w:p>
+            <w:pPr>
+              <w:pStyle w:val="PargrafodaLista"/>
+              <w:jc w:val="both"/>
+            </w:pPr>
+            <w:r>
+              <w:t>Uma linha é adicionada na tabela de custos variáveis</w:t>
+            </w:r>
+            <w:r>
+              <w:t xml:space="preserve"> </w:t>
+            </w:r>
+          </w:p>
+        </w:tc>
+        <w:tc>
+          <w:tcPr>
+            <w:tcW w:w="2257" w:type="dxa"/>
+          </w:tcPr>
+          <w:p>
+            <w:pPr>
+              <w:jc w:val="both"/>
+              <w:rPr>
+                <w:highlight w:val="green"/>
+              </w:rPr>
+            </w:pPr>
+          </w:p>
+        </w:tc>
+      </w:tr>
+      <w:tr>
+        <w:trPr>
+          <w:trHeight w:val="1028"/>
+        </w:trPr>
+        <w:tc>
+          <w:tcPr>
+            <w:tcW w:w="839" w:type="dxa"/>
+          </w:tcPr>
+          <w:p>
+            <w:pPr>
+              <w:rPr>
+                <w:b/>
+              </w:rPr>
+            </w:pPr>
+            <w:r>
+              <w:rPr>
+                <w:b/>
+              </w:rPr>
+              <w:lastRenderedPageBreak/>
+              <w:t>1.1.2.6</w:t>
+            </w:r>
+          </w:p>
+        </w:tc>
+        <w:tc>
+          <w:tcPr>
+            <w:tcW w:w="3072" w:type="dxa"/>
+          </w:tcPr>
+          <w:p>
+            <w:pPr>
+              <w:jc w:val="both"/>
+              <w:rPr>
+                <w:b/>
+              </w:rPr>
+            </w:pPr>
+            <w:r>
+              <w:rPr>
+                <w:b/>
+              </w:rPr>
+              <w:t>O empreendedor clica no botão de excluir uma linha na tabela de custos variáveis</w:t>
+            </w:r>
+          </w:p>
+        </w:tc>
+        <w:tc>
+          <w:tcPr>
+            <w:tcW w:w="4146" w:type="dxa"/>
+          </w:tcPr>
+          <w:p>
+            <w:pPr>
+              <w:pStyle w:val="PargrafodaLista"/>
+              <w:jc w:val="both"/>
+            </w:pPr>
+            <w:r>
+              <w:t xml:space="preserve">A linha é excluída da tabela de custos variáveis </w:t>
+            </w:r>
+          </w:p>
+        </w:tc>
+        <w:tc>
+          <w:tcPr>
+            <w:tcW w:w="2257" w:type="dxa"/>
+          </w:tcPr>
+          <w:p>
+            <w:pPr>
+              <w:jc w:val="both"/>
+              <w:rPr>
+                <w:highlight w:val="green"/>
+              </w:rPr>
+            </w:pPr>
+          </w:p>
+        </w:tc>
+      </w:tr>
+      <w:tr>
+        <w:trPr>
+          <w:trHeight w:val="1028"/>
+        </w:trPr>
+        <w:tc>
+          <w:tcPr>
+            <w:tcW w:w="839" w:type="dxa"/>
+          </w:tcPr>
+          <w:p>
+            <w:pPr>
+              <w:rPr>
+                <w:b/>
+              </w:rPr>
+            </w:pPr>
+            <w:r>
+              <w:rPr>
+                <w:b/>
+              </w:rPr>
+              <w:t>1.1.2.7</w:t>
+            </w:r>
+          </w:p>
+        </w:tc>
+        <w:tc>
+          <w:tcPr>
+            <w:tcW w:w="3072" w:type="dxa"/>
+          </w:tcPr>
+          <w:p>
+            <w:pPr>
+              <w:jc w:val="both"/>
+              <w:rPr>
+                <w:b/>
+              </w:rPr>
+            </w:pPr>
+            <w:r>
+              <w:rPr>
+                <w:b/>
+              </w:rPr>
+              <w:t>O empreendedor clica no botão de editar da tabela de custos variáveis, edita a linha e conclui</w:t>
+            </w:r>
+          </w:p>
+        </w:tc>
+        <w:tc>
+          <w:tcPr>
+            <w:tcW w:w="4146" w:type="dxa"/>
+          </w:tcPr>
+          <w:p>
+            <w:pPr>
+              <w:pStyle w:val="PargrafodaLista"/>
+              <w:jc w:val="both"/>
+            </w:pPr>
+            <w:r>
+              <w:t xml:space="preserve">A linha da tabela de custos variáveis é alterada </w:t>
+            </w:r>
+          </w:p>
+        </w:tc>
+        <w:tc>
+          <w:tcPr>
+            <w:tcW w:w="2257" w:type="dxa"/>
+          </w:tcPr>
+          <w:p>
+            <w:pPr>
+              <w:jc w:val="both"/>
+              <w:rPr>
+                <w:highlight w:val="green"/>
+              </w:rPr>
+            </w:pPr>
+          </w:p>
+        </w:tc>
+      </w:tr>
+      <w:tr>
+        <w:trPr>
+          <w:trHeight w:val="1028"/>
+        </w:trPr>
+        <w:tc>
+          <w:tcPr>
+            <w:tcW w:w="839" w:type="dxa"/>
+          </w:tcPr>
+          <w:p>
+            <w:pPr>
+              <w:rPr>
+                <w:b/>
+              </w:rPr>
+            </w:pPr>
+            <w:r>
+              <w:rPr>
+                <w:b/>
+              </w:rPr>
+              <w:t>1.1.2.8</w:t>
+            </w:r>
+          </w:p>
+        </w:tc>
+        <w:tc>
+          <w:tcPr>
+            <w:tcW w:w="3072" w:type="dxa"/>
+          </w:tcPr>
+          <w:p>
+            <w:pPr>
+              <w:jc w:val="both"/>
+              <w:rPr>
+                <w:b/>
+              </w:rPr>
+            </w:pPr>
+            <w:r>
+              <w:rPr>
+                <w:b/>
+              </w:rPr>
+              <w:t>Sobre campo projeção na tabela de custos variáveis</w:t>
+            </w:r>
+          </w:p>
+        </w:tc>
+        <w:tc>
+          <w:tcPr>
+            <w:tcW w:w="4146" w:type="dxa"/>
+          </w:tcPr>
+          <w:p>
+            <w:pPr>
+              <w:pStyle w:val="PargrafodaLista"/>
+              <w:jc w:val="both"/>
+            </w:pPr>
+            <w:r>
+              <w:t>A projeção do custo em seis meses é alterada em cada alteração nas linhas da tabela</w:t>
+            </w:r>
+          </w:p>
+        </w:tc>
+        <w:tc>
+          <w:tcPr>
+            <w:tcW w:w="2257" w:type="dxa"/>
+          </w:tcPr>
+          <w:p>
+            <w:pPr>
+              <w:jc w:val="both"/>
+              <w:rPr>
+                <w:highlight w:val="green"/>
+              </w:rPr>
+            </w:pPr>
+          </w:p>
+        </w:tc>
+      </w:tr>
+      <w:tr>
+        <w:trPr>
+          <w:trHeight w:val="1028"/>
+        </w:trPr>
+        <w:tc>
+          <w:tcPr>
+            <w:tcW w:w="839" w:type="dxa"/>
+          </w:tcPr>
+          <w:p>
+            <w:pPr>
+              <w:rPr>
+                <w:b/>
+              </w:rPr>
+            </w:pPr>
+            <w:r>
+              <w:rPr>
+                <w:b/>
+              </w:rPr>
+              <w:t>1.1.2.9</w:t>
+            </w:r>
+          </w:p>
+        </w:tc>
+        <w:tc>
+          <w:tcPr>
+            <w:tcW w:w="3072" w:type="dxa"/>
+          </w:tcPr>
+          <w:p>
+            <w:pPr>
+              <w:jc w:val="both"/>
+              <w:rPr>
+                <w:b/>
+              </w:rPr>
+            </w:pPr>
+            <w:r>
+              <w:rPr>
+                <w:b/>
+              </w:rPr>
+              <w:t>Sobre o feedback de alteração e salvamento</w:t>
+            </w:r>
+          </w:p>
+        </w:tc>
+        <w:tc>
+          <w:tcPr>
+            <w:tcW w:w="4146" w:type="dxa"/>
+          </w:tcPr>
+          <w:p>
+            <w:pPr>
+              <w:pStyle w:val="PargrafodaLista"/>
+              <w:jc w:val="both"/>
+            </w:pPr>
+            <w:r>
+              <w:t>O feedback de alteração e salvamento é exibido em cada alteração na tabela</w:t>
+            </w:r>
+          </w:p>
+        </w:tc>
+        <w:tc>
+          <w:tcPr>
+            <w:tcW w:w="2257" w:type="dxa"/>
+          </w:tcPr>
+          <w:p>
+            <w:pPr>
+              <w:jc w:val="both"/>
+              <w:rPr>
+                <w:highlight w:val="green"/>
+              </w:rPr>
+            </w:pPr>
           </w:p>
         </w:tc>
       </w:tr>
@@ -750,7 +1407,7 @@
         </w:trPr>
         <w:tc>
           <w:tcPr>
-            <w:tcW w:w="669" w:type="dxa"/>
+            <w:tcW w:w="839" w:type="dxa"/>
           </w:tcPr>
           <w:p>
             <w:pPr>
@@ -781,7 +1438,7 @@
         </w:tc>
         <w:tc>
           <w:tcPr>
-            <w:tcW w:w="3125" w:type="dxa"/>
+            <w:tcW w:w="3072" w:type="dxa"/>
           </w:tcPr>
           <w:p>
             <w:pPr>
@@ -800,7 +1457,7 @@
         </w:tc>
         <w:tc>
           <w:tcPr>
-            <w:tcW w:w="4227" w:type="dxa"/>
+            <w:tcW w:w="4146" w:type="dxa"/>
           </w:tcPr>
           <w:p>
             <w:pPr>
@@ -825,11 +1482,17 @@
               <w:jc w:val="both"/>
             </w:pPr>
             <w:r>
-              <w:t xml:space="preserve">Na visualização do gerente, o plano </w:t>
+              <w:t>Na visu</w:t>
+            </w:r>
+            <w:r>
+              <w:t xml:space="preserve">alização do gerente, o plano </w:t>
             </w:r>
             <w:proofErr w:type="spellStart"/>
             <w:r>
-              <w:t>re-submetido</w:t>
+              <w:t>res</w:t>
+            </w:r>
+            <w:r>
+              <w:t>submetido</w:t>
             </w:r>
             <w:proofErr w:type="spellEnd"/>
             <w:r>
@@ -839,7 +1502,7 @@
         </w:tc>
         <w:tc>
           <w:tcPr>
-            <w:tcW w:w="2293" w:type="dxa"/>
+            <w:tcW w:w="2257" w:type="dxa"/>
           </w:tcPr>
           <w:p>
             <w:pPr>
@@ -892,7 +1555,7 @@
         </w:trPr>
         <w:tc>
           <w:tcPr>
-            <w:tcW w:w="669" w:type="dxa"/>
+            <w:tcW w:w="839" w:type="dxa"/>
           </w:tcPr>
           <w:p>
             <w:pPr>
@@ -911,7 +1574,7 @@
         </w:tc>
         <w:tc>
           <w:tcPr>
-            <w:tcW w:w="3125" w:type="dxa"/>
+            <w:tcW w:w="3072" w:type="dxa"/>
           </w:tcPr>
           <w:p>
             <w:pPr>
@@ -930,7 +1593,7 @@
         </w:tc>
         <w:tc>
           <w:tcPr>
-            <w:tcW w:w="4227" w:type="dxa"/>
+            <w:tcW w:w="4146" w:type="dxa"/>
           </w:tcPr>
           <w:p>
             <w:pPr>
@@ -943,7 +1606,7 @@
         </w:tc>
         <w:tc>
           <w:tcPr>
-            <w:tcW w:w="2293" w:type="dxa"/>
+            <w:tcW w:w="2257" w:type="dxa"/>
           </w:tcPr>
           <w:p>
             <w:pPr>
@@ -974,7 +1637,7 @@
         </w:trPr>
         <w:tc>
           <w:tcPr>
-            <w:tcW w:w="669" w:type="dxa"/>
+            <w:tcW w:w="839" w:type="dxa"/>
           </w:tcPr>
           <w:p>
             <w:pPr>
@@ -993,7 +1656,7 @@
         </w:tc>
         <w:tc>
           <w:tcPr>
-            <w:tcW w:w="3125" w:type="dxa"/>
+            <w:tcW w:w="3072" w:type="dxa"/>
           </w:tcPr>
           <w:p>
             <w:pPr>
@@ -1032,7 +1695,7 @@
         </w:tc>
         <w:tc>
           <w:tcPr>
-            <w:tcW w:w="4227" w:type="dxa"/>
+            <w:tcW w:w="4146" w:type="dxa"/>
           </w:tcPr>
           <w:p>
             <w:pPr>
@@ -1089,7 +1752,7 @@
         </w:tc>
         <w:tc>
           <w:tcPr>
-            <w:tcW w:w="2293" w:type="dxa"/>
+            <w:tcW w:w="2257" w:type="dxa"/>
           </w:tcPr>
           <w:p>
             <w:pPr>
@@ -1155,8 +1818,6 @@
               </w:rPr>
               <w:t>Aprovado. Avaliação está disponível</w:t>
             </w:r>
-            <w:bookmarkStart w:id="0" w:name="_GoBack"/>
-            <w:bookmarkEnd w:id="0"/>
           </w:p>
         </w:tc>
       </w:tr>
@@ -1166,7 +1827,7 @@
         </w:trPr>
         <w:tc>
           <w:tcPr>
-            <w:tcW w:w="669" w:type="dxa"/>
+            <w:tcW w:w="839" w:type="dxa"/>
           </w:tcPr>
           <w:p>
             <w:pPr>
@@ -1179,14 +1840,13 @@
               <w:rPr>
                 <w:b/>
               </w:rPr>
-              <w:lastRenderedPageBreak/>
               <w:t>2.1</w:t>
             </w:r>
           </w:p>
         </w:tc>
         <w:tc>
           <w:tcPr>
-            <w:tcW w:w="3125" w:type="dxa"/>
+            <w:tcW w:w="3072" w:type="dxa"/>
           </w:tcPr>
           <w:p>
             <w:pPr>
@@ -1205,7 +1865,7 @@
         </w:tc>
         <w:tc>
           <w:tcPr>
-            <w:tcW w:w="4227" w:type="dxa"/>
+            <w:tcW w:w="4146" w:type="dxa"/>
           </w:tcPr>
           <w:p>
             <w:pPr>
@@ -1218,7 +1878,7 @@
         </w:tc>
         <w:tc>
           <w:tcPr>
-            <w:tcW w:w="2293" w:type="dxa"/>
+            <w:tcW w:w="2257" w:type="dxa"/>
           </w:tcPr>
           <w:p>
             <w:pPr>
@@ -1242,7 +1902,7 @@
         </w:trPr>
         <w:tc>
           <w:tcPr>
-            <w:tcW w:w="669" w:type="dxa"/>
+            <w:tcW w:w="839" w:type="dxa"/>
           </w:tcPr>
           <w:p>
             <w:pPr>
@@ -1261,7 +1921,7 @@
         </w:tc>
         <w:tc>
           <w:tcPr>
-            <w:tcW w:w="3125" w:type="dxa"/>
+            <w:tcW w:w="3072" w:type="dxa"/>
           </w:tcPr>
           <w:p>
             <w:pPr>
@@ -1280,7 +1940,7 @@
         </w:tc>
         <w:tc>
           <w:tcPr>
-            <w:tcW w:w="4227" w:type="dxa"/>
+            <w:tcW w:w="4146" w:type="dxa"/>
           </w:tcPr>
           <w:p>
             <w:pPr>
@@ -1319,7 +1979,7 @@
         </w:tc>
         <w:tc>
           <w:tcPr>
-            <w:tcW w:w="2293" w:type="dxa"/>
+            <w:tcW w:w="2257" w:type="dxa"/>
           </w:tcPr>
           <w:p>
             <w:pPr>
@@ -1364,7 +2024,7 @@
         </w:trPr>
         <w:tc>
           <w:tcPr>
-            <w:tcW w:w="669" w:type="dxa"/>
+            <w:tcW w:w="839" w:type="dxa"/>
           </w:tcPr>
           <w:p>
             <w:pPr>
@@ -1383,7 +2043,7 @@
         </w:tc>
         <w:tc>
           <w:tcPr>
-            <w:tcW w:w="3125" w:type="dxa"/>
+            <w:tcW w:w="3072" w:type="dxa"/>
           </w:tcPr>
           <w:p>
             <w:pPr>
@@ -1402,7 +2062,7 @@
         </w:tc>
         <w:tc>
           <w:tcPr>
-            <w:tcW w:w="4227" w:type="dxa"/>
+            <w:tcW w:w="4146" w:type="dxa"/>
           </w:tcPr>
           <w:p>
             <w:pPr>
@@ -1415,7 +2075,7 @@
         </w:tc>
         <w:tc>
           <w:tcPr>
-            <w:tcW w:w="2293" w:type="dxa"/>
+            <w:tcW w:w="2257" w:type="dxa"/>
           </w:tcPr>
           <w:p>
             <w:pPr>
@@ -1537,6 +2197,95 @@
     </w:lvl>
   </w:abstractNum>
   <w:abstractNum w:abstractNumId="1">
+    <w:nsid w:val="104E4448"/>
+    <w:multiLevelType w:val="hybridMultilevel"/>
+    <w:tmpl w:val="1DB879EA"/>
+    <w:lvl w:ilvl="0" w:tplc="737619B8">
+      <w:start w:val="1"/>
+      <w:numFmt w:val="decimal"/>
+      <w:lvlText w:val="%1)"/>
+      <w:lvlJc w:val="left"/>
+      <w:pPr>
+        <w:ind w:left="1080" w:hanging="360"/>
+      </w:pPr>
+      <w:rPr>
+        <w:rFonts w:hint="default"/>
+      </w:rPr>
+    </w:lvl>
+    <w:lvl w:ilvl="1" w:tplc="04160019" w:tentative="1">
+      <w:start w:val="1"/>
+      <w:numFmt w:val="lowerLetter"/>
+      <w:lvlText w:val="%2."/>
+      <w:lvlJc w:val="left"/>
+      <w:pPr>
+        <w:ind w:left="1800" w:hanging="360"/>
+      </w:pPr>
+    </w:lvl>
+    <w:lvl w:ilvl="2" w:tplc="0416001B" w:tentative="1">
+      <w:start w:val="1"/>
+      <w:numFmt w:val="lowerRoman"/>
+      <w:lvlText w:val="%3."/>
+      <w:lvlJc w:val="right"/>
+      <w:pPr>
+        <w:ind w:left="2520" w:hanging="180"/>
+      </w:pPr>
+    </w:lvl>
+    <w:lvl w:ilvl="3" w:tplc="0416000F" w:tentative="1">
+      <w:start w:val="1"/>
+      <w:numFmt w:val="decimal"/>
+      <w:lvlText w:val="%4."/>
+      <w:lvlJc w:val="left"/>
+      <w:pPr>
+        <w:ind w:left="3240" w:hanging="360"/>
+      </w:pPr>
+    </w:lvl>
+    <w:lvl w:ilvl="4" w:tplc="04160019" w:tentative="1">
+      <w:start w:val="1"/>
+      <w:numFmt w:val="lowerLetter"/>
+      <w:lvlText w:val="%5."/>
+      <w:lvlJc w:val="left"/>
+      <w:pPr>
+        <w:ind w:left="3960" w:hanging="360"/>
+      </w:pPr>
+    </w:lvl>
+    <w:lvl w:ilvl="5" w:tplc="0416001B" w:tentative="1">
+      <w:start w:val="1"/>
+      <w:numFmt w:val="lowerRoman"/>
+      <w:lvlText w:val="%6."/>
+      <w:lvlJc w:val="right"/>
+      <w:pPr>
+        <w:ind w:left="4680" w:hanging="180"/>
+      </w:pPr>
+    </w:lvl>
+    <w:lvl w:ilvl="6" w:tplc="0416000F" w:tentative="1">
+      <w:start w:val="1"/>
+      <w:numFmt w:val="decimal"/>
+      <w:lvlText w:val="%7."/>
+      <w:lvlJc w:val="left"/>
+      <w:pPr>
+        <w:ind w:left="5400" w:hanging="360"/>
+      </w:pPr>
+    </w:lvl>
+    <w:lvl w:ilvl="7" w:tplc="04160019" w:tentative="1">
+      <w:start w:val="1"/>
+      <w:numFmt w:val="lowerLetter"/>
+      <w:lvlText w:val="%8."/>
+      <w:lvlJc w:val="left"/>
+      <w:pPr>
+        <w:ind w:left="6120" w:hanging="360"/>
+      </w:pPr>
+    </w:lvl>
+    <w:lvl w:ilvl="8" w:tplc="0416001B" w:tentative="1">
+      <w:start w:val="1"/>
+      <w:numFmt w:val="lowerRoman"/>
+      <w:lvlText w:val="%9."/>
+      <w:lvlJc w:val="right"/>
+      <w:pPr>
+        <w:ind w:left="6840" w:hanging="180"/>
+      </w:pPr>
+    </w:lvl>
+  </w:abstractNum>
+  <w:abstractNum w:abstractNumId="2">
     <w:nsid w:val="229276C1"/>
     <w:multiLevelType w:val="hybridMultilevel"/>
     <w:tmpl w:val="5052DB44"/>
@@ -1625,7 +2374,7 @@
       </w:pPr>
     </w:lvl>
   </w:abstractNum>
-  <w:abstractNum w:abstractNumId="2">
+  <w:abstractNum w:abstractNumId="3">
     <w:nsid w:val="29142C86"/>
     <w:multiLevelType w:val="hybridMultilevel"/>
     <w:tmpl w:val="B532C3CC"/>
@@ -1714,7 +2463,7 @@
       </w:pPr>
     </w:lvl>
   </w:abstractNum>
-  <w:abstractNum w:abstractNumId="3">
+  <w:abstractNum w:abstractNumId="4">
     <w:nsid w:val="2F2856E5"/>
     <w:multiLevelType w:val="hybridMultilevel"/>
     <w:tmpl w:val="A6D829EC"/>
@@ -1803,7 +2552,7 @@
       </w:pPr>
     </w:lvl>
   </w:abstractNum>
-  <w:abstractNum w:abstractNumId="4">
+  <w:abstractNum w:abstractNumId="5">
     <w:nsid w:val="36604494"/>
     <w:multiLevelType w:val="hybridMultilevel"/>
     <w:tmpl w:val="CD3C165C"/>
@@ -1892,7 +2641,7 @@
       </w:pPr>
     </w:lvl>
   </w:abstractNum>
-  <w:abstractNum w:abstractNumId="5">
+  <w:abstractNum w:abstractNumId="6">
     <w:nsid w:val="39C7359A"/>
     <w:multiLevelType w:val="hybridMultilevel"/>
     <w:tmpl w:val="5C52372C"/>
@@ -1981,7 +2730,7 @@
       </w:pPr>
     </w:lvl>
   </w:abstractNum>
-  <w:abstractNum w:abstractNumId="6">
+  <w:abstractNum w:abstractNumId="7">
     <w:nsid w:val="3C1533B0"/>
     <w:multiLevelType w:val="hybridMultilevel"/>
     <w:tmpl w:val="ED64B0EE"/>
@@ -2070,7 +2819,7 @@
       </w:pPr>
     </w:lvl>
   </w:abstractNum>
-  <w:abstractNum w:abstractNumId="7">
+  <w:abstractNum w:abstractNumId="8">
     <w:nsid w:val="3C7D4822"/>
     <w:multiLevelType w:val="hybridMultilevel"/>
     <w:tmpl w:val="A6D829EC"/>
@@ -2159,7 +2908,7 @@
       </w:pPr>
     </w:lvl>
   </w:abstractNum>
-  <w:abstractNum w:abstractNumId="8">
+  <w:abstractNum w:abstractNumId="9">
     <w:nsid w:val="41882E57"/>
     <w:multiLevelType w:val="hybridMultilevel"/>
     <w:tmpl w:val="A6D829EC"/>
@@ -2248,7 +2997,7 @@
       </w:pPr>
     </w:lvl>
   </w:abstractNum>
-  <w:abstractNum w:abstractNumId="9">
+  <w:abstractNum w:abstractNumId="10">
     <w:nsid w:val="5CBF4C68"/>
     <w:multiLevelType w:val="hybridMultilevel"/>
     <w:tmpl w:val="B88C87C0"/>
@@ -2337,7 +3086,7 @@
       </w:pPr>
     </w:lvl>
   </w:abstractNum>
-  <w:abstractNum w:abstractNumId="10">
+  <w:abstractNum w:abstractNumId="11">
     <w:nsid w:val="5E704845"/>
     <w:multiLevelType w:val="hybridMultilevel"/>
     <w:tmpl w:val="7542FB80"/>
@@ -2426,7 +3175,7 @@
       </w:pPr>
     </w:lvl>
   </w:abstractNum>
-  <w:abstractNum w:abstractNumId="11">
+  <w:abstractNum w:abstractNumId="12">
     <w:nsid w:val="742D379F"/>
     <w:multiLevelType w:val="hybridMultilevel"/>
     <w:tmpl w:val="B88C87C0"/>
@@ -2516,40 +3265,43 @@
     </w:lvl>
   </w:abstractNum>
   <w:num w:numId="1">
-    <w:abstractNumId w:val="11"/>
+    <w:abstractNumId w:val="12"/>
   </w:num>
   <w:num w:numId="2">
-    <w:abstractNumId w:val="8"/>
+    <w:abstractNumId w:val="9"/>
   </w:num>
   <w:num w:numId="3">
-    <w:abstractNumId w:val="3"/>
+    <w:abstractNumId w:val="4"/>
   </w:num>
   <w:num w:numId="4">
     <w:abstractNumId w:val="0"/>
   </w:num>
   <w:num w:numId="5">
+    <w:abstractNumId w:val="7"/>
+  </w:num>
+  <w:num w:numId="6">
     <w:abstractNumId w:val="6"/>
   </w:num>
-  <w:num w:numId="6">
+  <w:num w:numId="7">
+    <w:abstractNumId w:val="3"/>
+  </w:num>
+  <w:num w:numId="8">
+    <w:abstractNumId w:val="11"/>
+  </w:num>
+  <w:num w:numId="9">
+    <w:abstractNumId w:val="2"/>
+  </w:num>
+  <w:num w:numId="10">
     <w:abstractNumId w:val="5"/>
   </w:num>
-  <w:num w:numId="7">
-    <w:abstractNumId w:val="2"/>
+  <w:num w:numId="11">
+    <w:abstractNumId w:val="8"/>
   </w:num>
-  <w:num w:numId="8">
+  <w:num w:numId="12">
     <w:abstractNumId w:val="10"/>
   </w:num>
-  <w:num w:numId="9">
+  <w:num w:numId="13">
     <w:abstractNumId w:val="1"/>
-  </w:num>
-  <w:num w:numId="10">
-    <w:abstractNumId w:val="4"/>
-  </w:num>
-  <w:num w:numId="11">
-    <w:abstractNumId w:val="7"/>
-  </w:num>
-  <w:num w:numId="12">
-    <w:abstractNumId w:val="9"/>
   </w:num>
 </w:numbering>
 </file>

</xml_diff>

<commit_message>
Engenharia - adicionados casos de teste na mgp 55
</commit_message>
<xml_diff>
--- a/Engenharia/Casos de Testes/User Stories com padrão MGP/MGP 54 e MGP 55 Design e fazer melhoria Resultados Pré-Avaliação - Casos de Teste Gerenciamento Pampatec.docx
+++ b/Engenharia/Casos de Testes/User Stories com padrão MGP/MGP 54 e MGP 55 Design e fazer melhoria Resultados Pré-Avaliação - Casos de Teste Gerenciamento Pampatec.docx
@@ -507,6 +507,96 @@
               <w:rPr>
                 <w:b/>
               </w:rPr>
+              <w:t>1.1.0</w:t>
+            </w:r>
+          </w:p>
+        </w:tc>
+        <w:tc>
+          <w:tcPr>
+            <w:tcW w:w="3072" w:type="dxa"/>
+          </w:tcPr>
+          <w:p>
+            <w:pPr>
+              <w:jc w:val="both"/>
+              <w:rPr>
+                <w:b/>
+              </w:rPr>
+            </w:pPr>
+            <w:r>
+              <w:rPr>
+                <w:b/>
+              </w:rPr>
+              <w:t xml:space="preserve">Nas abas do plano de negócio referentes às seções do plano </w:t>
+            </w:r>
+          </w:p>
+        </w:tc>
+        <w:tc>
+          <w:tcPr>
+            <w:tcW w:w="4146" w:type="dxa"/>
+          </w:tcPr>
+          <w:p>
+            <w:pPr>
+              <w:pStyle w:val="PargrafodaLista"/>
+              <w:numPr>
+                <w:ilvl w:val="0"/>
+                <w:numId w:val="14"/>
+              </w:numPr>
+              <w:jc w:val="both"/>
+            </w:pPr>
+            <w:r>
+              <w:t>Uma aba que possui comentário, seu título está em vermelho</w:t>
+            </w:r>
+          </w:p>
+          <w:p>
+            <w:pPr>
+              <w:pStyle w:val="PargrafodaLista"/>
+              <w:numPr>
+                <w:ilvl w:val="0"/>
+                <w:numId w:val="14"/>
+              </w:numPr>
+              <w:jc w:val="both"/>
+            </w:pPr>
+            <w:r>
+              <w:t>Uma aba que não possui comentário, seu título está em verde</w:t>
+            </w:r>
+            <w:bookmarkStart w:id="0" w:name="_GoBack"/>
+            <w:bookmarkEnd w:id="0"/>
+          </w:p>
+        </w:tc>
+        <w:tc>
+          <w:tcPr>
+            <w:tcW w:w="2257" w:type="dxa"/>
+          </w:tcPr>
+          <w:p>
+            <w:pPr>
+              <w:jc w:val="both"/>
+              <w:rPr>
+                <w:szCs w:val="20"/>
+                <w:highlight w:val="green"/>
+              </w:rPr>
+            </w:pPr>
+          </w:p>
+        </w:tc>
+      </w:tr>
+      <w:tr>
+        <w:trPr>
+          <w:trHeight w:val="1028"/>
+        </w:trPr>
+        <w:tc>
+          <w:tcPr>
+            <w:tcW w:w="839" w:type="dxa"/>
+          </w:tcPr>
+          <w:p>
+            <w:pPr>
+              <w:jc w:val="center"/>
+              <w:rPr>
+                <w:b/>
+              </w:rPr>
+            </w:pPr>
+            <w:r>
+              <w:rPr>
+                <w:b/>
+              </w:rPr>
               <w:t>1.1</w:t>
             </w:r>
             <w:r>
@@ -758,7 +848,6 @@
                 <w:b/>
               </w:rPr>
             </w:pPr>
-            <w:bookmarkStart w:id="0" w:name="_GoBack"/>
             <w:r>
               <w:rPr>
                 <w:b/>
@@ -809,91 +898,6 @@
             </w:pPr>
             <w:r>
               <w:t xml:space="preserve">Uma linha de custo é adicionada na </w:t>
-            </w:r>
-          </w:p>
-        </w:tc>
-        <w:tc>
-          <w:tcPr>
-            <w:tcW w:w="2257" w:type="dxa"/>
-          </w:tcPr>
-          <w:p>
-            <w:pPr>
-              <w:jc w:val="both"/>
-              <w:rPr>
-                <w:highlight w:val="green"/>
-              </w:rPr>
-            </w:pPr>
-          </w:p>
-        </w:tc>
-      </w:tr>
-      <w:bookmarkEnd w:id="0"/>
-      <w:tr>
-        <w:trPr>
-          <w:trHeight w:val="1028"/>
-        </w:trPr>
-        <w:tc>
-          <w:tcPr>
-            <w:tcW w:w="839" w:type="dxa"/>
-          </w:tcPr>
-          <w:p>
-            <w:pPr>
-              <w:rPr>
-                <w:b/>
-              </w:rPr>
-            </w:pPr>
-            <w:r>
-              <w:rPr>
-                <w:b/>
-              </w:rPr>
-              <w:t>1.1.2.2</w:t>
-            </w:r>
-          </w:p>
-        </w:tc>
-        <w:tc>
-          <w:tcPr>
-            <w:tcW w:w="3072" w:type="dxa"/>
-          </w:tcPr>
-          <w:p>
-            <w:pPr>
-              <w:jc w:val="both"/>
-              <w:rPr>
-                <w:b/>
-              </w:rPr>
-            </w:pPr>
-            <w:r>
-              <w:rPr>
-                <w:b/>
-              </w:rPr>
-              <w:t xml:space="preserve">O empreendedor </w:t>
-            </w:r>
-            <w:r>
-              <w:rPr>
-                <w:b/>
-              </w:rPr>
-              <w:t>clica no botão de excluir</w:t>
-            </w:r>
-            <w:r>
-              <w:rPr>
-                <w:b/>
-              </w:rPr>
-              <w:t xml:space="preserve"> uma linha de custo fixo da tabela</w:t>
-            </w:r>
-          </w:p>
-        </w:tc>
-        <w:tc>
-          <w:tcPr>
-            <w:tcW w:w="4146" w:type="dxa"/>
-          </w:tcPr>
-          <w:p>
-            <w:pPr>
-              <w:pStyle w:val="PargrafodaLista"/>
-              <w:jc w:val="both"/>
-            </w:pPr>
-            <w:r>
-              <w:t xml:space="preserve">A linha é excluída da </w:t>
-            </w:r>
-            <w:r>
-              <w:t>tabela de custos fixos</w:t>
             </w:r>
           </w:p>
         </w:tc>
@@ -929,7 +933,7 @@
               <w:rPr>
                 <w:b/>
               </w:rPr>
-              <w:t>1.1.2.3</w:t>
+              <w:t>1.1.2.2</w:t>
             </w:r>
           </w:p>
         </w:tc>
@@ -948,7 +952,19 @@
               <w:rPr>
                 <w:b/>
               </w:rPr>
-              <w:t>O empreendedor edita uma linha de custo fixo da tabela</w:t>
+              <w:t xml:space="preserve">O empreendedor </w:t>
+            </w:r>
+            <w:r>
+              <w:rPr>
+                <w:b/>
+              </w:rPr>
+              <w:t>clica no botão de excluir</w:t>
+            </w:r>
+            <w:r>
+              <w:rPr>
+                <w:b/>
+              </w:rPr>
+              <w:t xml:space="preserve"> uma linha de custo fixo da tabela</w:t>
             </w:r>
           </w:p>
         </w:tc>
@@ -962,10 +978,10 @@
               <w:jc w:val="both"/>
             </w:pPr>
             <w:r>
-              <w:t>A linha da tabela de custos fixos é alterada</w:t>
-            </w:r>
-            <w:r>
-              <w:t xml:space="preserve"> </w:t>
+              <w:t xml:space="preserve">A linha é excluída da </w:t>
+            </w:r>
+            <w:r>
+              <w:t>tabela de custos fixos</w:t>
             </w:r>
           </w:p>
         </w:tc>
@@ -1001,7 +1017,7 @@
               <w:rPr>
                 <w:b/>
               </w:rPr>
-              <w:t>1.1.2.4</w:t>
+              <w:t>1.1.2.3</w:t>
             </w:r>
           </w:p>
         </w:tc>
@@ -1020,7 +1036,7 @@
               <w:rPr>
                 <w:b/>
               </w:rPr>
-              <w:t>Sobre a projeção de seis meses</w:t>
+              <w:t>O empreendedor edita uma linha de custo fixo da tabela</w:t>
             </w:r>
           </w:p>
         </w:tc>
@@ -1034,7 +1050,10 @@
               <w:jc w:val="both"/>
             </w:pPr>
             <w:r>
-              <w:t>A projeção é alterada em cada alteração da tabela</w:t>
+              <w:t>A linha da tabela de custos fixos é alterada</w:t>
+            </w:r>
+            <w:r>
+              <w:t xml:space="preserve"> </w:t>
             </w:r>
           </w:p>
         </w:tc>
@@ -1070,7 +1089,8 @@
               <w:rPr>
                 <w:b/>
               </w:rPr>
-              <w:t>1.1.2.5</w:t>
+              <w:lastRenderedPageBreak/>
+              <w:t>1.1.2.4</w:t>
             </w:r>
           </w:p>
         </w:tc>
@@ -1089,7 +1109,7 @@
               <w:rPr>
                 <w:b/>
               </w:rPr>
-              <w:t>O empreendedor clica no botão de adicionar linha na tabela de custos variáveis</w:t>
+              <w:t>Sobre a projeção de seis meses</w:t>
             </w:r>
           </w:p>
         </w:tc>
@@ -1103,10 +1123,7 @@
               <w:jc w:val="both"/>
             </w:pPr>
             <w:r>
-              <w:t>Uma linha é adicionada na tabela de custos variáveis</w:t>
-            </w:r>
-            <w:r>
-              <w:t xml:space="preserve"> </w:t>
+              <w:t>A projeção é alterada em cada alteração da tabela</w:t>
             </w:r>
           </w:p>
         </w:tc>
@@ -1142,8 +1159,7 @@
               <w:rPr>
                 <w:b/>
               </w:rPr>
-              <w:lastRenderedPageBreak/>
-              <w:t>1.1.2.6</w:t>
+              <w:t>1.1.2.5</w:t>
             </w:r>
           </w:p>
         </w:tc>
@@ -1162,7 +1178,7 @@
               <w:rPr>
                 <w:b/>
               </w:rPr>
-              <w:t>O empreendedor clica no botão de excluir uma linha na tabela de custos variáveis</w:t>
+              <w:t>O empreendedor clica no botão de adicionar linha na tabela de custos variáveis</w:t>
             </w:r>
           </w:p>
         </w:tc>
@@ -1176,7 +1192,10 @@
               <w:jc w:val="both"/>
             </w:pPr>
             <w:r>
-              <w:t xml:space="preserve">A linha é excluída da tabela de custos variáveis </w:t>
+              <w:t>Uma linha é adicionada na tabela de custos variáveis</w:t>
+            </w:r>
+            <w:r>
+              <w:t xml:space="preserve"> </w:t>
             </w:r>
           </w:p>
         </w:tc>
@@ -1212,7 +1231,7 @@
               <w:rPr>
                 <w:b/>
               </w:rPr>
-              <w:t>1.1.2.7</w:t>
+              <w:t>1.1.2.6</w:t>
             </w:r>
           </w:p>
         </w:tc>
@@ -1231,7 +1250,7 @@
               <w:rPr>
                 <w:b/>
               </w:rPr>
-              <w:t>O empreendedor clica no botão de editar da tabela de custos variáveis, edita a linha e conclui</w:t>
+              <w:t>O empreendedor clica no botão de excluir uma linha na tabela de custos variáveis</w:t>
             </w:r>
           </w:p>
         </w:tc>
@@ -1245,7 +1264,7 @@
               <w:jc w:val="both"/>
             </w:pPr>
             <w:r>
-              <w:t xml:space="preserve">A linha da tabela de custos variáveis é alterada </w:t>
+              <w:t xml:space="preserve">A linha é excluída da tabela de custos variáveis </w:t>
             </w:r>
           </w:p>
         </w:tc>
@@ -1281,7 +1300,7 @@
               <w:rPr>
                 <w:b/>
               </w:rPr>
-              <w:t>1.1.2.8</w:t>
+              <w:t>1.1.2.7</w:t>
             </w:r>
           </w:p>
         </w:tc>
@@ -1300,7 +1319,7 @@
               <w:rPr>
                 <w:b/>
               </w:rPr>
-              <w:t>Sobre campo projeção na tabela de custos variáveis</w:t>
+              <w:t>O empreendedor clica no botão de editar da tabela de custos variáveis, edita a linha e conclui</w:t>
             </w:r>
           </w:p>
         </w:tc>
@@ -1314,7 +1333,7 @@
               <w:jc w:val="both"/>
             </w:pPr>
             <w:r>
-              <w:t>A projeção do custo em seis meses é alterada em cada alteração nas linhas da tabela</w:t>
+              <w:t xml:space="preserve">A linha da tabela de custos variáveis é alterada </w:t>
             </w:r>
           </w:p>
         </w:tc>
@@ -1350,6 +1369,75 @@
               <w:rPr>
                 <w:b/>
               </w:rPr>
+              <w:t>1.1.2.8</w:t>
+            </w:r>
+          </w:p>
+        </w:tc>
+        <w:tc>
+          <w:tcPr>
+            <w:tcW w:w="3072" w:type="dxa"/>
+          </w:tcPr>
+          <w:p>
+            <w:pPr>
+              <w:jc w:val="both"/>
+              <w:rPr>
+                <w:b/>
+              </w:rPr>
+            </w:pPr>
+            <w:r>
+              <w:rPr>
+                <w:b/>
+              </w:rPr>
+              <w:t>Sobre campo projeção na tabela de custos variáveis</w:t>
+            </w:r>
+          </w:p>
+        </w:tc>
+        <w:tc>
+          <w:tcPr>
+            <w:tcW w:w="4146" w:type="dxa"/>
+          </w:tcPr>
+          <w:p>
+            <w:pPr>
+              <w:pStyle w:val="PargrafodaLista"/>
+              <w:jc w:val="both"/>
+            </w:pPr>
+            <w:r>
+              <w:t>A projeção do custo em seis meses é alterada em cada alteração nas linhas da tabela</w:t>
+            </w:r>
+          </w:p>
+        </w:tc>
+        <w:tc>
+          <w:tcPr>
+            <w:tcW w:w="2257" w:type="dxa"/>
+          </w:tcPr>
+          <w:p>
+            <w:pPr>
+              <w:jc w:val="both"/>
+              <w:rPr>
+                <w:highlight w:val="green"/>
+              </w:rPr>
+            </w:pPr>
+          </w:p>
+        </w:tc>
+      </w:tr>
+      <w:tr>
+        <w:trPr>
+          <w:trHeight w:val="1028"/>
+        </w:trPr>
+        <w:tc>
+          <w:tcPr>
+            <w:tcW w:w="839" w:type="dxa"/>
+          </w:tcPr>
+          <w:p>
+            <w:pPr>
+              <w:rPr>
+                <w:b/>
+              </w:rPr>
+            </w:pPr>
+            <w:r>
+              <w:rPr>
+                <w:b/>
+              </w:rPr>
               <w:t>1.1.2.9</w:t>
             </w:r>
           </w:p>
@@ -1973,6 +2061,7 @@
               <w:jc w:val="both"/>
             </w:pPr>
             <w:r>
+              <w:lastRenderedPageBreak/>
               <w:t xml:space="preserve"> </w:t>
             </w:r>
           </w:p>
@@ -1991,6 +2080,7 @@
               <w:rPr>
                 <w:highlight w:val="green"/>
               </w:rPr>
+              <w:lastRenderedPageBreak/>
               <w:t>Aprovado. É exibido em pré-avaliação.</w:t>
             </w:r>
           </w:p>
@@ -2013,7 +2103,14 @@
               <w:rPr>
                 <w:highlight w:val="green"/>
               </w:rPr>
-              <w:t>Aprovado. É exibido o resultado da avaliação e observações.</w:t>
+              <w:t xml:space="preserve">Aprovado. É exibido o resultado da avaliação </w:t>
+            </w:r>
+            <w:r>
+              <w:rPr>
+                <w:highlight w:val="green"/>
+              </w:rPr>
+              <w:lastRenderedPageBreak/>
+              <w:t>e observações.</w:t>
             </w:r>
           </w:p>
         </w:tc>
@@ -2037,6 +2134,7 @@
               <w:rPr>
                 <w:b/>
               </w:rPr>
+              <w:lastRenderedPageBreak/>
               <w:t>3.1</w:t>
             </w:r>
           </w:p>
@@ -2464,6 +2562,95 @@
     </w:lvl>
   </w:abstractNum>
   <w:abstractNum w:abstractNumId="4">
+    <w:nsid w:val="29A90517"/>
+    <w:multiLevelType w:val="hybridMultilevel"/>
+    <w:tmpl w:val="B88C87C0"/>
+    <w:lvl w:ilvl="0" w:tplc="04160011">
+      <w:start w:val="1"/>
+      <w:numFmt w:val="decimal"/>
+      <w:lvlText w:val="%1)"/>
+      <w:lvlJc w:val="left"/>
+      <w:pPr>
+        <w:ind w:left="720" w:hanging="360"/>
+      </w:pPr>
+      <w:rPr>
+        <w:rFonts w:hint="default"/>
+      </w:rPr>
+    </w:lvl>
+    <w:lvl w:ilvl="1" w:tplc="04160019" w:tentative="1">
+      <w:start w:val="1"/>
+      <w:numFmt w:val="lowerLetter"/>
+      <w:lvlText w:val="%2."/>
+      <w:lvlJc w:val="left"/>
+      <w:pPr>
+        <w:ind w:left="1440" w:hanging="360"/>
+      </w:pPr>
+    </w:lvl>
+    <w:lvl w:ilvl="2" w:tplc="0416001B" w:tentative="1">
+      <w:start w:val="1"/>
+      <w:numFmt w:val="lowerRoman"/>
+      <w:lvlText w:val="%3."/>
+      <w:lvlJc w:val="right"/>
+      <w:pPr>
+        <w:ind w:left="2160" w:hanging="180"/>
+      </w:pPr>
+    </w:lvl>
+    <w:lvl w:ilvl="3" w:tplc="0416000F" w:tentative="1">
+      <w:start w:val="1"/>
+      <w:numFmt w:val="decimal"/>
+      <w:lvlText w:val="%4."/>
+      <w:lvlJc w:val="left"/>
+      <w:pPr>
+        <w:ind w:left="2880" w:hanging="360"/>
+      </w:pPr>
+    </w:lvl>
+    <w:lvl w:ilvl="4" w:tplc="04160019" w:tentative="1">
+      <w:start w:val="1"/>
+      <w:numFmt w:val="lowerLetter"/>
+      <w:lvlText w:val="%5."/>
+      <w:lvlJc w:val="left"/>
+      <w:pPr>
+        <w:ind w:left="3600" w:hanging="360"/>
+      </w:pPr>
+    </w:lvl>
+    <w:lvl w:ilvl="5" w:tplc="0416001B" w:tentative="1">
+      <w:start w:val="1"/>
+      <w:numFmt w:val="lowerRoman"/>
+      <w:lvlText w:val="%6."/>
+      <w:lvlJc w:val="right"/>
+      <w:pPr>
+        <w:ind w:left="4320" w:hanging="180"/>
+      </w:pPr>
+    </w:lvl>
+    <w:lvl w:ilvl="6" w:tplc="0416000F" w:tentative="1">
+      <w:start w:val="1"/>
+      <w:numFmt w:val="decimal"/>
+      <w:lvlText w:val="%7."/>
+      <w:lvlJc w:val="left"/>
+      <w:pPr>
+        <w:ind w:left="5040" w:hanging="360"/>
+      </w:pPr>
+    </w:lvl>
+    <w:lvl w:ilvl="7" w:tplc="04160019" w:tentative="1">
+      <w:start w:val="1"/>
+      <w:numFmt w:val="lowerLetter"/>
+      <w:lvlText w:val="%8."/>
+      <w:lvlJc w:val="left"/>
+      <w:pPr>
+        <w:ind w:left="5760" w:hanging="360"/>
+      </w:pPr>
+    </w:lvl>
+    <w:lvl w:ilvl="8" w:tplc="0416001B" w:tentative="1">
+      <w:start w:val="1"/>
+      <w:numFmt w:val="lowerRoman"/>
+      <w:lvlText w:val="%9."/>
+      <w:lvlJc w:val="right"/>
+      <w:pPr>
+        <w:ind w:left="6480" w:hanging="180"/>
+      </w:pPr>
+    </w:lvl>
+  </w:abstractNum>
+  <w:abstractNum w:abstractNumId="5">
     <w:nsid w:val="2F2856E5"/>
     <w:multiLevelType w:val="hybridMultilevel"/>
     <w:tmpl w:val="A6D829EC"/>
@@ -2552,7 +2739,7 @@
       </w:pPr>
     </w:lvl>
   </w:abstractNum>
-  <w:abstractNum w:abstractNumId="5">
+  <w:abstractNum w:abstractNumId="6">
     <w:nsid w:val="36604494"/>
     <w:multiLevelType w:val="hybridMultilevel"/>
     <w:tmpl w:val="CD3C165C"/>
@@ -2641,7 +2828,7 @@
       </w:pPr>
     </w:lvl>
   </w:abstractNum>
-  <w:abstractNum w:abstractNumId="6">
+  <w:abstractNum w:abstractNumId="7">
     <w:nsid w:val="39C7359A"/>
     <w:multiLevelType w:val="hybridMultilevel"/>
     <w:tmpl w:val="5C52372C"/>
@@ -2730,7 +2917,7 @@
       </w:pPr>
     </w:lvl>
   </w:abstractNum>
-  <w:abstractNum w:abstractNumId="7">
+  <w:abstractNum w:abstractNumId="8">
     <w:nsid w:val="3C1533B0"/>
     <w:multiLevelType w:val="hybridMultilevel"/>
     <w:tmpl w:val="ED64B0EE"/>
@@ -2819,7 +3006,7 @@
       </w:pPr>
     </w:lvl>
   </w:abstractNum>
-  <w:abstractNum w:abstractNumId="8">
+  <w:abstractNum w:abstractNumId="9">
     <w:nsid w:val="3C7D4822"/>
     <w:multiLevelType w:val="hybridMultilevel"/>
     <w:tmpl w:val="A6D829EC"/>
@@ -2908,7 +3095,7 @@
       </w:pPr>
     </w:lvl>
   </w:abstractNum>
-  <w:abstractNum w:abstractNumId="9">
+  <w:abstractNum w:abstractNumId="10">
     <w:nsid w:val="41882E57"/>
     <w:multiLevelType w:val="hybridMultilevel"/>
     <w:tmpl w:val="A6D829EC"/>
@@ -2997,7 +3184,7 @@
       </w:pPr>
     </w:lvl>
   </w:abstractNum>
-  <w:abstractNum w:abstractNumId="10">
+  <w:abstractNum w:abstractNumId="11">
     <w:nsid w:val="5CBF4C68"/>
     <w:multiLevelType w:val="hybridMultilevel"/>
     <w:tmpl w:val="B88C87C0"/>
@@ -3086,7 +3273,7 @@
       </w:pPr>
     </w:lvl>
   </w:abstractNum>
-  <w:abstractNum w:abstractNumId="11">
+  <w:abstractNum w:abstractNumId="12">
     <w:nsid w:val="5E704845"/>
     <w:multiLevelType w:val="hybridMultilevel"/>
     <w:tmpl w:val="7542FB80"/>
@@ -3175,7 +3362,7 @@
       </w:pPr>
     </w:lvl>
   </w:abstractNum>
-  <w:abstractNum w:abstractNumId="12">
+  <w:abstractNum w:abstractNumId="13">
     <w:nsid w:val="742D379F"/>
     <w:multiLevelType w:val="hybridMultilevel"/>
     <w:tmpl w:val="B88C87C0"/>
@@ -3265,43 +3452,46 @@
     </w:lvl>
   </w:abstractNum>
   <w:num w:numId="1">
-    <w:abstractNumId w:val="12"/>
+    <w:abstractNumId w:val="13"/>
   </w:num>
   <w:num w:numId="2">
-    <w:abstractNumId w:val="9"/>
+    <w:abstractNumId w:val="10"/>
   </w:num>
   <w:num w:numId="3">
-    <w:abstractNumId w:val="4"/>
+    <w:abstractNumId w:val="5"/>
   </w:num>
   <w:num w:numId="4">
     <w:abstractNumId w:val="0"/>
   </w:num>
   <w:num w:numId="5">
-    <w:abstractNumId w:val="7"/>
+    <w:abstractNumId w:val="8"/>
   </w:num>
   <w:num w:numId="6">
-    <w:abstractNumId w:val="6"/>
+    <w:abstractNumId w:val="7"/>
   </w:num>
   <w:num w:numId="7">
     <w:abstractNumId w:val="3"/>
   </w:num>
   <w:num w:numId="8">
-    <w:abstractNumId w:val="11"/>
+    <w:abstractNumId w:val="12"/>
   </w:num>
   <w:num w:numId="9">
     <w:abstractNumId w:val="2"/>
   </w:num>
   <w:num w:numId="10">
-    <w:abstractNumId w:val="5"/>
+    <w:abstractNumId w:val="6"/>
   </w:num>
   <w:num w:numId="11">
-    <w:abstractNumId w:val="8"/>
+    <w:abstractNumId w:val="9"/>
   </w:num>
   <w:num w:numId="12">
-    <w:abstractNumId w:val="10"/>
+    <w:abstractNumId w:val="11"/>
   </w:num>
   <w:num w:numId="13">
     <w:abstractNumId w:val="1"/>
+  </w:num>
+  <w:num w:numId="14">
+    <w:abstractNumId w:val="4"/>
   </w:num>
 </w:numbering>
 </file>

</xml_diff>

<commit_message>
Engenharia - reexecução dos casos de testes mgp 55
</commit_message>
<xml_diff>
--- a/Engenharia/Casos de Testes/User Stories com padrão MGP/MGP 54 e MGP 55 Design e fazer melhoria Resultados Pré-Avaliação - Casos de Teste Gerenciamento Pampatec.docx
+++ b/Engenharia/Casos de Testes/User Stories com padrão MGP/MGP 54 e MGP 55 Design e fazer melhoria Resultados Pré-Avaliação - Casos de Teste Gerenciamento Pampatec.docx
@@ -559,8 +559,6 @@
             <w:r>
               <w:t>Uma aba que não possui comentário, seu título está em verde</w:t>
             </w:r>
-            <w:bookmarkStart w:id="0" w:name="_GoBack"/>
-            <w:bookmarkEnd w:id="0"/>
           </w:p>
         </w:tc>
         <w:tc>
@@ -575,6 +573,29 @@
                 <w:highlight w:val="green"/>
               </w:rPr>
             </w:pPr>
+            <w:r>
+              <w:rPr>
+                <w:szCs w:val="20"/>
+                <w:highlight w:val="green"/>
+              </w:rPr>
+              <w:t>Aprovado. Na aba que existe comentário, o título está em vermelho.</w:t>
+            </w:r>
+          </w:p>
+          <w:p>
+            <w:pPr>
+              <w:jc w:val="both"/>
+              <w:rPr>
+                <w:szCs w:val="20"/>
+                <w:highlight w:val="green"/>
+              </w:rPr>
+            </w:pPr>
+            <w:r>
+              <w:rPr>
+                <w:szCs w:val="20"/>
+                <w:highlight w:val="green"/>
+              </w:rPr>
+              <w:t>Aprovado. Aba que não contém comentário o título está verde.</w:t>
+            </w:r>
           </w:p>
         </w:tc>
       </w:tr>
@@ -897,7 +918,13 @@
               <w:jc w:val="both"/>
             </w:pPr>
             <w:r>
-              <w:t xml:space="preserve">Uma linha de custo é adicionada na </w:t>
+              <w:t>Uma linha de custo é adicionada na</w:t>
+            </w:r>
+            <w:r>
+              <w:t xml:space="preserve"> tabela de custos fixos.</w:t>
+            </w:r>
+            <w:r>
+              <w:t xml:space="preserve"> </w:t>
             </w:r>
           </w:p>
         </w:tc>
@@ -912,6 +939,12 @@
                 <w:highlight w:val="green"/>
               </w:rPr>
             </w:pPr>
+            <w:r>
+              <w:rPr>
+                <w:highlight w:val="green"/>
+              </w:rPr>
+              <w:t>Aprovado. Uma linha é adicionada na tabela</w:t>
+            </w:r>
           </w:p>
         </w:tc>
       </w:tr>
@@ -983,6 +1016,9 @@
             <w:r>
               <w:t>tabela de custos fixos</w:t>
             </w:r>
+            <w:r>
+              <w:t>.</w:t>
+            </w:r>
           </w:p>
         </w:tc>
         <w:tc>
@@ -996,6 +1032,12 @@
                 <w:highlight w:val="green"/>
               </w:rPr>
             </w:pPr>
+            <w:r>
+              <w:rPr>
+                <w:highlight w:val="green"/>
+              </w:rPr>
+              <w:t>Aprovado. A linha é excluída da tabela</w:t>
+            </w:r>
           </w:p>
         </w:tc>
       </w:tr>
@@ -1053,7 +1095,7 @@
               <w:t>A linha da tabela de custos fixos é alterada</w:t>
             </w:r>
             <w:r>
-              <w:t xml:space="preserve"> </w:t>
+              <w:t>.</w:t>
             </w:r>
           </w:p>
         </w:tc>
@@ -1068,6 +1110,12 @@
                 <w:highlight w:val="green"/>
               </w:rPr>
             </w:pPr>
+            <w:r>
+              <w:rPr>
+                <w:highlight w:val="green"/>
+              </w:rPr>
+              <w:t>Aprovado. A linha é alterada</w:t>
+            </w:r>
           </w:p>
         </w:tc>
       </w:tr>
@@ -1138,6 +1186,12 @@
                 <w:highlight w:val="green"/>
               </w:rPr>
             </w:pPr>
+            <w:r>
+              <w:rPr>
+                <w:highlight w:val="green"/>
+              </w:rPr>
+              <w:t>Aprovado. A projeção de custo é alterada</w:t>
+            </w:r>
           </w:p>
         </w:tc>
       </w:tr>
@@ -1210,6 +1264,26 @@
                 <w:highlight w:val="green"/>
               </w:rPr>
             </w:pPr>
+            <w:r>
+              <w:rPr>
+                <w:highlight w:val="green"/>
+              </w:rPr>
+              <w:t xml:space="preserve">Aprovado. Uma linha é adicionada na tabela </w:t>
+            </w:r>
+            <w:proofErr w:type="gramStart"/>
+            <w:r>
+              <w:rPr>
+                <w:highlight w:val="green"/>
+              </w:rPr>
+              <w:t>de  custos</w:t>
+            </w:r>
+            <w:proofErr w:type="gramEnd"/>
+            <w:r>
+              <w:rPr>
+                <w:highlight w:val="green"/>
+              </w:rPr>
+              <w:t xml:space="preserve"> variáveis.</w:t>
+            </w:r>
           </w:p>
         </w:tc>
       </w:tr>
@@ -1279,6 +1353,12 @@
                 <w:highlight w:val="green"/>
               </w:rPr>
             </w:pPr>
+            <w:r>
+              <w:rPr>
+                <w:highlight w:val="green"/>
+              </w:rPr>
+              <w:t>Aprovado. A linha é excluída da tabela.</w:t>
+            </w:r>
           </w:p>
         </w:tc>
       </w:tr>
@@ -1348,6 +1428,12 @@
                 <w:highlight w:val="green"/>
               </w:rPr>
             </w:pPr>
+            <w:r>
+              <w:rPr>
+                <w:highlight w:val="green"/>
+              </w:rPr>
+              <w:t>Aprovado. A linha é alterada.</w:t>
+            </w:r>
           </w:p>
         </w:tc>
       </w:tr>
@@ -1417,6 +1503,12 @@
                 <w:highlight w:val="green"/>
               </w:rPr>
             </w:pPr>
+            <w:r>
+              <w:rPr>
+                <w:highlight w:val="green"/>
+              </w:rPr>
+              <w:t>Aprovado. A projeção de custo é alterada em cada alteração.</w:t>
+            </w:r>
           </w:p>
         </w:tc>
       </w:tr>
@@ -1486,6 +1578,32 @@
                 <w:highlight w:val="green"/>
               </w:rPr>
             </w:pPr>
+            <w:r>
+              <w:rPr>
+                <w:color w:val="FF0000"/>
+                <w:szCs w:val="20"/>
+                <w:highlight w:val="yellow"/>
+              </w:rPr>
+              <w:t xml:space="preserve">Reprovado. </w:t>
+            </w:r>
+            <w:r>
+              <w:rPr>
+                <w:color w:val="FF0000"/>
+                <w:szCs w:val="20"/>
+                <w:highlight w:val="yellow"/>
+              </w:rPr>
+              <w:t>O feedback é exibido apenas quando é adicionada uma linha na tabela</w:t>
+            </w:r>
+            <w:bookmarkStart w:id="0" w:name="_GoBack"/>
+            <w:bookmarkEnd w:id="0"/>
+            <w:r>
+              <w:rPr>
+                <w:color w:val="FF0000"/>
+                <w:szCs w:val="20"/>
+                <w:highlight w:val="yellow"/>
+              </w:rPr>
+              <w:t>.</w:t>
+            </w:r>
           </w:p>
         </w:tc>
       </w:tr>
@@ -2053,15 +2171,18 @@
               <w:jc w:val="both"/>
             </w:pPr>
             <w:r>
-              <w:t xml:space="preserve">Exibe o Resultado do Avaliador apresentando as observações e o resultado da avaliação. </w:t>
-            </w:r>
-          </w:p>
-          <w:p>
-            <w:pPr>
-              <w:jc w:val="both"/>
-            </w:pPr>
+              <w:t xml:space="preserve">Exibe o Resultado do Avaliador apresentando as observações e o </w:t>
+            </w:r>
             <w:r>
               <w:lastRenderedPageBreak/>
+              <w:t xml:space="preserve">resultado da avaliação. </w:t>
+            </w:r>
+          </w:p>
+          <w:p>
+            <w:pPr>
+              <w:jc w:val="both"/>
+            </w:pPr>
+            <w:r>
               <w:t xml:space="preserve"> </w:t>
             </w:r>
           </w:p>
@@ -2103,14 +2224,14 @@
               <w:rPr>
                 <w:highlight w:val="green"/>
               </w:rPr>
-              <w:t xml:space="preserve">Aprovado. É exibido o resultado da avaliação </w:t>
+              <w:t xml:space="preserve">Aprovado. É exibido o </w:t>
             </w:r>
             <w:r>
               <w:rPr>
                 <w:highlight w:val="green"/>
               </w:rPr>
               <w:lastRenderedPageBreak/>
-              <w:t>e observações.</w:t>
+              <w:t>resultado da avaliação e observações.</w:t>
             </w:r>
           </w:p>
         </w:tc>

</xml_diff>

<commit_message>
Engenharia - Refatoração dos casos de teste da MGP 55.
</commit_message>
<xml_diff>
--- a/Engenharia/Casos de Testes/User Stories com padrão MGP/MGP 54 e MGP 55 Design e fazer melhoria Resultados Pré-Avaliação - Casos de Teste Gerenciamento Pampatec.docx
+++ b/Engenharia/Casos de Testes/User Stories com padrão MGP/MGP 54 e MGP 55 Design e fazer melhoria Resultados Pré-Avaliação - Casos de Teste Gerenciamento Pampatec.docx
@@ -1,6 +1,6 @@
 
 <file path=word/document.xml><?xml version="1.0" encoding="utf-8"?>
-<w:document xmlns:wpc="http://schemas.microsoft.com/office/word/2010/wordprocessingCanvas" xmlns:mc="http://schemas.openxmlformats.org/markup-compatibility/2006" xmlns:o="urn:schemas-microsoft-com:office:office" xmlns:r="http://schemas.openxmlformats.org/officeDocument/2006/relationships" xmlns:m="http://schemas.openxmlformats.org/officeDocument/2006/math" xmlns:v="urn:schemas-microsoft-com:vml" xmlns:wp14="http://schemas.microsoft.com/office/word/2010/wordprocessingDrawing" xmlns:wp="http://schemas.openxmlformats.org/drawingml/2006/wordprocessingDrawing" xmlns:w10="urn:schemas-microsoft-com:office:word" xmlns:w="http://schemas.openxmlformats.org/wordprocessingml/2006/main" xmlns:w14="http://schemas.microsoft.com/office/word/2010/wordml" xmlns:w15="http://schemas.microsoft.com/office/word/2012/wordml" xmlns:wpg="http://schemas.microsoft.com/office/word/2010/wordprocessingGroup" xmlns:wpi="http://schemas.microsoft.com/office/word/2010/wordprocessingInk" xmlns:wne="http://schemas.microsoft.com/office/word/2006/wordml" xmlns:wps="http://schemas.microsoft.com/office/word/2010/wordprocessingShape" mc:Ignorable="w14 w15 wp14">
+<w:document xmlns:wpc="http://schemas.microsoft.com/office/word/2010/wordprocessingCanvas" xmlns:mc="http://schemas.openxmlformats.org/markup-compatibility/2006" xmlns:o="urn:schemas-microsoft-com:office:office" xmlns:r="http://schemas.openxmlformats.org/officeDocument/2006/relationships" xmlns:m="http://schemas.openxmlformats.org/officeDocument/2006/math" xmlns:v="urn:schemas-microsoft-com:vml" xmlns:wp14="http://schemas.microsoft.com/office/word/2010/wordprocessingDrawing" xmlns:wp="http://schemas.openxmlformats.org/drawingml/2006/wordprocessingDrawing" xmlns:w10="urn:schemas-microsoft-com:office:word" xmlns:w="http://schemas.openxmlformats.org/wordprocessingml/2006/main" xmlns:w14="http://schemas.microsoft.com/office/word/2010/wordml" xmlns:wpg="http://schemas.microsoft.com/office/word/2010/wordprocessingGroup" xmlns:wpi="http://schemas.microsoft.com/office/word/2010/wordprocessingInk" xmlns:wne="http://schemas.microsoft.com/office/word/2006/wordml" xmlns:wps="http://schemas.microsoft.com/office/word/2010/wordprocessingShape" mc:Ignorable="w14 wp14">
   <w:body>
     <w:tbl>
       <w:tblPr>
@@ -898,7 +898,14 @@
               <w:rPr>
                 <w:b/>
               </w:rPr>
-              <w:t>clica no botão adicionar linha na</w:t>
+              <w:t xml:space="preserve">clica no botão adicionar </w:t>
+            </w:r>
+            <w:proofErr w:type="gramStart"/>
+            <w:r>
+              <w:rPr>
+                <w:b/>
+              </w:rPr>
+              <w:t>linha na</w:t>
             </w:r>
             <w:r>
               <w:rPr>
@@ -906,6 +913,7 @@
               </w:rPr>
               <w:t xml:space="preserve"> tabela custos fixos</w:t>
             </w:r>
+            <w:proofErr w:type="gramEnd"/>
           </w:p>
         </w:tc>
         <w:tc>
@@ -915,6 +923,10 @@
           <w:p>
             <w:pPr>
               <w:pStyle w:val="PargrafodaLista"/>
+              <w:numPr>
+                <w:ilvl w:val="0"/>
+                <w:numId w:val="15"/>
+              </w:numPr>
               <w:jc w:val="both"/>
             </w:pPr>
             <w:r>
@@ -926,6 +938,33 @@
             <w:r>
               <w:t xml:space="preserve"> </w:t>
             </w:r>
+          </w:p>
+          <w:p>
+            <w:pPr>
+              <w:pStyle w:val="PargrafodaLista"/>
+              <w:numPr>
+                <w:ilvl w:val="0"/>
+                <w:numId w:val="15"/>
+              </w:numPr>
+              <w:jc w:val="both"/>
+            </w:pPr>
+            <w:r>
+              <w:t xml:space="preserve">A alteração é salva emitindo um </w:t>
+            </w:r>
+            <w:proofErr w:type="gramStart"/>
+            <w:r>
+              <w:t>feedback</w:t>
+            </w:r>
+            <w:proofErr w:type="gramEnd"/>
+            <w:r>
+              <w:t xml:space="preserve"> de sucesso.</w:t>
+            </w:r>
+          </w:p>
+          <w:p>
+            <w:pPr>
+              <w:pStyle w:val="PargrafodaLista"/>
+              <w:jc w:val="both"/>
+            </w:pPr>
           </w:p>
         </w:tc>
         <w:tc>
@@ -1008,6 +1047,10 @@
           <w:p>
             <w:pPr>
               <w:pStyle w:val="PargrafodaLista"/>
+              <w:numPr>
+                <w:ilvl w:val="0"/>
+                <w:numId w:val="16"/>
+              </w:numPr>
               <w:jc w:val="both"/>
             </w:pPr>
             <w:r>
@@ -1018,6 +1061,27 @@
             </w:r>
             <w:r>
               <w:t>.</w:t>
+            </w:r>
+          </w:p>
+          <w:p>
+            <w:pPr>
+              <w:pStyle w:val="PargrafodaLista"/>
+              <w:numPr>
+                <w:ilvl w:val="0"/>
+                <w:numId w:val="16"/>
+              </w:numPr>
+              <w:jc w:val="both"/>
+            </w:pPr>
+            <w:r>
+              <w:t xml:space="preserve">A alteração é salva emitindo um </w:t>
+            </w:r>
+            <w:proofErr w:type="gramStart"/>
+            <w:r>
+              <w:t>feedback</w:t>
+            </w:r>
+            <w:proofErr w:type="gramEnd"/>
+            <w:r>
+              <w:t xml:space="preserve"> de sucesso.</w:t>
             </w:r>
           </w:p>
         </w:tc>
@@ -1059,6 +1123,7 @@
               <w:rPr>
                 <w:b/>
               </w:rPr>
+              <w:lastRenderedPageBreak/>
               <w:t>1.1.2.3</w:t>
             </w:r>
           </w:p>
@@ -1089,6 +1154,10 @@
           <w:p>
             <w:pPr>
               <w:pStyle w:val="PargrafodaLista"/>
+              <w:numPr>
+                <w:ilvl w:val="0"/>
+                <w:numId w:val="17"/>
+              </w:numPr>
               <w:jc w:val="both"/>
             </w:pPr>
             <w:r>
@@ -1096,6 +1165,27 @@
             </w:r>
             <w:r>
               <w:t>.</w:t>
+            </w:r>
+          </w:p>
+          <w:p>
+            <w:pPr>
+              <w:pStyle w:val="PargrafodaLista"/>
+              <w:numPr>
+                <w:ilvl w:val="0"/>
+                <w:numId w:val="17"/>
+              </w:numPr>
+              <w:jc w:val="both"/>
+            </w:pPr>
+            <w:r>
+              <w:t xml:space="preserve">A alteração é salva emitindo um </w:t>
+            </w:r>
+            <w:proofErr w:type="gramStart"/>
+            <w:r>
+              <w:t>feedback</w:t>
+            </w:r>
+            <w:proofErr w:type="gramEnd"/>
+            <w:r>
+              <w:t xml:space="preserve"> de sucesso.</w:t>
             </w:r>
           </w:p>
         </w:tc>
@@ -1137,7 +1227,6 @@
               <w:rPr>
                 <w:b/>
               </w:rPr>
-              <w:lastRenderedPageBreak/>
               <w:t>1.1.2.4</w:t>
             </w:r>
           </w:p>
@@ -1243,6 +1332,10 @@
           <w:p>
             <w:pPr>
               <w:pStyle w:val="PargrafodaLista"/>
+              <w:numPr>
+                <w:ilvl w:val="0"/>
+                <w:numId w:val="18"/>
+              </w:numPr>
               <w:jc w:val="both"/>
             </w:pPr>
             <w:r>
@@ -1252,6 +1345,30 @@
               <w:t xml:space="preserve"> </w:t>
             </w:r>
           </w:p>
+          <w:p>
+            <w:pPr>
+              <w:pStyle w:val="PargrafodaLista"/>
+              <w:numPr>
+                <w:ilvl w:val="0"/>
+                <w:numId w:val="18"/>
+              </w:numPr>
+              <w:jc w:val="both"/>
+            </w:pPr>
+            <w:r>
+              <w:t xml:space="preserve">A alteração é salva </w:t>
+            </w:r>
+            <w:r>
+              <w:t xml:space="preserve">emitindo um </w:t>
+            </w:r>
+            <w:proofErr w:type="gramStart"/>
+            <w:r>
+              <w:t>feedback</w:t>
+            </w:r>
+            <w:proofErr w:type="gramEnd"/>
+            <w:r>
+              <w:t xml:space="preserve"> de sucesso.</w:t>
+            </w:r>
+          </w:p>
         </w:tc>
         <w:tc>
           <w:tcPr>
@@ -1268,21 +1385,21 @@
               <w:rPr>
                 <w:highlight w:val="green"/>
               </w:rPr>
-              <w:t xml:space="preserve">Aprovado. Uma linha é adicionada na tabela </w:t>
+              <w:t>Aprovado. Uma linha é adicionada na tabela de</w:t>
             </w:r>
             <w:proofErr w:type="gramStart"/>
             <w:r>
               <w:rPr>
                 <w:highlight w:val="green"/>
               </w:rPr>
-              <w:t>de  custos</w:t>
+              <w:t xml:space="preserve">  </w:t>
             </w:r>
             <w:proofErr w:type="gramEnd"/>
             <w:r>
               <w:rPr>
                 <w:highlight w:val="green"/>
               </w:rPr>
-              <w:t xml:space="preserve"> variáveis.</w:t>
+              <w:t>custos variáveis.</w:t>
             </w:r>
           </w:p>
         </w:tc>
@@ -1335,10 +1452,35 @@
           <w:p>
             <w:pPr>
               <w:pStyle w:val="PargrafodaLista"/>
+              <w:numPr>
+                <w:ilvl w:val="0"/>
+                <w:numId w:val="19"/>
+              </w:numPr>
               <w:jc w:val="both"/>
             </w:pPr>
             <w:r>
               <w:t xml:space="preserve">A linha é excluída da tabela de custos variáveis </w:t>
+            </w:r>
+          </w:p>
+          <w:p>
+            <w:pPr>
+              <w:pStyle w:val="PargrafodaLista"/>
+              <w:numPr>
+                <w:ilvl w:val="0"/>
+                <w:numId w:val="19"/>
+              </w:numPr>
+              <w:jc w:val="both"/>
+            </w:pPr>
+            <w:r>
+              <w:t xml:space="preserve">A alteração é salva emitindo um </w:t>
+            </w:r>
+            <w:proofErr w:type="gramStart"/>
+            <w:r>
+              <w:t>feedback</w:t>
+            </w:r>
+            <w:proofErr w:type="gramEnd"/>
+            <w:r>
+              <w:t xml:space="preserve"> de sucesso.</w:t>
             </w:r>
           </w:p>
         </w:tc>
@@ -1399,8 +1541,16 @@
               <w:rPr>
                 <w:b/>
               </w:rPr>
-              <w:t>O empreendedor clica no botão de editar da tabela de custos variáveis, edita a linha e conclui</w:t>
-            </w:r>
+              <w:t xml:space="preserve">O empreendedor clica no botão de editar da tabela de custos variáveis, edita a linha e </w:t>
+            </w:r>
+            <w:proofErr w:type="gramStart"/>
+            <w:r>
+              <w:rPr>
+                <w:b/>
+              </w:rPr>
+              <w:t>conclui</w:t>
+            </w:r>
+            <w:proofErr w:type="gramEnd"/>
           </w:p>
         </w:tc>
         <w:tc>
@@ -1410,10 +1560,35 @@
           <w:p>
             <w:pPr>
               <w:pStyle w:val="PargrafodaLista"/>
+              <w:numPr>
+                <w:ilvl w:val="0"/>
+                <w:numId w:val="20"/>
+              </w:numPr>
               <w:jc w:val="both"/>
             </w:pPr>
             <w:r>
               <w:t xml:space="preserve">A linha da tabela de custos variáveis é alterada </w:t>
+            </w:r>
+          </w:p>
+          <w:p>
+            <w:pPr>
+              <w:pStyle w:val="PargrafodaLista"/>
+              <w:numPr>
+                <w:ilvl w:val="0"/>
+                <w:numId w:val="20"/>
+              </w:numPr>
+              <w:jc w:val="both"/>
+            </w:pPr>
+            <w:r>
+              <w:t xml:space="preserve">A alteração é salva emitindo um </w:t>
+            </w:r>
+            <w:proofErr w:type="gramStart"/>
+            <w:r>
+              <w:t>feedback</w:t>
+            </w:r>
+            <w:proofErr w:type="gramEnd"/>
+            <w:r>
+              <w:t xml:space="preserve"> de sucesso.</w:t>
             </w:r>
           </w:p>
         </w:tc>
@@ -1563,7 +1738,18 @@
               <w:jc w:val="both"/>
             </w:pPr>
             <w:r>
-              <w:t>O feedback de alteração e salvamento é exibido em cada alteração na tabela</w:t>
+              <w:t xml:space="preserve">O </w:t>
+            </w:r>
+            <w:proofErr w:type="gramStart"/>
+            <w:r>
+              <w:t>feedback</w:t>
+            </w:r>
+            <w:proofErr w:type="gramEnd"/>
+            <w:r>
+              <w:t xml:space="preserve"> de alteração e salvamento é exibido em cada alteração na tabela</w:t>
+            </w:r>
+            <w:r>
+              <w:t>.</w:t>
             </w:r>
           </w:p>
         </w:tc>
@@ -1594,8 +1780,6 @@
               </w:rPr>
               <w:t>O feedback é exibido apenas quando é adicionada uma linha na tabela</w:t>
             </w:r>
-            <w:bookmarkStart w:id="0" w:name="_GoBack"/>
-            <w:bookmarkEnd w:id="0"/>
             <w:r>
               <w:rPr>
                 <w:color w:val="FF0000"/>
@@ -1939,19 +2123,6 @@
               <w:jc w:val="both"/>
             </w:pPr>
             <w:r>
-              <w:t>Em “Revisar” pode visualizar os comentários feitos pelo gerente de relacionamentos.</w:t>
-            </w:r>
-          </w:p>
-          <w:p>
-            <w:pPr>
-              <w:pStyle w:val="PargrafodaLista"/>
-              <w:numPr>
-                <w:ilvl w:val="0"/>
-                <w:numId w:val="2"/>
-              </w:numPr>
-              <w:jc w:val="both"/>
-            </w:pPr>
-            <w:r>
               <w:t>Em “Avaliação” está liberado no workflow.</w:t>
             </w:r>
           </w:p>
@@ -2067,6 +2238,8 @@
               </w:rPr>
               <w:t>O empreendedor seleciona visualizar “Em elaboração” no workflow</w:t>
             </w:r>
+            <w:bookmarkStart w:id="0" w:name="_GoBack"/>
+            <w:bookmarkEnd w:id="0"/>
           </w:p>
         </w:tc>
         <w:tc>
@@ -2121,6 +2294,7 @@
               <w:rPr>
                 <w:b/>
               </w:rPr>
+              <w:lastRenderedPageBreak/>
               <w:t>3</w:t>
             </w:r>
           </w:p>
@@ -2171,11 +2345,7 @@
               <w:jc w:val="both"/>
             </w:pPr>
             <w:r>
-              <w:t xml:space="preserve">Exibe o Resultado do Avaliador apresentando as observações e o </w:t>
-            </w:r>
-            <w:r>
-              <w:lastRenderedPageBreak/>
-              <w:t xml:space="preserve">resultado da avaliação. </w:t>
+              <w:t xml:space="preserve">Exibe o Resultado do Avaliador apresentando as observações e o resultado da avaliação. </w:t>
             </w:r>
           </w:p>
           <w:p>
@@ -2201,7 +2371,6 @@
               <w:rPr>
                 <w:highlight w:val="green"/>
               </w:rPr>
-              <w:lastRenderedPageBreak/>
               <w:t>Aprovado. É exibido em pré-avaliação.</w:t>
             </w:r>
           </w:p>
@@ -2224,14 +2393,7 @@
               <w:rPr>
                 <w:highlight w:val="green"/>
               </w:rPr>
-              <w:t xml:space="preserve">Aprovado. É exibido o </w:t>
-            </w:r>
-            <w:r>
-              <w:rPr>
-                <w:highlight w:val="green"/>
-              </w:rPr>
-              <w:lastRenderedPageBreak/>
-              <w:t>resultado da avaliação e observações.</w:t>
+              <w:t>Aprovado. É exibido o resultado da avaliação e observações.</w:t>
             </w:r>
           </w:p>
         </w:tc>
@@ -2255,7 +2417,6 @@
               <w:rPr>
                 <w:b/>
               </w:rPr>
-              <w:lastRenderedPageBreak/>
               <w:t>3.1</w:t>
             </w:r>
           </w:p>
@@ -2325,8 +2486,97 @@
 </file>
 
 <file path=word/numbering.xml><?xml version="1.0" encoding="utf-8"?>
-<w:numbering xmlns:wpc="http://schemas.microsoft.com/office/word/2010/wordprocessingCanvas" xmlns:mc="http://schemas.openxmlformats.org/markup-compatibility/2006" xmlns:o="urn:schemas-microsoft-com:office:office" xmlns:r="http://schemas.openxmlformats.org/officeDocument/2006/relationships" xmlns:m="http://schemas.openxmlformats.org/officeDocument/2006/math" xmlns:v="urn:schemas-microsoft-com:vml" xmlns:wp14="http://schemas.microsoft.com/office/word/2010/wordprocessingDrawing" xmlns:wp="http://schemas.openxmlformats.org/drawingml/2006/wordprocessingDrawing" xmlns:w10="urn:schemas-microsoft-com:office:word" xmlns:w="http://schemas.openxmlformats.org/wordprocessingml/2006/main" xmlns:w14="http://schemas.microsoft.com/office/word/2010/wordml" xmlns:w15="http://schemas.microsoft.com/office/word/2012/wordml" xmlns:wpg="http://schemas.microsoft.com/office/word/2010/wordprocessingGroup" xmlns:wpi="http://schemas.microsoft.com/office/word/2010/wordprocessingInk" xmlns:wne="http://schemas.microsoft.com/office/word/2006/wordml" xmlns:wps="http://schemas.microsoft.com/office/word/2010/wordprocessingShape" mc:Ignorable="w14 w15 wp14">
+<w:numbering xmlns:wpc="http://schemas.microsoft.com/office/word/2010/wordprocessingCanvas" xmlns:mc="http://schemas.openxmlformats.org/markup-compatibility/2006" xmlns:o="urn:schemas-microsoft-com:office:office" xmlns:r="http://schemas.openxmlformats.org/officeDocument/2006/relationships" xmlns:m="http://schemas.openxmlformats.org/officeDocument/2006/math" xmlns:v="urn:schemas-microsoft-com:vml" xmlns:wp14="http://schemas.microsoft.com/office/word/2010/wordprocessingDrawing" xmlns:wp="http://schemas.openxmlformats.org/drawingml/2006/wordprocessingDrawing" xmlns:w10="urn:schemas-microsoft-com:office:word" xmlns:w="http://schemas.openxmlformats.org/wordprocessingml/2006/main" xmlns:w14="http://schemas.microsoft.com/office/word/2010/wordml" xmlns:wpg="http://schemas.microsoft.com/office/word/2010/wordprocessingGroup" xmlns:wpi="http://schemas.microsoft.com/office/word/2010/wordprocessingInk" xmlns:wne="http://schemas.microsoft.com/office/word/2006/wordml" xmlns:wps="http://schemas.microsoft.com/office/word/2010/wordprocessingShape" mc:Ignorable="w14 wp14">
   <w:abstractNum w:abstractNumId="0">
+    <w:nsid w:val="06E1054F"/>
+    <w:multiLevelType w:val="hybridMultilevel"/>
+    <w:tmpl w:val="2A4ACE4C"/>
+    <w:lvl w:ilvl="0" w:tplc="54D8514C">
+      <w:start w:val="1"/>
+      <w:numFmt w:val="decimal"/>
+      <w:lvlText w:val="%1)"/>
+      <w:lvlJc w:val="left"/>
+      <w:pPr>
+        <w:ind w:left="1080" w:hanging="360"/>
+      </w:pPr>
+      <w:rPr>
+        <w:rFonts w:hint="default"/>
+      </w:rPr>
+    </w:lvl>
+    <w:lvl w:ilvl="1" w:tplc="04160019" w:tentative="1">
+      <w:start w:val="1"/>
+      <w:numFmt w:val="lowerLetter"/>
+      <w:lvlText w:val="%2."/>
+      <w:lvlJc w:val="left"/>
+      <w:pPr>
+        <w:ind w:left="1800" w:hanging="360"/>
+      </w:pPr>
+    </w:lvl>
+    <w:lvl w:ilvl="2" w:tplc="0416001B" w:tentative="1">
+      <w:start w:val="1"/>
+      <w:numFmt w:val="lowerRoman"/>
+      <w:lvlText w:val="%3."/>
+      <w:lvlJc w:val="right"/>
+      <w:pPr>
+        <w:ind w:left="2520" w:hanging="180"/>
+      </w:pPr>
+    </w:lvl>
+    <w:lvl w:ilvl="3" w:tplc="0416000F" w:tentative="1">
+      <w:start w:val="1"/>
+      <w:numFmt w:val="decimal"/>
+      <w:lvlText w:val="%4."/>
+      <w:lvlJc w:val="left"/>
+      <w:pPr>
+        <w:ind w:left="3240" w:hanging="360"/>
+      </w:pPr>
+    </w:lvl>
+    <w:lvl w:ilvl="4" w:tplc="04160019" w:tentative="1">
+      <w:start w:val="1"/>
+      <w:numFmt w:val="lowerLetter"/>
+      <w:lvlText w:val="%5."/>
+      <w:lvlJc w:val="left"/>
+      <w:pPr>
+        <w:ind w:left="3960" w:hanging="360"/>
+      </w:pPr>
+    </w:lvl>
+    <w:lvl w:ilvl="5" w:tplc="0416001B" w:tentative="1">
+      <w:start w:val="1"/>
+      <w:numFmt w:val="lowerRoman"/>
+      <w:lvlText w:val="%6."/>
+      <w:lvlJc w:val="right"/>
+      <w:pPr>
+        <w:ind w:left="4680" w:hanging="180"/>
+      </w:pPr>
+    </w:lvl>
+    <w:lvl w:ilvl="6" w:tplc="0416000F" w:tentative="1">
+      <w:start w:val="1"/>
+      <w:numFmt w:val="decimal"/>
+      <w:lvlText w:val="%7."/>
+      <w:lvlJc w:val="left"/>
+      <w:pPr>
+        <w:ind w:left="5400" w:hanging="360"/>
+      </w:pPr>
+    </w:lvl>
+    <w:lvl w:ilvl="7" w:tplc="04160019" w:tentative="1">
+      <w:start w:val="1"/>
+      <w:numFmt w:val="lowerLetter"/>
+      <w:lvlText w:val="%8."/>
+      <w:lvlJc w:val="left"/>
+      <w:pPr>
+        <w:ind w:left="6120" w:hanging="360"/>
+      </w:pPr>
+    </w:lvl>
+    <w:lvl w:ilvl="8" w:tplc="0416001B" w:tentative="1">
+      <w:start w:val="1"/>
+      <w:numFmt w:val="lowerRoman"/>
+      <w:lvlText w:val="%9."/>
+      <w:lvlJc w:val="right"/>
+      <w:pPr>
+        <w:ind w:left="6840" w:hanging="180"/>
+      </w:pPr>
+    </w:lvl>
+  </w:abstractNum>
+  <w:abstractNum w:abstractNumId="1">
     <w:nsid w:val="0C5F3946"/>
     <w:multiLevelType w:val="hybridMultilevel"/>
     <w:tmpl w:val="098480A2"/>
@@ -2415,7 +2665,7 @@
       </w:pPr>
     </w:lvl>
   </w:abstractNum>
-  <w:abstractNum w:abstractNumId="1">
+  <w:abstractNum w:abstractNumId="2">
     <w:nsid w:val="104E4448"/>
     <w:multiLevelType w:val="hybridMultilevel"/>
     <w:tmpl w:val="1DB879EA"/>
@@ -2504,7 +2754,96 @@
       </w:pPr>
     </w:lvl>
   </w:abstractNum>
-  <w:abstractNum w:abstractNumId="2">
+  <w:abstractNum w:abstractNumId="3">
+    <w:nsid w:val="22652696"/>
+    <w:multiLevelType w:val="hybridMultilevel"/>
+    <w:tmpl w:val="9EE8979A"/>
+    <w:lvl w:ilvl="0" w:tplc="4A96D0F4">
+      <w:start w:val="1"/>
+      <w:numFmt w:val="decimal"/>
+      <w:lvlText w:val="%1)"/>
+      <w:lvlJc w:val="left"/>
+      <w:pPr>
+        <w:ind w:left="1080" w:hanging="360"/>
+      </w:pPr>
+      <w:rPr>
+        <w:rFonts w:hint="default"/>
+      </w:rPr>
+    </w:lvl>
+    <w:lvl w:ilvl="1" w:tplc="04160019" w:tentative="1">
+      <w:start w:val="1"/>
+      <w:numFmt w:val="lowerLetter"/>
+      <w:lvlText w:val="%2."/>
+      <w:lvlJc w:val="left"/>
+      <w:pPr>
+        <w:ind w:left="1800" w:hanging="360"/>
+      </w:pPr>
+    </w:lvl>
+    <w:lvl w:ilvl="2" w:tplc="0416001B" w:tentative="1">
+      <w:start w:val="1"/>
+      <w:numFmt w:val="lowerRoman"/>
+      <w:lvlText w:val="%3."/>
+      <w:lvlJc w:val="right"/>
+      <w:pPr>
+        <w:ind w:left="2520" w:hanging="180"/>
+      </w:pPr>
+    </w:lvl>
+    <w:lvl w:ilvl="3" w:tplc="0416000F" w:tentative="1">
+      <w:start w:val="1"/>
+      <w:numFmt w:val="decimal"/>
+      <w:lvlText w:val="%4."/>
+      <w:lvlJc w:val="left"/>
+      <w:pPr>
+        <w:ind w:left="3240" w:hanging="360"/>
+      </w:pPr>
+    </w:lvl>
+    <w:lvl w:ilvl="4" w:tplc="04160019" w:tentative="1">
+      <w:start w:val="1"/>
+      <w:numFmt w:val="lowerLetter"/>
+      <w:lvlText w:val="%5."/>
+      <w:lvlJc w:val="left"/>
+      <w:pPr>
+        <w:ind w:left="3960" w:hanging="360"/>
+      </w:pPr>
+    </w:lvl>
+    <w:lvl w:ilvl="5" w:tplc="0416001B" w:tentative="1">
+      <w:start w:val="1"/>
+      <w:numFmt w:val="lowerRoman"/>
+      <w:lvlText w:val="%6."/>
+      <w:lvlJc w:val="right"/>
+      <w:pPr>
+        <w:ind w:left="4680" w:hanging="180"/>
+      </w:pPr>
+    </w:lvl>
+    <w:lvl w:ilvl="6" w:tplc="0416000F" w:tentative="1">
+      <w:start w:val="1"/>
+      <w:numFmt w:val="decimal"/>
+      <w:lvlText w:val="%7."/>
+      <w:lvlJc w:val="left"/>
+      <w:pPr>
+        <w:ind w:left="5400" w:hanging="360"/>
+      </w:pPr>
+    </w:lvl>
+    <w:lvl w:ilvl="7" w:tplc="04160019" w:tentative="1">
+      <w:start w:val="1"/>
+      <w:numFmt w:val="lowerLetter"/>
+      <w:lvlText w:val="%8."/>
+      <w:lvlJc w:val="left"/>
+      <w:pPr>
+        <w:ind w:left="6120" w:hanging="360"/>
+      </w:pPr>
+    </w:lvl>
+    <w:lvl w:ilvl="8" w:tplc="0416001B" w:tentative="1">
+      <w:start w:val="1"/>
+      <w:numFmt w:val="lowerRoman"/>
+      <w:lvlText w:val="%9."/>
+      <w:lvlJc w:val="right"/>
+      <w:pPr>
+        <w:ind w:left="6840" w:hanging="180"/>
+      </w:pPr>
+    </w:lvl>
+  </w:abstractNum>
+  <w:abstractNum w:abstractNumId="4">
     <w:nsid w:val="229276C1"/>
     <w:multiLevelType w:val="hybridMultilevel"/>
     <w:tmpl w:val="5052DB44"/>
@@ -2593,7 +2932,7 @@
       </w:pPr>
     </w:lvl>
   </w:abstractNum>
-  <w:abstractNum w:abstractNumId="3">
+  <w:abstractNum w:abstractNumId="5">
     <w:nsid w:val="29142C86"/>
     <w:multiLevelType w:val="hybridMultilevel"/>
     <w:tmpl w:val="B532C3CC"/>
@@ -2682,7 +3021,7 @@
       </w:pPr>
     </w:lvl>
   </w:abstractNum>
-  <w:abstractNum w:abstractNumId="4">
+  <w:abstractNum w:abstractNumId="6">
     <w:nsid w:val="29A90517"/>
     <w:multiLevelType w:val="hybridMultilevel"/>
     <w:tmpl w:val="B88C87C0"/>
@@ -2771,7 +3110,7 @@
       </w:pPr>
     </w:lvl>
   </w:abstractNum>
-  <w:abstractNum w:abstractNumId="5">
+  <w:abstractNum w:abstractNumId="7">
     <w:nsid w:val="2F2856E5"/>
     <w:multiLevelType w:val="hybridMultilevel"/>
     <w:tmpl w:val="A6D829EC"/>
@@ -2860,7 +3199,7 @@
       </w:pPr>
     </w:lvl>
   </w:abstractNum>
-  <w:abstractNum w:abstractNumId="6">
+  <w:abstractNum w:abstractNumId="8">
     <w:nsid w:val="36604494"/>
     <w:multiLevelType w:val="hybridMultilevel"/>
     <w:tmpl w:val="CD3C165C"/>
@@ -2949,7 +3288,7 @@
       </w:pPr>
     </w:lvl>
   </w:abstractNum>
-  <w:abstractNum w:abstractNumId="7">
+  <w:abstractNum w:abstractNumId="9">
     <w:nsid w:val="39C7359A"/>
     <w:multiLevelType w:val="hybridMultilevel"/>
     <w:tmpl w:val="5C52372C"/>
@@ -3038,7 +3377,7 @@
       </w:pPr>
     </w:lvl>
   </w:abstractNum>
-  <w:abstractNum w:abstractNumId="8">
+  <w:abstractNum w:abstractNumId="10">
     <w:nsid w:val="3C1533B0"/>
     <w:multiLevelType w:val="hybridMultilevel"/>
     <w:tmpl w:val="ED64B0EE"/>
@@ -3127,7 +3466,7 @@
       </w:pPr>
     </w:lvl>
   </w:abstractNum>
-  <w:abstractNum w:abstractNumId="9">
+  <w:abstractNum w:abstractNumId="11">
     <w:nsid w:val="3C7D4822"/>
     <w:multiLevelType w:val="hybridMultilevel"/>
     <w:tmpl w:val="A6D829EC"/>
@@ -3216,7 +3555,7 @@
       </w:pPr>
     </w:lvl>
   </w:abstractNum>
-  <w:abstractNum w:abstractNumId="10">
+  <w:abstractNum w:abstractNumId="12">
     <w:nsid w:val="41882E57"/>
     <w:multiLevelType w:val="hybridMultilevel"/>
     <w:tmpl w:val="A6D829EC"/>
@@ -3305,7 +3644,96 @@
       </w:pPr>
     </w:lvl>
   </w:abstractNum>
-  <w:abstractNum w:abstractNumId="11">
+  <w:abstractNum w:abstractNumId="13">
+    <w:nsid w:val="587D7588"/>
+    <w:multiLevelType w:val="hybridMultilevel"/>
+    <w:tmpl w:val="8C306ED6"/>
+    <w:lvl w:ilvl="0" w:tplc="EBA49702">
+      <w:start w:val="1"/>
+      <w:numFmt w:val="decimal"/>
+      <w:lvlText w:val="%1)"/>
+      <w:lvlJc w:val="left"/>
+      <w:pPr>
+        <w:ind w:left="1080" w:hanging="360"/>
+      </w:pPr>
+      <w:rPr>
+        <w:rFonts w:hint="default"/>
+      </w:rPr>
+    </w:lvl>
+    <w:lvl w:ilvl="1" w:tplc="04160019" w:tentative="1">
+      <w:start w:val="1"/>
+      <w:numFmt w:val="lowerLetter"/>
+      <w:lvlText w:val="%2."/>
+      <w:lvlJc w:val="left"/>
+      <w:pPr>
+        <w:ind w:left="1800" w:hanging="360"/>
+      </w:pPr>
+    </w:lvl>
+    <w:lvl w:ilvl="2" w:tplc="0416001B" w:tentative="1">
+      <w:start w:val="1"/>
+      <w:numFmt w:val="lowerRoman"/>
+      <w:lvlText w:val="%3."/>
+      <w:lvlJc w:val="right"/>
+      <w:pPr>
+        <w:ind w:left="2520" w:hanging="180"/>
+      </w:pPr>
+    </w:lvl>
+    <w:lvl w:ilvl="3" w:tplc="0416000F" w:tentative="1">
+      <w:start w:val="1"/>
+      <w:numFmt w:val="decimal"/>
+      <w:lvlText w:val="%4."/>
+      <w:lvlJc w:val="left"/>
+      <w:pPr>
+        <w:ind w:left="3240" w:hanging="360"/>
+      </w:pPr>
+    </w:lvl>
+    <w:lvl w:ilvl="4" w:tplc="04160019" w:tentative="1">
+      <w:start w:val="1"/>
+      <w:numFmt w:val="lowerLetter"/>
+      <w:lvlText w:val="%5."/>
+      <w:lvlJc w:val="left"/>
+      <w:pPr>
+        <w:ind w:left="3960" w:hanging="360"/>
+      </w:pPr>
+    </w:lvl>
+    <w:lvl w:ilvl="5" w:tplc="0416001B" w:tentative="1">
+      <w:start w:val="1"/>
+      <w:numFmt w:val="lowerRoman"/>
+      <w:lvlText w:val="%6."/>
+      <w:lvlJc w:val="right"/>
+      <w:pPr>
+        <w:ind w:left="4680" w:hanging="180"/>
+      </w:pPr>
+    </w:lvl>
+    <w:lvl w:ilvl="6" w:tplc="0416000F" w:tentative="1">
+      <w:start w:val="1"/>
+      <w:numFmt w:val="decimal"/>
+      <w:lvlText w:val="%7."/>
+      <w:lvlJc w:val="left"/>
+      <w:pPr>
+        <w:ind w:left="5400" w:hanging="360"/>
+      </w:pPr>
+    </w:lvl>
+    <w:lvl w:ilvl="7" w:tplc="04160019" w:tentative="1">
+      <w:start w:val="1"/>
+      <w:numFmt w:val="lowerLetter"/>
+      <w:lvlText w:val="%8."/>
+      <w:lvlJc w:val="left"/>
+      <w:pPr>
+        <w:ind w:left="6120" w:hanging="360"/>
+      </w:pPr>
+    </w:lvl>
+    <w:lvl w:ilvl="8" w:tplc="0416001B" w:tentative="1">
+      <w:start w:val="1"/>
+      <w:numFmt w:val="lowerRoman"/>
+      <w:lvlText w:val="%9."/>
+      <w:lvlJc w:val="right"/>
+      <w:pPr>
+        <w:ind w:left="6840" w:hanging="180"/>
+      </w:pPr>
+    </w:lvl>
+  </w:abstractNum>
+  <w:abstractNum w:abstractNumId="14">
     <w:nsid w:val="5CBF4C68"/>
     <w:multiLevelType w:val="hybridMultilevel"/>
     <w:tmpl w:val="B88C87C0"/>
@@ -3394,7 +3822,7 @@
       </w:pPr>
     </w:lvl>
   </w:abstractNum>
-  <w:abstractNum w:abstractNumId="12">
+  <w:abstractNum w:abstractNumId="15">
     <w:nsid w:val="5E704845"/>
     <w:multiLevelType w:val="hybridMultilevel"/>
     <w:tmpl w:val="7542FB80"/>
@@ -3483,7 +3911,274 @@
       </w:pPr>
     </w:lvl>
   </w:abstractNum>
-  <w:abstractNum w:abstractNumId="13">
+  <w:abstractNum w:abstractNumId="16">
+    <w:nsid w:val="6E410E95"/>
+    <w:multiLevelType w:val="hybridMultilevel"/>
+    <w:tmpl w:val="AA6CA2E8"/>
+    <w:lvl w:ilvl="0" w:tplc="04160011">
+      <w:start w:val="1"/>
+      <w:numFmt w:val="decimal"/>
+      <w:lvlText w:val="%1)"/>
+      <w:lvlJc w:val="left"/>
+      <w:pPr>
+        <w:ind w:left="720" w:hanging="360"/>
+      </w:pPr>
+      <w:rPr>
+        <w:rFonts w:hint="default"/>
+      </w:rPr>
+    </w:lvl>
+    <w:lvl w:ilvl="1" w:tplc="04160019" w:tentative="1">
+      <w:start w:val="1"/>
+      <w:numFmt w:val="lowerLetter"/>
+      <w:lvlText w:val="%2."/>
+      <w:lvlJc w:val="left"/>
+      <w:pPr>
+        <w:ind w:left="1440" w:hanging="360"/>
+      </w:pPr>
+    </w:lvl>
+    <w:lvl w:ilvl="2" w:tplc="0416001B" w:tentative="1">
+      <w:start w:val="1"/>
+      <w:numFmt w:val="lowerRoman"/>
+      <w:lvlText w:val="%3."/>
+      <w:lvlJc w:val="right"/>
+      <w:pPr>
+        <w:ind w:left="2160" w:hanging="180"/>
+      </w:pPr>
+    </w:lvl>
+    <w:lvl w:ilvl="3" w:tplc="0416000F" w:tentative="1">
+      <w:start w:val="1"/>
+      <w:numFmt w:val="decimal"/>
+      <w:lvlText w:val="%4."/>
+      <w:lvlJc w:val="left"/>
+      <w:pPr>
+        <w:ind w:left="2880" w:hanging="360"/>
+      </w:pPr>
+    </w:lvl>
+    <w:lvl w:ilvl="4" w:tplc="04160019" w:tentative="1">
+      <w:start w:val="1"/>
+      <w:numFmt w:val="lowerLetter"/>
+      <w:lvlText w:val="%5."/>
+      <w:lvlJc w:val="left"/>
+      <w:pPr>
+        <w:ind w:left="3600" w:hanging="360"/>
+      </w:pPr>
+    </w:lvl>
+    <w:lvl w:ilvl="5" w:tplc="0416001B" w:tentative="1">
+      <w:start w:val="1"/>
+      <w:numFmt w:val="lowerRoman"/>
+      <w:lvlText w:val="%6."/>
+      <w:lvlJc w:val="right"/>
+      <w:pPr>
+        <w:ind w:left="4320" w:hanging="180"/>
+      </w:pPr>
+    </w:lvl>
+    <w:lvl w:ilvl="6" w:tplc="0416000F" w:tentative="1">
+      <w:start w:val="1"/>
+      <w:numFmt w:val="decimal"/>
+      <w:lvlText w:val="%7."/>
+      <w:lvlJc w:val="left"/>
+      <w:pPr>
+        <w:ind w:left="5040" w:hanging="360"/>
+      </w:pPr>
+    </w:lvl>
+    <w:lvl w:ilvl="7" w:tplc="04160019" w:tentative="1">
+      <w:start w:val="1"/>
+      <w:numFmt w:val="lowerLetter"/>
+      <w:lvlText w:val="%8."/>
+      <w:lvlJc w:val="left"/>
+      <w:pPr>
+        <w:ind w:left="5760" w:hanging="360"/>
+      </w:pPr>
+    </w:lvl>
+    <w:lvl w:ilvl="8" w:tplc="0416001B" w:tentative="1">
+      <w:start w:val="1"/>
+      <w:numFmt w:val="lowerRoman"/>
+      <w:lvlText w:val="%9."/>
+      <w:lvlJc w:val="right"/>
+      <w:pPr>
+        <w:ind w:left="6480" w:hanging="180"/>
+      </w:pPr>
+    </w:lvl>
+  </w:abstractNum>
+  <w:abstractNum w:abstractNumId="17">
+    <w:nsid w:val="6E91733B"/>
+    <w:multiLevelType w:val="hybridMultilevel"/>
+    <w:tmpl w:val="201AE65E"/>
+    <w:lvl w:ilvl="0" w:tplc="C590B040">
+      <w:start w:val="1"/>
+      <w:numFmt w:val="decimal"/>
+      <w:lvlText w:val="%1)"/>
+      <w:lvlJc w:val="left"/>
+      <w:pPr>
+        <w:ind w:left="1080" w:hanging="360"/>
+      </w:pPr>
+      <w:rPr>
+        <w:rFonts w:hint="default"/>
+      </w:rPr>
+    </w:lvl>
+    <w:lvl w:ilvl="1" w:tplc="04160019" w:tentative="1">
+      <w:start w:val="1"/>
+      <w:numFmt w:val="lowerLetter"/>
+      <w:lvlText w:val="%2."/>
+      <w:lvlJc w:val="left"/>
+      <w:pPr>
+        <w:ind w:left="1800" w:hanging="360"/>
+      </w:pPr>
+    </w:lvl>
+    <w:lvl w:ilvl="2" w:tplc="0416001B" w:tentative="1">
+      <w:start w:val="1"/>
+      <w:numFmt w:val="lowerRoman"/>
+      <w:lvlText w:val="%3."/>
+      <w:lvlJc w:val="right"/>
+      <w:pPr>
+        <w:ind w:left="2520" w:hanging="180"/>
+      </w:pPr>
+    </w:lvl>
+    <w:lvl w:ilvl="3" w:tplc="0416000F" w:tentative="1">
+      <w:start w:val="1"/>
+      <w:numFmt w:val="decimal"/>
+      <w:lvlText w:val="%4."/>
+      <w:lvlJc w:val="left"/>
+      <w:pPr>
+        <w:ind w:left="3240" w:hanging="360"/>
+      </w:pPr>
+    </w:lvl>
+    <w:lvl w:ilvl="4" w:tplc="04160019" w:tentative="1">
+      <w:start w:val="1"/>
+      <w:numFmt w:val="lowerLetter"/>
+      <w:lvlText w:val="%5."/>
+      <w:lvlJc w:val="left"/>
+      <w:pPr>
+        <w:ind w:left="3960" w:hanging="360"/>
+      </w:pPr>
+    </w:lvl>
+    <w:lvl w:ilvl="5" w:tplc="0416001B" w:tentative="1">
+      <w:start w:val="1"/>
+      <w:numFmt w:val="lowerRoman"/>
+      <w:lvlText w:val="%6."/>
+      <w:lvlJc w:val="right"/>
+      <w:pPr>
+        <w:ind w:left="4680" w:hanging="180"/>
+      </w:pPr>
+    </w:lvl>
+    <w:lvl w:ilvl="6" w:tplc="0416000F" w:tentative="1">
+      <w:start w:val="1"/>
+      <w:numFmt w:val="decimal"/>
+      <w:lvlText w:val="%7."/>
+      <w:lvlJc w:val="left"/>
+      <w:pPr>
+        <w:ind w:left="5400" w:hanging="360"/>
+      </w:pPr>
+    </w:lvl>
+    <w:lvl w:ilvl="7" w:tplc="04160019" w:tentative="1">
+      <w:start w:val="1"/>
+      <w:numFmt w:val="lowerLetter"/>
+      <w:lvlText w:val="%8."/>
+      <w:lvlJc w:val="left"/>
+      <w:pPr>
+        <w:ind w:left="6120" w:hanging="360"/>
+      </w:pPr>
+    </w:lvl>
+    <w:lvl w:ilvl="8" w:tplc="0416001B" w:tentative="1">
+      <w:start w:val="1"/>
+      <w:numFmt w:val="lowerRoman"/>
+      <w:lvlText w:val="%9."/>
+      <w:lvlJc w:val="right"/>
+      <w:pPr>
+        <w:ind w:left="6840" w:hanging="180"/>
+      </w:pPr>
+    </w:lvl>
+  </w:abstractNum>
+  <w:abstractNum w:abstractNumId="18">
+    <w:nsid w:val="6EDC4EC6"/>
+    <w:multiLevelType w:val="hybridMultilevel"/>
+    <w:tmpl w:val="34668552"/>
+    <w:lvl w:ilvl="0" w:tplc="B5E2385A">
+      <w:start w:val="1"/>
+      <w:numFmt w:val="decimal"/>
+      <w:lvlText w:val="%1)"/>
+      <w:lvlJc w:val="left"/>
+      <w:pPr>
+        <w:ind w:left="1080" w:hanging="360"/>
+      </w:pPr>
+      <w:rPr>
+        <w:rFonts w:hint="default"/>
+      </w:rPr>
+    </w:lvl>
+    <w:lvl w:ilvl="1" w:tplc="04160019" w:tentative="1">
+      <w:start w:val="1"/>
+      <w:numFmt w:val="lowerLetter"/>
+      <w:lvlText w:val="%2."/>
+      <w:lvlJc w:val="left"/>
+      <w:pPr>
+        <w:ind w:left="1800" w:hanging="360"/>
+      </w:pPr>
+    </w:lvl>
+    <w:lvl w:ilvl="2" w:tplc="0416001B" w:tentative="1">
+      <w:start w:val="1"/>
+      <w:numFmt w:val="lowerRoman"/>
+      <w:lvlText w:val="%3."/>
+      <w:lvlJc w:val="right"/>
+      <w:pPr>
+        <w:ind w:left="2520" w:hanging="180"/>
+      </w:pPr>
+    </w:lvl>
+    <w:lvl w:ilvl="3" w:tplc="0416000F" w:tentative="1">
+      <w:start w:val="1"/>
+      <w:numFmt w:val="decimal"/>
+      <w:lvlText w:val="%4."/>
+      <w:lvlJc w:val="left"/>
+      <w:pPr>
+        <w:ind w:left="3240" w:hanging="360"/>
+      </w:pPr>
+    </w:lvl>
+    <w:lvl w:ilvl="4" w:tplc="04160019" w:tentative="1">
+      <w:start w:val="1"/>
+      <w:numFmt w:val="lowerLetter"/>
+      <w:lvlText w:val="%5."/>
+      <w:lvlJc w:val="left"/>
+      <w:pPr>
+        <w:ind w:left="3960" w:hanging="360"/>
+      </w:pPr>
+    </w:lvl>
+    <w:lvl w:ilvl="5" w:tplc="0416001B" w:tentative="1">
+      <w:start w:val="1"/>
+      <w:numFmt w:val="lowerRoman"/>
+      <w:lvlText w:val="%6."/>
+      <w:lvlJc w:val="right"/>
+      <w:pPr>
+        <w:ind w:left="4680" w:hanging="180"/>
+      </w:pPr>
+    </w:lvl>
+    <w:lvl w:ilvl="6" w:tplc="0416000F" w:tentative="1">
+      <w:start w:val="1"/>
+      <w:numFmt w:val="decimal"/>
+      <w:lvlText w:val="%7."/>
+      <w:lvlJc w:val="left"/>
+      <w:pPr>
+        <w:ind w:left="5400" w:hanging="360"/>
+      </w:pPr>
+    </w:lvl>
+    <w:lvl w:ilvl="7" w:tplc="04160019" w:tentative="1">
+      <w:start w:val="1"/>
+      <w:numFmt w:val="lowerLetter"/>
+      <w:lvlText w:val="%8."/>
+      <w:lvlJc w:val="left"/>
+      <w:pPr>
+        <w:ind w:left="6120" w:hanging="360"/>
+      </w:pPr>
+    </w:lvl>
+    <w:lvl w:ilvl="8" w:tplc="0416001B" w:tentative="1">
+      <w:start w:val="1"/>
+      <w:numFmt w:val="lowerRoman"/>
+      <w:lvlText w:val="%9."/>
+      <w:lvlJc w:val="right"/>
+      <w:pPr>
+        <w:ind w:left="6840" w:hanging="180"/>
+      </w:pPr>
+    </w:lvl>
+  </w:abstractNum>
+  <w:abstractNum w:abstractNumId="19">
     <w:nsid w:val="742D379F"/>
     <w:multiLevelType w:val="hybridMultilevel"/>
     <w:tmpl w:val="B88C87C0"/>
@@ -3573,52 +4268,70 @@
     </w:lvl>
   </w:abstractNum>
   <w:num w:numId="1">
-    <w:abstractNumId w:val="13"/>
+    <w:abstractNumId w:val="19"/>
   </w:num>
   <w:num w:numId="2">
+    <w:abstractNumId w:val="12"/>
+  </w:num>
+  <w:num w:numId="3">
+    <w:abstractNumId w:val="7"/>
+  </w:num>
+  <w:num w:numId="4">
+    <w:abstractNumId w:val="1"/>
+  </w:num>
+  <w:num w:numId="5">
     <w:abstractNumId w:val="10"/>
   </w:num>
-  <w:num w:numId="3">
+  <w:num w:numId="6">
+    <w:abstractNumId w:val="9"/>
+  </w:num>
+  <w:num w:numId="7">
     <w:abstractNumId w:val="5"/>
   </w:num>
-  <w:num w:numId="4">
+  <w:num w:numId="8">
+    <w:abstractNumId w:val="15"/>
+  </w:num>
+  <w:num w:numId="9">
+    <w:abstractNumId w:val="4"/>
+  </w:num>
+  <w:num w:numId="10">
+    <w:abstractNumId w:val="8"/>
+  </w:num>
+  <w:num w:numId="11">
+    <w:abstractNumId w:val="11"/>
+  </w:num>
+  <w:num w:numId="12">
+    <w:abstractNumId w:val="14"/>
+  </w:num>
+  <w:num w:numId="13">
+    <w:abstractNumId w:val="2"/>
+  </w:num>
+  <w:num w:numId="14">
+    <w:abstractNumId w:val="6"/>
+  </w:num>
+  <w:num w:numId="15">
+    <w:abstractNumId w:val="16"/>
+  </w:num>
+  <w:num w:numId="16">
+    <w:abstractNumId w:val="17"/>
+  </w:num>
+  <w:num w:numId="17">
     <w:abstractNumId w:val="0"/>
   </w:num>
-  <w:num w:numId="5">
-    <w:abstractNumId w:val="8"/>
+  <w:num w:numId="18">
+    <w:abstractNumId w:val="18"/>
   </w:num>
-  <w:num w:numId="6">
-    <w:abstractNumId w:val="7"/>
-  </w:num>
-  <w:num w:numId="7">
+  <w:num w:numId="19">
     <w:abstractNumId w:val="3"/>
   </w:num>
-  <w:num w:numId="8">
-    <w:abstractNumId w:val="12"/>
-  </w:num>
-  <w:num w:numId="9">
-    <w:abstractNumId w:val="2"/>
-  </w:num>
-  <w:num w:numId="10">
-    <w:abstractNumId w:val="6"/>
-  </w:num>
-  <w:num w:numId="11">
-    <w:abstractNumId w:val="9"/>
-  </w:num>
-  <w:num w:numId="12">
-    <w:abstractNumId w:val="11"/>
-  </w:num>
-  <w:num w:numId="13">
-    <w:abstractNumId w:val="1"/>
-  </w:num>
-  <w:num w:numId="14">
-    <w:abstractNumId w:val="4"/>
+  <w:num w:numId="20">
+    <w:abstractNumId w:val="13"/>
   </w:num>
 </w:numbering>
 </file>
 
 <file path=word/styles.xml><?xml version="1.0" encoding="utf-8"?>
-<w:styles xmlns:mc="http://schemas.openxmlformats.org/markup-compatibility/2006" xmlns:r="http://schemas.openxmlformats.org/officeDocument/2006/relationships" xmlns:w="http://schemas.openxmlformats.org/wordprocessingml/2006/main" xmlns:w14="http://schemas.microsoft.com/office/word/2010/wordml" xmlns:w15="http://schemas.microsoft.com/office/word/2012/wordml" mc:Ignorable="w14 w15">
+<w:styles xmlns:mc="http://schemas.openxmlformats.org/markup-compatibility/2006" xmlns:r="http://schemas.openxmlformats.org/officeDocument/2006/relationships" xmlns:w="http://schemas.openxmlformats.org/wordprocessingml/2006/main" xmlns:w14="http://schemas.microsoft.com/office/word/2010/wordml" mc:Ignorable="w14">
   <w:docDefaults>
     <w:rPrDefault>
       <w:rPr>
@@ -3634,378 +4347,144 @@
       </w:pPr>
     </w:pPrDefault>
   </w:docDefaults>
-  <w:latentStyles w:defLockedState="0" w:defUIPriority="99" w:defSemiHidden="0" w:defUnhideWhenUsed="0" w:defQFormat="0" w:count="371">
-    <w:lsdException w:name="Normal" w:uiPriority="0" w:qFormat="1"/>
-    <w:lsdException w:name="heading 1" w:uiPriority="9" w:qFormat="1"/>
-    <w:lsdException w:name="heading 2" w:semiHidden="1" w:uiPriority="9" w:unhideWhenUsed="1" w:qFormat="1"/>
-    <w:lsdException w:name="heading 3" w:semiHidden="1" w:uiPriority="9" w:unhideWhenUsed="1" w:qFormat="1"/>
-    <w:lsdException w:name="heading 4" w:semiHidden="1" w:uiPriority="9" w:unhideWhenUsed="1" w:qFormat="1"/>
-    <w:lsdException w:name="heading 5" w:semiHidden="1" w:uiPriority="9" w:unhideWhenUsed="1" w:qFormat="1"/>
-    <w:lsdException w:name="heading 6" w:semiHidden="1" w:uiPriority="9" w:unhideWhenUsed="1" w:qFormat="1"/>
-    <w:lsdException w:name="heading 7" w:semiHidden="1" w:uiPriority="9" w:unhideWhenUsed="1" w:qFormat="1"/>
-    <w:lsdException w:name="heading 8" w:semiHidden="1" w:uiPriority="9" w:unhideWhenUsed="1" w:qFormat="1"/>
-    <w:lsdException w:name="heading 9" w:semiHidden="1" w:uiPriority="9" w:unhideWhenUsed="1" w:qFormat="1"/>
-    <w:lsdException w:name="index 1" w:semiHidden="1" w:unhideWhenUsed="1"/>
-    <w:lsdException w:name="index 2" w:semiHidden="1" w:unhideWhenUsed="1"/>
-    <w:lsdException w:name="index 3" w:semiHidden="1" w:unhideWhenUsed="1"/>
-    <w:lsdException w:name="index 4" w:semiHidden="1" w:unhideWhenUsed="1"/>
-    <w:lsdException w:name="index 5" w:semiHidden="1" w:unhideWhenUsed="1"/>
-    <w:lsdException w:name="index 6" w:semiHidden="1" w:unhideWhenUsed="1"/>
-    <w:lsdException w:name="index 7" w:semiHidden="1" w:unhideWhenUsed="1"/>
-    <w:lsdException w:name="index 8" w:semiHidden="1" w:unhideWhenUsed="1"/>
-    <w:lsdException w:name="index 9" w:semiHidden="1" w:unhideWhenUsed="1"/>
-    <w:lsdException w:name="toc 1" w:semiHidden="1" w:uiPriority="39" w:unhideWhenUsed="1"/>
-    <w:lsdException w:name="toc 2" w:semiHidden="1" w:uiPriority="39" w:unhideWhenUsed="1"/>
-    <w:lsdException w:name="toc 3" w:semiHidden="1" w:uiPriority="39" w:unhideWhenUsed="1"/>
-    <w:lsdException w:name="toc 4" w:semiHidden="1" w:uiPriority="39" w:unhideWhenUsed="1"/>
-    <w:lsdException w:name="toc 5" w:semiHidden="1" w:uiPriority="39" w:unhideWhenUsed="1"/>
-    <w:lsdException w:name="toc 6" w:semiHidden="1" w:uiPriority="39" w:unhideWhenUsed="1"/>
-    <w:lsdException w:name="toc 7" w:semiHidden="1" w:uiPriority="39" w:unhideWhenUsed="1"/>
-    <w:lsdException w:name="toc 8" w:semiHidden="1" w:uiPriority="39" w:unhideWhenUsed="1"/>
-    <w:lsdException w:name="toc 9" w:semiHidden="1" w:uiPriority="39" w:unhideWhenUsed="1"/>
-    <w:lsdException w:name="Normal Indent" w:semiHidden="1" w:unhideWhenUsed="1"/>
-    <w:lsdException w:name="footnote text" w:semiHidden="1" w:unhideWhenUsed="1"/>
-    <w:lsdException w:name="annotation text" w:semiHidden="1" w:unhideWhenUsed="1"/>
-    <w:lsdException w:name="header" w:semiHidden="1" w:unhideWhenUsed="1"/>
-    <w:lsdException w:name="footer" w:semiHidden="1" w:unhideWhenUsed="1"/>
-    <w:lsdException w:name="index heading" w:semiHidden="1" w:unhideWhenUsed="1"/>
-    <w:lsdException w:name="caption" w:semiHidden="1" w:uiPriority="35" w:unhideWhenUsed="1" w:qFormat="1"/>
-    <w:lsdException w:name="table of figures" w:semiHidden="1" w:unhideWhenUsed="1"/>
-    <w:lsdException w:name="envelope address" w:semiHidden="1" w:unhideWhenUsed="1"/>
-    <w:lsdException w:name="envelope return" w:semiHidden="1" w:unhideWhenUsed="1"/>
-    <w:lsdException w:name="footnote reference" w:semiHidden="1" w:unhideWhenUsed="1"/>
-    <w:lsdException w:name="annotation reference" w:semiHidden="1" w:unhideWhenUsed="1"/>
-    <w:lsdException w:name="line number" w:semiHidden="1" w:unhideWhenUsed="1"/>
-    <w:lsdException w:name="page number" w:semiHidden="1" w:unhideWhenUsed="1"/>
-    <w:lsdException w:name="endnote reference" w:semiHidden="1" w:unhideWhenUsed="1"/>
-    <w:lsdException w:name="endnote text" w:semiHidden="1" w:unhideWhenUsed="1"/>
-    <w:lsdException w:name="table of authorities" w:semiHidden="1" w:unhideWhenUsed="1"/>
-    <w:lsdException w:name="macro" w:semiHidden="1" w:unhideWhenUsed="1"/>
-    <w:lsdException w:name="toa heading" w:semiHidden="1" w:unhideWhenUsed="1"/>
-    <w:lsdException w:name="List" w:semiHidden="1" w:unhideWhenUsed="1"/>
-    <w:lsdException w:name="List Bullet" w:semiHidden="1" w:unhideWhenUsed="1"/>
-    <w:lsdException w:name="List Number" w:semiHidden="1" w:unhideWhenUsed="1"/>
-    <w:lsdException w:name="List 2" w:semiHidden="1" w:unhideWhenUsed="1"/>
-    <w:lsdException w:name="List 3" w:semiHidden="1" w:unhideWhenUsed="1"/>
-    <w:lsdException w:name="List 4" w:semiHidden="1" w:unhideWhenUsed="1"/>
-    <w:lsdException w:name="List 5" w:semiHidden="1" w:unhideWhenUsed="1"/>
-    <w:lsdException w:name="List Bullet 2" w:semiHidden="1" w:unhideWhenUsed="1"/>
-    <w:lsdException w:name="List Bullet 3" w:semiHidden="1" w:unhideWhenUsed="1"/>
-    <w:lsdException w:name="List Bullet 4" w:semiHidden="1" w:unhideWhenUsed="1"/>
-    <w:lsdException w:name="List Bullet 5" w:semiHidden="1" w:unhideWhenUsed="1"/>
-    <w:lsdException w:name="List Number 2" w:semiHidden="1" w:unhideWhenUsed="1"/>
-    <w:lsdException w:name="List Number 3" w:semiHidden="1" w:unhideWhenUsed="1"/>
-    <w:lsdException w:name="List Number 4" w:semiHidden="1" w:unhideWhenUsed="1"/>
-    <w:lsdException w:name="List Number 5" w:semiHidden="1" w:unhideWhenUsed="1"/>
-    <w:lsdException w:name="Title" w:uiPriority="10" w:qFormat="1"/>
-    <w:lsdException w:name="Closing" w:semiHidden="1" w:unhideWhenUsed="1"/>
-    <w:lsdException w:name="Signature" w:semiHidden="1" w:unhideWhenUsed="1"/>
-    <w:lsdException w:name="Default Paragraph Font" w:semiHidden="1" w:uiPriority="1" w:unhideWhenUsed="1"/>
-    <w:lsdException w:name="Body Text" w:semiHidden="1" w:unhideWhenUsed="1"/>
-    <w:lsdException w:name="Body Text Indent" w:semiHidden="1" w:unhideWhenUsed="1"/>
-    <w:lsdException w:name="List Continue" w:semiHidden="1" w:unhideWhenUsed="1"/>
-    <w:lsdException w:name="List Continue 2" w:semiHidden="1" w:unhideWhenUsed="1"/>
-    <w:lsdException w:name="List Continue 3" w:semiHidden="1" w:unhideWhenUsed="1"/>
-    <w:lsdException w:name="List Continue 4" w:semiHidden="1" w:unhideWhenUsed="1"/>
-    <w:lsdException w:name="List Continue 5" w:semiHidden="1" w:unhideWhenUsed="1"/>
-    <w:lsdException w:name="Message Header" w:semiHidden="1" w:unhideWhenUsed="1"/>
-    <w:lsdException w:name="Subtitle" w:uiPriority="11" w:qFormat="1"/>
-    <w:lsdException w:name="Salutation" w:semiHidden="1" w:unhideWhenUsed="1"/>
-    <w:lsdException w:name="Date" w:semiHidden="1" w:unhideWhenUsed="1"/>
-    <w:lsdException w:name="Body Text First Indent" w:semiHidden="1" w:unhideWhenUsed="1"/>
-    <w:lsdException w:name="Body Text First Indent 2" w:semiHidden="1" w:unhideWhenUsed="1"/>
-    <w:lsdException w:name="Note Heading" w:semiHidden="1" w:unhideWhenUsed="1"/>
-    <w:lsdException w:name="Body Text 2" w:semiHidden="1" w:unhideWhenUsed="1"/>
-    <w:lsdException w:name="Body Text 3" w:semiHidden="1" w:unhideWhenUsed="1"/>
-    <w:lsdException w:name="Body Text Indent 2" w:semiHidden="1" w:unhideWhenUsed="1"/>
-    <w:lsdException w:name="Body Text Indent 3" w:semiHidden="1" w:unhideWhenUsed="1"/>
-    <w:lsdException w:name="Block Text" w:semiHidden="1" w:unhideWhenUsed="1"/>
-    <w:lsdException w:name="Hyperlink" w:semiHidden="1" w:unhideWhenUsed="1"/>
-    <w:lsdException w:name="FollowedHyperlink" w:semiHidden="1" w:unhideWhenUsed="1"/>
-    <w:lsdException w:name="Strong" w:uiPriority="22" w:qFormat="1"/>
-    <w:lsdException w:name="Emphasis" w:uiPriority="20" w:qFormat="1"/>
-    <w:lsdException w:name="Document Map" w:semiHidden="1" w:unhideWhenUsed="1"/>
-    <w:lsdException w:name="Plain Text" w:semiHidden="1" w:unhideWhenUsed="1"/>
-    <w:lsdException w:name="E-mail Signature" w:semiHidden="1" w:unhideWhenUsed="1"/>
-    <w:lsdException w:name="HTML Top of Form" w:semiHidden="1" w:unhideWhenUsed="1"/>
-    <w:lsdException w:name="HTML Bottom of Form" w:semiHidden="1" w:unhideWhenUsed="1"/>
-    <w:lsdException w:name="Normal (Web)" w:semiHidden="1" w:unhideWhenUsed="1"/>
-    <w:lsdException w:name="HTML Acronym" w:semiHidden="1" w:unhideWhenUsed="1"/>
-    <w:lsdException w:name="HTML Address" w:semiHidden="1" w:unhideWhenUsed="1"/>
-    <w:lsdException w:name="HTML Cite" w:semiHidden="1" w:unhideWhenUsed="1"/>
-    <w:lsdException w:name="HTML Code" w:semiHidden="1" w:unhideWhenUsed="1"/>
-    <w:lsdException w:name="HTML Definition" w:semiHidden="1" w:unhideWhenUsed="1"/>
-    <w:lsdException w:name="HTML Keyboard" w:semiHidden="1" w:unhideWhenUsed="1"/>
-    <w:lsdException w:name="HTML Preformatted" w:semiHidden="1" w:unhideWhenUsed="1"/>
-    <w:lsdException w:name="HTML Sample" w:semiHidden="1" w:unhideWhenUsed="1"/>
-    <w:lsdException w:name="HTML Typewriter" w:semiHidden="1" w:unhideWhenUsed="1"/>
-    <w:lsdException w:name="HTML Variable" w:semiHidden="1" w:unhideWhenUsed="1"/>
-    <w:lsdException w:name="Normal Table" w:semiHidden="1" w:unhideWhenUsed="1"/>
-    <w:lsdException w:name="annotation subject" w:semiHidden="1" w:unhideWhenUsed="1"/>
-    <w:lsdException w:name="No List" w:semiHidden="1" w:unhideWhenUsed="1"/>
-    <w:lsdException w:name="Outline List 1" w:semiHidden="1" w:unhideWhenUsed="1"/>
-    <w:lsdException w:name="Outline List 2" w:semiHidden="1" w:unhideWhenUsed="1"/>
-    <w:lsdException w:name="Outline List 3" w:semiHidden="1" w:unhideWhenUsed="1"/>
-    <w:lsdException w:name="Table Simple 1" w:semiHidden="1" w:unhideWhenUsed="1"/>
-    <w:lsdException w:name="Table Simple 2" w:semiHidden="1" w:unhideWhenUsed="1"/>
-    <w:lsdException w:name="Table Simple 3" w:semiHidden="1" w:unhideWhenUsed="1"/>
-    <w:lsdException w:name="Table Classic 1" w:semiHidden="1" w:unhideWhenUsed="1"/>
-    <w:lsdException w:name="Table Classic 2" w:semiHidden="1" w:unhideWhenUsed="1"/>
-    <w:lsdException w:name="Table Classic 3" w:semiHidden="1" w:unhideWhenUsed="1"/>
-    <w:lsdException w:name="Table Classic 4" w:semiHidden="1" w:unhideWhenUsed="1"/>
-    <w:lsdException w:name="Table Colorful 1" w:semiHidden="1" w:unhideWhenUsed="1"/>
-    <w:lsdException w:name="Table Colorful 2" w:semiHidden="1" w:unhideWhenUsed="1"/>
-    <w:lsdException w:name="Table Colorful 3" w:semiHidden="1" w:unhideWhenUsed="1"/>
-    <w:lsdException w:name="Table Columns 1" w:semiHidden="1" w:unhideWhenUsed="1"/>
-    <w:lsdException w:name="Table Columns 2" w:semiHidden="1" w:unhideWhenUsed="1"/>
-    <w:lsdException w:name="Table Columns 3" w:semiHidden="1" w:unhideWhenUsed="1"/>
-    <w:lsdException w:name="Table Columns 4" w:semiHidden="1" w:unhideWhenUsed="1"/>
-    <w:lsdException w:name="Table Columns 5" w:semiHidden="1" w:unhideWhenUsed="1"/>
-    <w:lsdException w:name="Table Grid 1" w:semiHidden="1" w:unhideWhenUsed="1"/>
-    <w:lsdException w:name="Table Grid 2" w:semiHidden="1" w:unhideWhenUsed="1"/>
-    <w:lsdException w:name="Table Grid 3" w:semiHidden="1" w:unhideWhenUsed="1"/>
-    <w:lsdException w:name="Table Grid 4" w:semiHidden="1" w:unhideWhenUsed="1"/>
-    <w:lsdException w:name="Table Grid 5" w:semiHidden="1" w:unhideWhenUsed="1"/>
-    <w:lsdException w:name="Table Grid 6" w:semiHidden="1" w:unhideWhenUsed="1"/>
-    <w:lsdException w:name="Table Grid 7" w:semiHidden="1" w:unhideWhenUsed="1"/>
-    <w:lsdException w:name="Table Grid 8" w:semiHidden="1" w:unhideWhenUsed="1"/>
-    <w:lsdException w:name="Table List 1" w:semiHidden="1" w:unhideWhenUsed="1"/>
-    <w:lsdException w:name="Table List 2" w:semiHidden="1" w:unhideWhenUsed="1"/>
-    <w:lsdException w:name="Table List 3" w:semiHidden="1" w:unhideWhenUsed="1"/>
-    <w:lsdException w:name="Table List 4" w:semiHidden="1" w:unhideWhenUsed="1"/>
-    <w:lsdException w:name="Table List 5" w:semiHidden="1" w:unhideWhenUsed="1"/>
-    <w:lsdException w:name="Table List 6" w:semiHidden="1" w:unhideWhenUsed="1"/>
-    <w:lsdException w:name="Table List 7" w:semiHidden="1" w:unhideWhenUsed="1"/>
-    <w:lsdException w:name="Table List 8" w:semiHidden="1" w:unhideWhenUsed="1"/>
-    <w:lsdException w:name="Table 3D effects 1" w:semiHidden="1" w:unhideWhenUsed="1"/>
-    <w:lsdException w:name="Table 3D effects 2" w:semiHidden="1" w:unhideWhenUsed="1"/>
-    <w:lsdException w:name="Table 3D effects 3" w:semiHidden="1" w:unhideWhenUsed="1"/>
-    <w:lsdException w:name="Table Contemporary" w:semiHidden="1" w:unhideWhenUsed="1"/>
-    <w:lsdException w:name="Table Elegant" w:semiHidden="1" w:unhideWhenUsed="1"/>
-    <w:lsdException w:name="Table Professional" w:semiHidden="1" w:unhideWhenUsed="1"/>
-    <w:lsdException w:name="Table Subtle 1" w:semiHidden="1" w:unhideWhenUsed="1"/>
-    <w:lsdException w:name="Table Subtle 2" w:semiHidden="1" w:unhideWhenUsed="1"/>
-    <w:lsdException w:name="Table Web 1" w:semiHidden="1" w:unhideWhenUsed="1"/>
-    <w:lsdException w:name="Table Web 2" w:semiHidden="1" w:unhideWhenUsed="1"/>
-    <w:lsdException w:name="Table Web 3" w:semiHidden="1" w:unhideWhenUsed="1"/>
-    <w:lsdException w:name="Balloon Text" w:semiHidden="1" w:unhideWhenUsed="1"/>
-    <w:lsdException w:name="Table Grid" w:uiPriority="39"/>
-    <w:lsdException w:name="Table Theme" w:semiHidden="1" w:unhideWhenUsed="1"/>
-    <w:lsdException w:name="Placeholder Text" w:semiHidden="1"/>
-    <w:lsdException w:name="No Spacing" w:uiPriority="1" w:qFormat="1"/>
-    <w:lsdException w:name="Light Shading" w:uiPriority="60"/>
-    <w:lsdException w:name="Light List" w:uiPriority="61"/>
-    <w:lsdException w:name="Light Grid" w:uiPriority="62"/>
-    <w:lsdException w:name="Medium Shading 1" w:uiPriority="63"/>
-    <w:lsdException w:name="Medium Shading 2" w:uiPriority="64"/>
-    <w:lsdException w:name="Medium List 1" w:uiPriority="65"/>
-    <w:lsdException w:name="Medium List 2" w:uiPriority="66"/>
-    <w:lsdException w:name="Medium Grid 1" w:uiPriority="67"/>
-    <w:lsdException w:name="Medium Grid 2" w:uiPriority="68"/>
-    <w:lsdException w:name="Medium Grid 3" w:uiPriority="69"/>
-    <w:lsdException w:name="Dark List" w:uiPriority="70"/>
-    <w:lsdException w:name="Colorful Shading" w:uiPriority="71"/>
-    <w:lsdException w:name="Colorful List" w:uiPriority="72"/>
-    <w:lsdException w:name="Colorful Grid" w:uiPriority="73"/>
-    <w:lsdException w:name="Light Shading Accent 1" w:uiPriority="60"/>
-    <w:lsdException w:name="Light List Accent 1" w:uiPriority="61"/>
-    <w:lsdException w:name="Light Grid Accent 1" w:uiPriority="62"/>
-    <w:lsdException w:name="Medium Shading 1 Accent 1" w:uiPriority="63"/>
-    <w:lsdException w:name="Medium Shading 2 Accent 1" w:uiPriority="64"/>
-    <w:lsdException w:name="Medium List 1 Accent 1" w:uiPriority="65"/>
-    <w:lsdException w:name="Revision" w:semiHidden="1"/>
-    <w:lsdException w:name="List Paragraph" w:uiPriority="34" w:qFormat="1"/>
-    <w:lsdException w:name="Quote" w:uiPriority="29" w:qFormat="1"/>
-    <w:lsdException w:name="Intense Quote" w:uiPriority="30" w:qFormat="1"/>
-    <w:lsdException w:name="Medium List 2 Accent 1" w:uiPriority="66"/>
-    <w:lsdException w:name="Medium Grid 1 Accent 1" w:uiPriority="67"/>
-    <w:lsdException w:name="Medium Grid 2 Accent 1" w:uiPriority="68"/>
-    <w:lsdException w:name="Medium Grid 3 Accent 1" w:uiPriority="69"/>
-    <w:lsdException w:name="Dark List Accent 1" w:uiPriority="70"/>
-    <w:lsdException w:name="Colorful Shading Accent 1" w:uiPriority="71"/>
-    <w:lsdException w:name="Colorful List Accent 1" w:uiPriority="72"/>
-    <w:lsdException w:name="Colorful Grid Accent 1" w:uiPriority="73"/>
-    <w:lsdException w:name="Light Shading Accent 2" w:uiPriority="60"/>
-    <w:lsdException w:name="Light List Accent 2" w:uiPriority="61"/>
-    <w:lsdException w:name="Light Grid Accent 2" w:uiPriority="62"/>
-    <w:lsdException w:name="Medium Shading 1 Accent 2" w:uiPriority="63"/>
-    <w:lsdException w:name="Medium Shading 2 Accent 2" w:uiPriority="64"/>
-    <w:lsdException w:name="Medium List 1 Accent 2" w:uiPriority="65"/>
-    <w:lsdException w:name="Medium List 2 Accent 2" w:uiPriority="66"/>
-    <w:lsdException w:name="Medium Grid 1 Accent 2" w:uiPriority="67"/>
-    <w:lsdException w:name="Medium Grid 2 Accent 2" w:uiPriority="68"/>
-    <w:lsdException w:name="Medium Grid 3 Accent 2" w:uiPriority="69"/>
-    <w:lsdException w:name="Dark List Accent 2" w:uiPriority="70"/>
-    <w:lsdException w:name="Colorful Shading Accent 2" w:uiPriority="71"/>
-    <w:lsdException w:name="Colorful List Accent 2" w:uiPriority="72"/>
-    <w:lsdException w:name="Colorful Grid Accent 2" w:uiPriority="73"/>
-    <w:lsdException w:name="Light Shading Accent 3" w:uiPriority="60"/>
-    <w:lsdException w:name="Light List Accent 3" w:uiPriority="61"/>
-    <w:lsdException w:name="Light Grid Accent 3" w:uiPriority="62"/>
-    <w:lsdException w:name="Medium Shading 1 Accent 3" w:uiPriority="63"/>
-    <w:lsdException w:name="Medium Shading 2 Accent 3" w:uiPriority="64"/>
-    <w:lsdException w:name="Medium List 1 Accent 3" w:uiPriority="65"/>
-    <w:lsdException w:name="Medium List 2 Accent 3" w:uiPriority="66"/>
-    <w:lsdException w:name="Medium Grid 1 Accent 3" w:uiPriority="67"/>
-    <w:lsdException w:name="Medium Grid 2 Accent 3" w:uiPriority="68"/>
-    <w:lsdException w:name="Medium Grid 3 Accent 3" w:uiPriority="69"/>
-    <w:lsdException w:name="Dark List Accent 3" w:uiPriority="70"/>
-    <w:lsdException w:name="Colorful Shading Accent 3" w:uiPriority="71"/>
-    <w:lsdException w:name="Colorful List Accent 3" w:uiPriority="72"/>
-    <w:lsdException w:name="Colorful Grid Accent 3" w:uiPriority="73"/>
-    <w:lsdException w:name="Light Shading Accent 4" w:uiPriority="60"/>
-    <w:lsdException w:name="Light List Accent 4" w:uiPriority="61"/>
-    <w:lsdException w:name="Light Grid Accent 4" w:uiPriority="62"/>
-    <w:lsdException w:name="Medium Shading 1 Accent 4" w:uiPriority="63"/>
-    <w:lsdException w:name="Medium Shading 2 Accent 4" w:uiPriority="64"/>
-    <w:lsdException w:name="Medium List 1 Accent 4" w:uiPriority="65"/>
-    <w:lsdException w:name="Medium List 2 Accent 4" w:uiPriority="66"/>
-    <w:lsdException w:name="Medium Grid 1 Accent 4" w:uiPriority="67"/>
-    <w:lsdException w:name="Medium Grid 2 Accent 4" w:uiPriority="68"/>
-    <w:lsdException w:name="Medium Grid 3 Accent 4" w:uiPriority="69"/>
-    <w:lsdException w:name="Dark List Accent 4" w:uiPriority="70"/>
-    <w:lsdException w:name="Colorful Shading Accent 4" w:uiPriority="71"/>
-    <w:lsdException w:name="Colorful List Accent 4" w:uiPriority="72"/>
-    <w:lsdException w:name="Colorful Grid Accent 4" w:uiPriority="73"/>
-    <w:lsdException w:name="Light Shading Accent 5" w:uiPriority="60"/>
-    <w:lsdException w:name="Light List Accent 5" w:uiPriority="61"/>
-    <w:lsdException w:name="Light Grid Accent 5" w:uiPriority="62"/>
-    <w:lsdException w:name="Medium Shading 1 Accent 5" w:uiPriority="63"/>
-    <w:lsdException w:name="Medium Shading 2 Accent 5" w:uiPriority="64"/>
-    <w:lsdException w:name="Medium List 1 Accent 5" w:uiPriority="65"/>
-    <w:lsdException w:name="Medium List 2 Accent 5" w:uiPriority="66"/>
-    <w:lsdException w:name="Medium Grid 1 Accent 5" w:uiPriority="67"/>
-    <w:lsdException w:name="Medium Grid 2 Accent 5" w:uiPriority="68"/>
-    <w:lsdException w:name="Medium Grid 3 Accent 5" w:uiPriority="69"/>
-    <w:lsdException w:name="Dark List Accent 5" w:uiPriority="70"/>
-    <w:lsdException w:name="Colorful Shading Accent 5" w:uiPriority="71"/>
-    <w:lsdException w:name="Colorful List Accent 5" w:uiPriority="72"/>
-    <w:lsdException w:name="Colorful Grid Accent 5" w:uiPriority="73"/>
-    <w:lsdException w:name="Light Shading Accent 6" w:uiPriority="60"/>
-    <w:lsdException w:name="Light List Accent 6" w:uiPriority="61"/>
-    <w:lsdException w:name="Light Grid Accent 6" w:uiPriority="62"/>
-    <w:lsdException w:name="Medium Shading 1 Accent 6" w:uiPriority="63"/>
-    <w:lsdException w:name="Medium Shading 2 Accent 6" w:uiPriority="64"/>
-    <w:lsdException w:name="Medium List 1 Accent 6" w:uiPriority="65"/>
-    <w:lsdException w:name="Medium List 2 Accent 6" w:uiPriority="66"/>
-    <w:lsdException w:name="Medium Grid 1 Accent 6" w:uiPriority="67"/>
-    <w:lsdException w:name="Medium Grid 2 Accent 6" w:uiPriority="68"/>
-    <w:lsdException w:name="Medium Grid 3 Accent 6" w:uiPriority="69"/>
-    <w:lsdException w:name="Dark List Accent 6" w:uiPriority="70"/>
-    <w:lsdException w:name="Colorful Shading Accent 6" w:uiPriority="71"/>
-    <w:lsdException w:name="Colorful List Accent 6" w:uiPriority="72"/>
-    <w:lsdException w:name="Colorful Grid Accent 6" w:uiPriority="73"/>
-    <w:lsdException w:name="Subtle Emphasis" w:uiPriority="19" w:qFormat="1"/>
-    <w:lsdException w:name="Intense Emphasis" w:uiPriority="21" w:qFormat="1"/>
-    <w:lsdException w:name="Subtle Reference" w:uiPriority="31" w:qFormat="1"/>
-    <w:lsdException w:name="Intense Reference" w:uiPriority="32" w:qFormat="1"/>
-    <w:lsdException w:name="Book Title" w:uiPriority="33" w:qFormat="1"/>
-    <w:lsdException w:name="Bibliography" w:semiHidden="1" w:uiPriority="37" w:unhideWhenUsed="1"/>
-    <w:lsdException w:name="TOC Heading" w:semiHidden="1" w:uiPriority="39" w:unhideWhenUsed="1" w:qFormat="1"/>
-    <w:lsdException w:name="Plain Table 1" w:uiPriority="41"/>
-    <w:lsdException w:name="Plain Table 2" w:uiPriority="42"/>
-    <w:lsdException w:name="Plain Table 3" w:uiPriority="43"/>
-    <w:lsdException w:name="Plain Table 4" w:uiPriority="44"/>
-    <w:lsdException w:name="Plain Table 5" w:uiPriority="45"/>
-    <w:lsdException w:name="Grid Table Light" w:uiPriority="40"/>
-    <w:lsdException w:name="Grid Table 1 Light" w:uiPriority="46"/>
-    <w:lsdException w:name="Grid Table 2" w:uiPriority="47"/>
-    <w:lsdException w:name="Grid Table 3" w:uiPriority="48"/>
-    <w:lsdException w:name="Grid Table 4" w:uiPriority="49"/>
-    <w:lsdException w:name="Grid Table 5 Dark" w:uiPriority="50"/>
-    <w:lsdException w:name="Grid Table 6 Colorful" w:uiPriority="51"/>
-    <w:lsdException w:name="Grid Table 7 Colorful" w:uiPriority="52"/>
-    <w:lsdException w:name="Grid Table 1 Light Accent 1" w:uiPriority="46"/>
-    <w:lsdException w:name="Grid Table 2 Accent 1" w:uiPriority="47"/>
-    <w:lsdException w:name="Grid Table 3 Accent 1" w:uiPriority="48"/>
-    <w:lsdException w:name="Grid Table 4 Accent 1" w:uiPriority="49"/>
-    <w:lsdException w:name="Grid Table 5 Dark Accent 1" w:uiPriority="50"/>
-    <w:lsdException w:name="Grid Table 6 Colorful Accent 1" w:uiPriority="51"/>
-    <w:lsdException w:name="Grid Table 7 Colorful Accent 1" w:uiPriority="52"/>
-    <w:lsdException w:name="Grid Table 1 Light Accent 2" w:uiPriority="46"/>
-    <w:lsdException w:name="Grid Table 2 Accent 2" w:uiPriority="47"/>
-    <w:lsdException w:name="Grid Table 3 Accent 2" w:uiPriority="48"/>
-    <w:lsdException w:name="Grid Table 4 Accent 2" w:uiPriority="49"/>
-    <w:lsdException w:name="Grid Table 5 Dark Accent 2" w:uiPriority="50"/>
-    <w:lsdException w:name="Grid Table 6 Colorful Accent 2" w:uiPriority="51"/>
-    <w:lsdException w:name="Grid Table 7 Colorful Accent 2" w:uiPriority="52"/>
-    <w:lsdException w:name="Grid Table 1 Light Accent 3" w:uiPriority="46"/>
-    <w:lsdException w:name="Grid Table 2 Accent 3" w:uiPriority="47"/>
-    <w:lsdException w:name="Grid Table 3 Accent 3" w:uiPriority="48"/>
-    <w:lsdException w:name="Grid Table 4 Accent 3" w:uiPriority="49"/>
-    <w:lsdException w:name="Grid Table 5 Dark Accent 3" w:uiPriority="50"/>
-    <w:lsdException w:name="Grid Table 6 Colorful Accent 3" w:uiPriority="51"/>
-    <w:lsdException w:name="Grid Table 7 Colorful Accent 3" w:uiPriority="52"/>
-    <w:lsdException w:name="Grid Table 1 Light Accent 4" w:uiPriority="46"/>
-    <w:lsdException w:name="Grid Table 2 Accent 4" w:uiPriority="47"/>
-    <w:lsdException w:name="Grid Table 3 Accent 4" w:uiPriority="48"/>
-    <w:lsdException w:name="Grid Table 4 Accent 4" w:uiPriority="49"/>
-    <w:lsdException w:name="Grid Table 5 Dark Accent 4" w:uiPriority="50"/>
-    <w:lsdException w:name="Grid Table 6 Colorful Accent 4" w:uiPriority="51"/>
-    <w:lsdException w:name="Grid Table 7 Colorful Accent 4" w:uiPriority="52"/>
-    <w:lsdException w:name="Grid Table 1 Light Accent 5" w:uiPriority="46"/>
-    <w:lsdException w:name="Grid Table 2 Accent 5" w:uiPriority="47"/>
-    <w:lsdException w:name="Grid Table 3 Accent 5" w:uiPriority="48"/>
-    <w:lsdException w:name="Grid Table 4 Accent 5" w:uiPriority="49"/>
-    <w:lsdException w:name="Grid Table 5 Dark Accent 5" w:uiPriority="50"/>
-    <w:lsdException w:name="Grid Table 6 Colorful Accent 5" w:uiPriority="51"/>
-    <w:lsdException w:name="Grid Table 7 Colorful Accent 5" w:uiPriority="52"/>
-    <w:lsdException w:name="Grid Table 1 Light Accent 6" w:uiPriority="46"/>
-    <w:lsdException w:name="Grid Table 2 Accent 6" w:uiPriority="47"/>
-    <w:lsdException w:name="Grid Table 3 Accent 6" w:uiPriority="48"/>
-    <w:lsdException w:name="Grid Table 4 Accent 6" w:uiPriority="49"/>
-    <w:lsdException w:name="Grid Table 5 Dark Accent 6" w:uiPriority="50"/>
-    <w:lsdException w:name="Grid Table 6 Colorful Accent 6" w:uiPriority="51"/>
-    <w:lsdException w:name="Grid Table 7 Colorful Accent 6" w:uiPriority="52"/>
-    <w:lsdException w:name="List Table 1 Light" w:uiPriority="46"/>
-    <w:lsdException w:name="List Table 2" w:uiPriority="47"/>
-    <w:lsdException w:name="List Table 3" w:uiPriority="48"/>
-    <w:lsdException w:name="List Table 4" w:uiPriority="49"/>
-    <w:lsdException w:name="List Table 5 Dark" w:uiPriority="50"/>
-    <w:lsdException w:name="List Table 6 Colorful" w:uiPriority="51"/>
-    <w:lsdException w:name="List Table 7 Colorful" w:uiPriority="52"/>
-    <w:lsdException w:name="List Table 1 Light Accent 1" w:uiPriority="46"/>
-    <w:lsdException w:name="List Table 2 Accent 1" w:uiPriority="47"/>
-    <w:lsdException w:name="List Table 3 Accent 1" w:uiPriority="48"/>
-    <w:lsdException w:name="List Table 4 Accent 1" w:uiPriority="49"/>
-    <w:lsdException w:name="List Table 5 Dark Accent 1" w:uiPriority="50"/>
-    <w:lsdException w:name="List Table 6 Colorful Accent 1" w:uiPriority="51"/>
-    <w:lsdException w:name="List Table 7 Colorful Accent 1" w:uiPriority="52"/>
-    <w:lsdException w:name="List Table 1 Light Accent 2" w:uiPriority="46"/>
-    <w:lsdException w:name="List Table 2 Accent 2" w:uiPriority="47"/>
-    <w:lsdException w:name="List Table 3 Accent 2" w:uiPriority="48"/>
-    <w:lsdException w:name="List Table 4 Accent 2" w:uiPriority="49"/>
-    <w:lsdException w:name="List Table 5 Dark Accent 2" w:uiPriority="50"/>
-    <w:lsdException w:name="List Table 6 Colorful Accent 2" w:uiPriority="51"/>
-    <w:lsdException w:name="List Table 7 Colorful Accent 2" w:uiPriority="52"/>
-    <w:lsdException w:name="List Table 1 Light Accent 3" w:uiPriority="46"/>
-    <w:lsdException w:name="List Table 2 Accent 3" w:uiPriority="47"/>
-    <w:lsdException w:name="List Table 3 Accent 3" w:uiPriority="48"/>
-    <w:lsdException w:name="List Table 4 Accent 3" w:uiPriority="49"/>
-    <w:lsdException w:name="List Table 5 Dark Accent 3" w:uiPriority="50"/>
-    <w:lsdException w:name="List Table 6 Colorful Accent 3" w:uiPriority="51"/>
-    <w:lsdException w:name="List Table 7 Colorful Accent 3" w:uiPriority="52"/>
-    <w:lsdException w:name="List Table 1 Light Accent 4" w:uiPriority="46"/>
-    <w:lsdException w:name="List Table 2 Accent 4" w:uiPriority="47"/>
-    <w:lsdException w:name="List Table 3 Accent 4" w:uiPriority="48"/>
-    <w:lsdException w:name="List Table 4 Accent 4" w:uiPriority="49"/>
-    <w:lsdException w:name="List Table 5 Dark Accent 4" w:uiPriority="50"/>
-    <w:lsdException w:name="List Table 6 Colorful Accent 4" w:uiPriority="51"/>
-    <w:lsdException w:name="List Table 7 Colorful Accent 4" w:uiPriority="52"/>
-    <w:lsdException w:name="List Table 1 Light Accent 5" w:uiPriority="46"/>
-    <w:lsdException w:name="List Table 2 Accent 5" w:uiPriority="47"/>
-    <w:lsdException w:name="List Table 3 Accent 5" w:uiPriority="48"/>
-    <w:lsdException w:name="List Table 4 Accent 5" w:uiPriority="49"/>
-    <w:lsdException w:name="List Table 5 Dark Accent 5" w:uiPriority="50"/>
-    <w:lsdException w:name="List Table 6 Colorful Accent 5" w:uiPriority="51"/>
-    <w:lsdException w:name="List Table 7 Colorful Accent 5" w:uiPriority="52"/>
-    <w:lsdException w:name="List Table 1 Light Accent 6" w:uiPriority="46"/>
-    <w:lsdException w:name="List Table 2 Accent 6" w:uiPriority="47"/>
-    <w:lsdException w:name="List Table 3 Accent 6" w:uiPriority="48"/>
-    <w:lsdException w:name="List Table 4 Accent 6" w:uiPriority="49"/>
-    <w:lsdException w:name="List Table 5 Dark Accent 6" w:uiPriority="50"/>
-    <w:lsdException w:name="List Table 6 Colorful Accent 6" w:uiPriority="51"/>
-    <w:lsdException w:name="List Table 7 Colorful Accent 6" w:uiPriority="52"/>
+  <w:latentStyles w:defLockedState="0" w:defUIPriority="99" w:defSemiHidden="1" w:defUnhideWhenUsed="1" w:defQFormat="0" w:count="267">
+    <w:lsdException w:name="Normal" w:semiHidden="0" w:uiPriority="0" w:unhideWhenUsed="0" w:qFormat="1"/>
+    <w:lsdException w:name="heading 1" w:semiHidden="0" w:uiPriority="9" w:unhideWhenUsed="0" w:qFormat="1"/>
+    <w:lsdException w:name="heading 2" w:uiPriority="9" w:qFormat="1"/>
+    <w:lsdException w:name="heading 3" w:uiPriority="9" w:qFormat="1"/>
+    <w:lsdException w:name="heading 4" w:uiPriority="9" w:qFormat="1"/>
+    <w:lsdException w:name="heading 5" w:uiPriority="9" w:qFormat="1"/>
+    <w:lsdException w:name="heading 6" w:uiPriority="9" w:qFormat="1"/>
+    <w:lsdException w:name="heading 7" w:uiPriority="9" w:qFormat="1"/>
+    <w:lsdException w:name="heading 8" w:uiPriority="9" w:qFormat="1"/>
+    <w:lsdException w:name="heading 9" w:uiPriority="9" w:qFormat="1"/>
+    <w:lsdException w:name="toc 1" w:uiPriority="39"/>
+    <w:lsdException w:name="toc 2" w:uiPriority="39"/>
+    <w:lsdException w:name="toc 3" w:uiPriority="39"/>
+    <w:lsdException w:name="toc 4" w:uiPriority="39"/>
+    <w:lsdException w:name="toc 5" w:uiPriority="39"/>
+    <w:lsdException w:name="toc 6" w:uiPriority="39"/>
+    <w:lsdException w:name="toc 7" w:uiPriority="39"/>
+    <w:lsdException w:name="toc 8" w:uiPriority="39"/>
+    <w:lsdException w:name="toc 9" w:uiPriority="39"/>
+    <w:lsdException w:name="caption" w:uiPriority="35" w:qFormat="1"/>
+    <w:lsdException w:name="Title" w:semiHidden="0" w:uiPriority="10" w:unhideWhenUsed="0" w:qFormat="1"/>
+    <w:lsdException w:name="Default Paragraph Font" w:uiPriority="1"/>
+    <w:lsdException w:name="Subtitle" w:semiHidden="0" w:uiPriority="11" w:unhideWhenUsed="0" w:qFormat="1"/>
+    <w:lsdException w:name="Strong" w:semiHidden="0" w:uiPriority="22" w:unhideWhenUsed="0" w:qFormat="1"/>
+    <w:lsdException w:name="Emphasis" w:semiHidden="0" w:uiPriority="20" w:unhideWhenUsed="0" w:qFormat="1"/>
+    <w:lsdException w:name="Table Grid" w:semiHidden="0" w:uiPriority="39" w:unhideWhenUsed="0"/>
+    <w:lsdException w:name="Placeholder Text" w:unhideWhenUsed="0"/>
+    <w:lsdException w:name="No Spacing" w:semiHidden="0" w:uiPriority="1" w:unhideWhenUsed="0" w:qFormat="1"/>
+    <w:lsdException w:name="Light Shading" w:semiHidden="0" w:uiPriority="60" w:unhideWhenUsed="0"/>
+    <w:lsdException w:name="Light List" w:semiHidden="0" w:uiPriority="61" w:unhideWhenUsed="0"/>
+    <w:lsdException w:name="Light Grid" w:semiHidden="0" w:uiPriority="62" w:unhideWhenUsed="0"/>
+    <w:lsdException w:name="Medium Shading 1" w:semiHidden="0" w:uiPriority="63" w:unhideWhenUsed="0"/>
+    <w:lsdException w:name="Medium Shading 2" w:semiHidden="0" w:uiPriority="64" w:unhideWhenUsed="0"/>
+    <w:lsdException w:name="Medium List 1" w:semiHidden="0" w:uiPriority="65" w:unhideWhenUsed="0"/>
+    <w:lsdException w:name="Medium List 2" w:semiHidden="0" w:uiPriority="66" w:unhideWhenUsed="0"/>
+    <w:lsdException w:name="Medium Grid 1" w:semiHidden="0" w:uiPriority="67" w:unhideWhenUsed="0"/>
+    <w:lsdException w:name="Medium Grid 2" w:semiHidden="0" w:uiPriority="68" w:unhideWhenUsed="0"/>
+    <w:lsdException w:name="Medium Grid 3" w:semiHidden="0" w:uiPriority="69" w:unhideWhenUsed="0"/>
+    <w:lsdException w:name="Dark List" w:semiHidden="0" w:uiPriority="70" w:unhideWhenUsed="0"/>
+    <w:lsdException w:name="Colorful Shading" w:semiHidden="0" w:uiPriority="71" w:unhideWhenUsed="0"/>
+    <w:lsdException w:name="Colorful List" w:semiHidden="0" w:uiPriority="72" w:unhideWhenUsed="0"/>
+    <w:lsdException w:name="Colorful Grid" w:semiHidden="0" w:uiPriority="73" w:unhideWhenUsed="0"/>
+    <w:lsdException w:name="Light Shading Accent 1" w:semiHidden="0" w:uiPriority="60" w:unhideWhenUsed="0"/>
+    <w:lsdException w:name="Light List Accent 1" w:semiHidden="0" w:uiPriority="61" w:unhideWhenUsed="0"/>
+    <w:lsdException w:name="Light Grid Accent 1" w:semiHidden="0" w:uiPriority="62" w:unhideWhenUsed="0"/>
+    <w:lsdException w:name="Medium Shading 1 Accent 1" w:semiHidden="0" w:uiPriority="63" w:unhideWhenUsed="0"/>
+    <w:lsdException w:name="Medium Shading 2 Accent 1" w:semiHidden="0" w:uiPriority="64" w:unhideWhenUsed="0"/>
+    <w:lsdException w:name="Medium List 1 Accent 1" w:semiHidden="0" w:uiPriority="65" w:unhideWhenUsed="0"/>
+    <w:lsdException w:name="Revision" w:unhideWhenUsed="0"/>
+    <w:lsdException w:name="List Paragraph" w:semiHidden="0" w:uiPriority="34" w:unhideWhenUsed="0" w:qFormat="1"/>
+    <w:lsdException w:name="Quote" w:semiHidden="0" w:uiPriority="29" w:unhideWhenUsed="0" w:qFormat="1"/>
+    <w:lsdException w:name="Intense Quote" w:semiHidden="0" w:uiPriority="30" w:unhideWhenUsed="0" w:qFormat="1"/>
+    <w:lsdException w:name="Medium List 2 Accent 1" w:semiHidden="0" w:uiPriority="66" w:unhideWhenUsed="0"/>
+    <w:lsdException w:name="Medium Grid 1 Accent 1" w:semiHidden="0" w:uiPriority="67" w:unhideWhenUsed="0"/>
+    <w:lsdException w:name="Medium Grid 2 Accent 1" w:semiHidden="0" w:uiPriority="68" w:unhideWhenUsed="0"/>
+    <w:lsdException w:name="Medium Grid 3 Accent 1" w:semiHidden="0" w:uiPriority="69" w:unhideWhenUsed="0"/>
+    <w:lsdException w:name="Dark List Accent 1" w:semiHidden="0" w:uiPriority="70" w:unhideWhenUsed="0"/>
+    <w:lsdException w:name="Colorful Shading Accent 1" w:semiHidden="0" w:uiPriority="71" w:unhideWhenUsed="0"/>
+    <w:lsdException w:name="Colorful List Accent 1" w:semiHidden="0" w:uiPriority="72" w:unhideWhenUsed="0"/>
+    <w:lsdException w:name="Colorful Grid Accent 1" w:semiHidden="0" w:uiPriority="73" w:unhideWhenUsed="0"/>
+    <w:lsdException w:name="Light Shading Accent 2" w:semiHidden="0" w:uiPriority="60" w:unhideWhenUsed="0"/>
+    <w:lsdException w:name="Light List Accent 2" w:semiHidden="0" w:uiPriority="61" w:unhideWhenUsed="0"/>
+    <w:lsdException w:name="Light Grid Accent 2" w:semiHidden="0" w:uiPriority="62" w:unhideWhenUsed="0"/>
+    <w:lsdException w:name="Medium Shading 1 Accent 2" w:semiHidden="0" w:uiPriority="63" w:unhideWhenUsed="0"/>
+    <w:lsdException w:name="Medium Shading 2 Accent 2" w:semiHidden="0" w:uiPriority="64" w:unhideWhenUsed="0"/>
+    <w:lsdException w:name="Medium List 1 Accent 2" w:semiHidden="0" w:uiPriority="65" w:unhideWhenUsed="0"/>
+    <w:lsdException w:name="Medium List 2 Accent 2" w:semiHidden="0" w:uiPriority="66" w:unhideWhenUsed="0"/>
+    <w:lsdException w:name="Medium Grid 1 Accent 2" w:semiHidden="0" w:uiPriority="67" w:unhideWhenUsed="0"/>
+    <w:lsdException w:name="Medium Grid 2 Accent 2" w:semiHidden="0" w:uiPriority="68" w:unhideWhenUsed="0"/>
+    <w:lsdException w:name="Medium Grid 3 Accent 2" w:semiHidden="0" w:uiPriority="69" w:unhideWhenUsed="0"/>
+    <w:lsdException w:name="Dark List Accent 2" w:semiHidden="0" w:uiPriority="70" w:unhideWhenUsed="0"/>
+    <w:lsdException w:name="Colorful Shading Accent 2" w:semiHidden="0" w:uiPriority="71" w:unhideWhenUsed="0"/>
+    <w:lsdException w:name="Colorful List Accent 2" w:semiHidden="0" w:uiPriority="72" w:unhideWhenUsed="0"/>
+    <w:lsdException w:name="Colorful Grid Accent 2" w:semiHidden="0" w:uiPriority="73" w:unhideWhenUsed="0"/>
+    <w:lsdException w:name="Light Shading Accent 3" w:semiHidden="0" w:uiPriority="60" w:unhideWhenUsed="0"/>
+    <w:lsdException w:name="Light List Accent 3" w:semiHidden="0" w:uiPriority="61" w:unhideWhenUsed="0"/>
+    <w:lsdException w:name="Light Grid Accent 3" w:semiHidden="0" w:uiPriority="62" w:unhideWhenUsed="0"/>
+    <w:lsdException w:name="Medium Shading 1 Accent 3" w:semiHidden="0" w:uiPriority="63" w:unhideWhenUsed="0"/>
+    <w:lsdException w:name="Medium Shading 2 Accent 3" w:semiHidden="0" w:uiPriority="64" w:unhideWhenUsed="0"/>
+    <w:lsdException w:name="Medium List 1 Accent 3" w:semiHidden="0" w:uiPriority="65" w:unhideWhenUsed="0"/>
+    <w:lsdException w:name="Medium List 2 Accent 3" w:semiHidden="0" w:uiPriority="66" w:unhideWhenUsed="0"/>
+    <w:lsdException w:name="Medium Grid 1 Accent 3" w:semiHidden="0" w:uiPriority="67" w:unhideWhenUsed="0"/>
+    <w:lsdException w:name="Medium Grid 2 Accent 3" w:semiHidden="0" w:uiPriority="68" w:unhideWhenUsed="0"/>
+    <w:lsdException w:name="Medium Grid 3 Accent 3" w:semiHidden="0" w:uiPriority="69" w:unhideWhenUsed="0"/>
+    <w:lsdException w:name="Dark List Accent 3" w:semiHidden="0" w:uiPriority="70" w:unhideWhenUsed="0"/>
+    <w:lsdException w:name="Colorful Shading Accent 3" w:semiHidden="0" w:uiPriority="71" w:unhideWhenUsed="0"/>
+    <w:lsdException w:name="Colorful List Accent 3" w:semiHidden="0" w:uiPriority="72" w:unhideWhenUsed="0"/>
+    <w:lsdException w:name="Colorful Grid Accent 3" w:semiHidden="0" w:uiPriority="73" w:unhideWhenUsed="0"/>
+    <w:lsdException w:name="Light Shading Accent 4" w:semiHidden="0" w:uiPriority="60" w:unhideWhenUsed="0"/>
+    <w:lsdException w:name="Light List Accent 4" w:semiHidden="0" w:uiPriority="61" w:unhideWhenUsed="0"/>
+    <w:lsdException w:name="Light Grid Accent 4" w:semiHidden="0" w:uiPriority="62" w:unhideWhenUsed="0"/>
+    <w:lsdException w:name="Medium Shading 1 Accent 4" w:semiHidden="0" w:uiPriority="63" w:unhideWhenUsed="0"/>
+    <w:lsdException w:name="Medium Shading 2 Accent 4" w:semiHidden="0" w:uiPriority="64" w:unhideWhenUsed="0"/>
+    <w:lsdException w:name="Medium List 1 Accent 4" w:semiHidden="0" w:uiPriority="65" w:unhideWhenUsed="0"/>
+    <w:lsdException w:name="Medium List 2 Accent 4" w:semiHidden="0" w:uiPriority="66" w:unhideWhenUsed="0"/>
+    <w:lsdException w:name="Medium Grid 1 Accent 4" w:semiHidden="0" w:uiPriority="67" w:unhideWhenUsed="0"/>
+    <w:lsdException w:name="Medium Grid 2 Accent 4" w:semiHidden="0" w:uiPriority="68" w:unhideWhenUsed="0"/>
+    <w:lsdException w:name="Medium Grid 3 Accent 4" w:semiHidden="0" w:uiPriority="69" w:unhideWhenUsed="0"/>
+    <w:lsdException w:name="Dark List Accent 4" w:semiHidden="0" w:uiPriority="70" w:unhideWhenUsed="0"/>
+    <w:lsdException w:name="Colorful Shading Accent 4" w:semiHidden="0" w:uiPriority="71" w:unhideWhenUsed="0"/>
+    <w:lsdException w:name="Colorful List Accent 4" w:semiHidden="0" w:uiPriority="72" w:unhideWhenUsed="0"/>
+    <w:lsdException w:name="Colorful Grid Accent 4" w:semiHidden="0" w:uiPriority="73" w:unhideWhenUsed="0"/>
+    <w:lsdException w:name="Light Shading Accent 5" w:semiHidden="0" w:uiPriority="60" w:unhideWhenUsed="0"/>
+    <w:lsdException w:name="Light List Accent 5" w:semiHidden="0" w:uiPriority="61" w:unhideWhenUsed="0"/>
+    <w:lsdException w:name="Light Grid Accent 5" w:semiHidden="0" w:uiPriority="62" w:unhideWhenUsed="0"/>
+    <w:lsdException w:name="Medium Shading 1 Accent 5" w:semiHidden="0" w:uiPriority="63" w:unhideWhenUsed="0"/>
+    <w:lsdException w:name="Medium Shading 2 Accent 5" w:semiHidden="0" w:uiPriority="64" w:unhideWhenUsed="0"/>
+    <w:lsdException w:name="Medium List 1 Accent 5" w:semiHidden="0" w:uiPriority="65" w:unhideWhenUsed="0"/>
+    <w:lsdException w:name="Medium List 2 Accent 5" w:semiHidden="0" w:uiPriority="66" w:unhideWhenUsed="0"/>
+    <w:lsdException w:name="Medium Grid 1 Accent 5" w:semiHidden="0" w:uiPriority="67" w:unhideWhenUsed="0"/>
+    <w:lsdException w:name="Medium Grid 2 Accent 5" w:semiHidden="0" w:uiPriority="68" w:unhideWhenUsed="0"/>
+    <w:lsdException w:name="Medium Grid 3 Accent 5" w:semiHidden="0" w:uiPriority="69" w:unhideWhenUsed="0"/>
+    <w:lsdException w:name="Dark List Accent 5" w:semiHidden="0" w:uiPriority="70" w:unhideWhenUsed="0"/>
+    <w:lsdException w:name="Colorful Shading Accent 5" w:semiHidden="0" w:uiPriority="71" w:unhideWhenUsed="0"/>
+    <w:lsdException w:name="Colorful List Accent 5" w:semiHidden="0" w:uiPriority="72" w:unhideWhenUsed="0"/>
+    <w:lsdException w:name="Colorful Grid Accent 5" w:semiHidden="0" w:uiPriority="73" w:unhideWhenUsed="0"/>
+    <w:lsdException w:name="Light Shading Accent 6" w:semiHidden="0" w:uiPriority="60" w:unhideWhenUsed="0"/>
+    <w:lsdException w:name="Light List Accent 6" w:semiHidden="0" w:uiPriority="61" w:unhideWhenUsed="0"/>
+    <w:lsdException w:name="Light Grid Accent 6" w:semiHidden="0" w:uiPriority="62" w:unhideWhenUsed="0"/>
+    <w:lsdException w:name="Medium Shading 1 Accent 6" w:semiHidden="0" w:uiPriority="63" w:unhideWhenUsed="0"/>
+    <w:lsdException w:name="Medium Shading 2 Accent 6" w:semiHidden="0" w:uiPriority="64" w:unhideWhenUsed="0"/>
+    <w:lsdException w:name="Medium List 1 Accent 6" w:semiHidden="0" w:uiPriority="65" w:unhideWhenUsed="0"/>
+    <w:lsdException w:name="Medium List 2 Accent 6" w:semiHidden="0" w:uiPriority="66" w:unhideWhenUsed="0"/>
+    <w:lsdException w:name="Medium Grid 1 Accent 6" w:semiHidden="0" w:uiPriority="67" w:unhideWhenUsed="0"/>
+    <w:lsdException w:name="Medium Grid 2 Accent 6" w:semiHidden="0" w:uiPriority="68" w:unhideWhenUsed="0"/>
+    <w:lsdException w:name="Medium Grid 3 Accent 6" w:semiHidden="0" w:uiPriority="69" w:unhideWhenUsed="0"/>
+    <w:lsdException w:name="Dark List Accent 6" w:semiHidden="0" w:uiPriority="70" w:unhideWhenUsed="0"/>
+    <w:lsdException w:name="Colorful Shading Accent 6" w:semiHidden="0" w:uiPriority="71" w:unhideWhenUsed="0"/>
+    <w:lsdException w:name="Colorful List Accent 6" w:semiHidden="0" w:uiPriority="72" w:unhideWhenUsed="0"/>
+    <w:lsdException w:name="Colorful Grid Accent 6" w:semiHidden="0" w:uiPriority="73" w:unhideWhenUsed="0"/>
+    <w:lsdException w:name="Subtle Emphasis" w:semiHidden="0" w:uiPriority="19" w:unhideWhenUsed="0" w:qFormat="1"/>
+    <w:lsdException w:name="Intense Emphasis" w:semiHidden="0" w:uiPriority="21" w:unhideWhenUsed="0" w:qFormat="1"/>
+    <w:lsdException w:name="Subtle Reference" w:semiHidden="0" w:uiPriority="31" w:unhideWhenUsed="0" w:qFormat="1"/>
+    <w:lsdException w:name="Intense Reference" w:semiHidden="0" w:uiPriority="32" w:unhideWhenUsed="0" w:qFormat="1"/>
+    <w:lsdException w:name="Book Title" w:semiHidden="0" w:uiPriority="33" w:unhideWhenUsed="0" w:qFormat="1"/>
+    <w:lsdException w:name="Bibliography" w:uiPriority="37"/>
+    <w:lsdException w:name="TOC Heading" w:uiPriority="39" w:qFormat="1"/>
   </w:latentStyles>
   <w:style w:type="paragraph" w:default="1" w:styleId="Normal">
     <w:name w:val="Normal"/>
@@ -4047,7 +4526,6 @@
       <w:spacing w:after="0" w:line="240" w:lineRule="auto"/>
     </w:pPr>
     <w:tblPr>
-      <w:tblInd w:w="0" w:type="dxa"/>
       <w:tblBorders>
         <w:top w:val="single" w:sz="4" w:space="0" w:color="auto"/>
         <w:left w:val="single" w:sz="4" w:space="0" w:color="auto"/>
@@ -4056,12 +4534,237 @@
         <w:insideH w:val="single" w:sz="4" w:space="0" w:color="auto"/>
         <w:insideV w:val="single" w:sz="4" w:space="0" w:color="auto"/>
       </w:tblBorders>
+    </w:tblPr>
+  </w:style>
+  <w:style w:type="character" w:styleId="Hyperlink">
+    <w:name w:val="Hyperlink"/>
+    <w:basedOn w:val="Fontepargpadro"/>
+    <w:uiPriority w:val="99"/>
+    <w:unhideWhenUsed/>
+    <w:rsid w:val="002227F3"/>
+    <w:rPr>
+      <w:color w:val="0563C1" w:themeColor="hyperlink"/>
+      <w:u w:val="single"/>
+    </w:rPr>
+  </w:style>
+  <w:style w:type="paragraph" w:styleId="PargrafodaLista">
+    <w:name w:val="List Paragraph"/>
+    <w:basedOn w:val="Normal"/>
+    <w:uiPriority w:val="34"/>
+    <w:qFormat/>
+    <w:rsid w:val="00B85F05"/>
+    <w:pPr>
+      <w:ind w:left="720"/>
+      <w:contextualSpacing/>
+    </w:pPr>
+  </w:style>
+</w:styles>
+</file>
+
+<file path=word/stylesWithEffects.xml><?xml version="1.0" encoding="utf-8"?>
+<w:styles xmlns:wpc="http://schemas.microsoft.com/office/word/2010/wordprocessingCanvas" xmlns:mc="http://schemas.openxmlformats.org/markup-compatibility/2006" xmlns:o="urn:schemas-microsoft-com:office:office" xmlns:r="http://schemas.openxmlformats.org/officeDocument/2006/relationships" xmlns:m="http://schemas.openxmlformats.org/officeDocument/2006/math" xmlns:v="urn:schemas-microsoft-com:vml" xmlns:wp14="http://schemas.microsoft.com/office/word/2010/wordprocessingDrawing" xmlns:wp="http://schemas.openxmlformats.org/drawingml/2006/wordprocessingDrawing" xmlns:w10="urn:schemas-microsoft-com:office:word" xmlns:w="http://schemas.openxmlformats.org/wordprocessingml/2006/main" xmlns:w14="http://schemas.microsoft.com/office/word/2010/wordml" xmlns:wpg="http://schemas.microsoft.com/office/word/2010/wordprocessingGroup" xmlns:wpi="http://schemas.microsoft.com/office/word/2010/wordprocessingInk" xmlns:wne="http://schemas.microsoft.com/office/word/2006/wordml" xmlns:wps="http://schemas.microsoft.com/office/word/2010/wordprocessingShape" mc:Ignorable="w14 wp14">
+  <w:docDefaults>
+    <w:rPrDefault>
+      <w:rPr>
+        <w:rFonts w:asciiTheme="minorHAnsi" w:eastAsiaTheme="minorHAnsi" w:hAnsiTheme="minorHAnsi" w:cstheme="minorBidi"/>
+        <w:sz w:val="22"/>
+        <w:szCs w:val="22"/>
+        <w:lang w:val="pt-BR" w:eastAsia="en-US" w:bidi="ar-SA"/>
+      </w:rPr>
+    </w:rPrDefault>
+    <w:pPrDefault>
+      <w:pPr>
+        <w:spacing w:after="160" w:line="259" w:lineRule="auto"/>
+      </w:pPr>
+    </w:pPrDefault>
+  </w:docDefaults>
+  <w:latentStyles w:defLockedState="0" w:defUIPriority="99" w:defSemiHidden="1" w:defUnhideWhenUsed="1" w:defQFormat="0" w:count="267">
+    <w:lsdException w:name="Normal" w:semiHidden="0" w:uiPriority="0" w:unhideWhenUsed="0" w:qFormat="1"/>
+    <w:lsdException w:name="heading 1" w:semiHidden="0" w:uiPriority="9" w:unhideWhenUsed="0" w:qFormat="1"/>
+    <w:lsdException w:name="heading 2" w:uiPriority="9" w:qFormat="1"/>
+    <w:lsdException w:name="heading 3" w:uiPriority="9" w:qFormat="1"/>
+    <w:lsdException w:name="heading 4" w:uiPriority="9" w:qFormat="1"/>
+    <w:lsdException w:name="heading 5" w:uiPriority="9" w:qFormat="1"/>
+    <w:lsdException w:name="heading 6" w:uiPriority="9" w:qFormat="1"/>
+    <w:lsdException w:name="heading 7" w:uiPriority="9" w:qFormat="1"/>
+    <w:lsdException w:name="heading 8" w:uiPriority="9" w:qFormat="1"/>
+    <w:lsdException w:name="heading 9" w:uiPriority="9" w:qFormat="1"/>
+    <w:lsdException w:name="toc 1" w:uiPriority="39"/>
+    <w:lsdException w:name="toc 2" w:uiPriority="39"/>
+    <w:lsdException w:name="toc 3" w:uiPriority="39"/>
+    <w:lsdException w:name="toc 4" w:uiPriority="39"/>
+    <w:lsdException w:name="toc 5" w:uiPriority="39"/>
+    <w:lsdException w:name="toc 6" w:uiPriority="39"/>
+    <w:lsdException w:name="toc 7" w:uiPriority="39"/>
+    <w:lsdException w:name="toc 8" w:uiPriority="39"/>
+    <w:lsdException w:name="toc 9" w:uiPriority="39"/>
+    <w:lsdException w:name="caption" w:uiPriority="35" w:qFormat="1"/>
+    <w:lsdException w:name="Title" w:semiHidden="0" w:uiPriority="10" w:unhideWhenUsed="0" w:qFormat="1"/>
+    <w:lsdException w:name="Default Paragraph Font" w:uiPriority="1"/>
+    <w:lsdException w:name="Subtitle" w:semiHidden="0" w:uiPriority="11" w:unhideWhenUsed="0" w:qFormat="1"/>
+    <w:lsdException w:name="Strong" w:semiHidden="0" w:uiPriority="22" w:unhideWhenUsed="0" w:qFormat="1"/>
+    <w:lsdException w:name="Emphasis" w:semiHidden="0" w:uiPriority="20" w:unhideWhenUsed="0" w:qFormat="1"/>
+    <w:lsdException w:name="Table Grid" w:semiHidden="0" w:uiPriority="39" w:unhideWhenUsed="0"/>
+    <w:lsdException w:name="Placeholder Text" w:unhideWhenUsed="0"/>
+    <w:lsdException w:name="No Spacing" w:semiHidden="0" w:uiPriority="1" w:unhideWhenUsed="0" w:qFormat="1"/>
+    <w:lsdException w:name="Light Shading" w:semiHidden="0" w:uiPriority="60" w:unhideWhenUsed="0"/>
+    <w:lsdException w:name="Light List" w:semiHidden="0" w:uiPriority="61" w:unhideWhenUsed="0"/>
+    <w:lsdException w:name="Light Grid" w:semiHidden="0" w:uiPriority="62" w:unhideWhenUsed="0"/>
+    <w:lsdException w:name="Medium Shading 1" w:semiHidden="0" w:uiPriority="63" w:unhideWhenUsed="0"/>
+    <w:lsdException w:name="Medium Shading 2" w:semiHidden="0" w:uiPriority="64" w:unhideWhenUsed="0"/>
+    <w:lsdException w:name="Medium List 1" w:semiHidden="0" w:uiPriority="65" w:unhideWhenUsed="0"/>
+    <w:lsdException w:name="Medium List 2" w:semiHidden="0" w:uiPriority="66" w:unhideWhenUsed="0"/>
+    <w:lsdException w:name="Medium Grid 1" w:semiHidden="0" w:uiPriority="67" w:unhideWhenUsed="0"/>
+    <w:lsdException w:name="Medium Grid 2" w:semiHidden="0" w:uiPriority="68" w:unhideWhenUsed="0"/>
+    <w:lsdException w:name="Medium Grid 3" w:semiHidden="0" w:uiPriority="69" w:unhideWhenUsed="0"/>
+    <w:lsdException w:name="Dark List" w:semiHidden="0" w:uiPriority="70" w:unhideWhenUsed="0"/>
+    <w:lsdException w:name="Colorful Shading" w:semiHidden="0" w:uiPriority="71" w:unhideWhenUsed="0"/>
+    <w:lsdException w:name="Colorful List" w:semiHidden="0" w:uiPriority="72" w:unhideWhenUsed="0"/>
+    <w:lsdException w:name="Colorful Grid" w:semiHidden="0" w:uiPriority="73" w:unhideWhenUsed="0"/>
+    <w:lsdException w:name="Light Shading Accent 1" w:semiHidden="0" w:uiPriority="60" w:unhideWhenUsed="0"/>
+    <w:lsdException w:name="Light List Accent 1" w:semiHidden="0" w:uiPriority="61" w:unhideWhenUsed="0"/>
+    <w:lsdException w:name="Light Grid Accent 1" w:semiHidden="0" w:uiPriority="62" w:unhideWhenUsed="0"/>
+    <w:lsdException w:name="Medium Shading 1 Accent 1" w:semiHidden="0" w:uiPriority="63" w:unhideWhenUsed="0"/>
+    <w:lsdException w:name="Medium Shading 2 Accent 1" w:semiHidden="0" w:uiPriority="64" w:unhideWhenUsed="0"/>
+    <w:lsdException w:name="Medium List 1 Accent 1" w:semiHidden="0" w:uiPriority="65" w:unhideWhenUsed="0"/>
+    <w:lsdException w:name="Revision" w:unhideWhenUsed="0"/>
+    <w:lsdException w:name="List Paragraph" w:semiHidden="0" w:uiPriority="34" w:unhideWhenUsed="0" w:qFormat="1"/>
+    <w:lsdException w:name="Quote" w:semiHidden="0" w:uiPriority="29" w:unhideWhenUsed="0" w:qFormat="1"/>
+    <w:lsdException w:name="Intense Quote" w:semiHidden="0" w:uiPriority="30" w:unhideWhenUsed="0" w:qFormat="1"/>
+    <w:lsdException w:name="Medium List 2 Accent 1" w:semiHidden="0" w:uiPriority="66" w:unhideWhenUsed="0"/>
+    <w:lsdException w:name="Medium Grid 1 Accent 1" w:semiHidden="0" w:uiPriority="67" w:unhideWhenUsed="0"/>
+    <w:lsdException w:name="Medium Grid 2 Accent 1" w:semiHidden="0" w:uiPriority="68" w:unhideWhenUsed="0"/>
+    <w:lsdException w:name="Medium Grid 3 Accent 1" w:semiHidden="0" w:uiPriority="69" w:unhideWhenUsed="0"/>
+    <w:lsdException w:name="Dark List Accent 1" w:semiHidden="0" w:uiPriority="70" w:unhideWhenUsed="0"/>
+    <w:lsdException w:name="Colorful Shading Accent 1" w:semiHidden="0" w:uiPriority="71" w:unhideWhenUsed="0"/>
+    <w:lsdException w:name="Colorful List Accent 1" w:semiHidden="0" w:uiPriority="72" w:unhideWhenUsed="0"/>
+    <w:lsdException w:name="Colorful Grid Accent 1" w:semiHidden="0" w:uiPriority="73" w:unhideWhenUsed="0"/>
+    <w:lsdException w:name="Light Shading Accent 2" w:semiHidden="0" w:uiPriority="60" w:unhideWhenUsed="0"/>
+    <w:lsdException w:name="Light List Accent 2" w:semiHidden="0" w:uiPriority="61" w:unhideWhenUsed="0"/>
+    <w:lsdException w:name="Light Grid Accent 2" w:semiHidden="0" w:uiPriority="62" w:unhideWhenUsed="0"/>
+    <w:lsdException w:name="Medium Shading 1 Accent 2" w:semiHidden="0" w:uiPriority="63" w:unhideWhenUsed="0"/>
+    <w:lsdException w:name="Medium Shading 2 Accent 2" w:semiHidden="0" w:uiPriority="64" w:unhideWhenUsed="0"/>
+    <w:lsdException w:name="Medium List 1 Accent 2" w:semiHidden="0" w:uiPriority="65" w:unhideWhenUsed="0"/>
+    <w:lsdException w:name="Medium List 2 Accent 2" w:semiHidden="0" w:uiPriority="66" w:unhideWhenUsed="0"/>
+    <w:lsdException w:name="Medium Grid 1 Accent 2" w:semiHidden="0" w:uiPriority="67" w:unhideWhenUsed="0"/>
+    <w:lsdException w:name="Medium Grid 2 Accent 2" w:semiHidden="0" w:uiPriority="68" w:unhideWhenUsed="0"/>
+    <w:lsdException w:name="Medium Grid 3 Accent 2" w:semiHidden="0" w:uiPriority="69" w:unhideWhenUsed="0"/>
+    <w:lsdException w:name="Dark List Accent 2" w:semiHidden="0" w:uiPriority="70" w:unhideWhenUsed="0"/>
+    <w:lsdException w:name="Colorful Shading Accent 2" w:semiHidden="0" w:uiPriority="71" w:unhideWhenUsed="0"/>
+    <w:lsdException w:name="Colorful List Accent 2" w:semiHidden="0" w:uiPriority="72" w:unhideWhenUsed="0"/>
+    <w:lsdException w:name="Colorful Grid Accent 2" w:semiHidden="0" w:uiPriority="73" w:unhideWhenUsed="0"/>
+    <w:lsdException w:name="Light Shading Accent 3" w:semiHidden="0" w:uiPriority="60" w:unhideWhenUsed="0"/>
+    <w:lsdException w:name="Light List Accent 3" w:semiHidden="0" w:uiPriority="61" w:unhideWhenUsed="0"/>
+    <w:lsdException w:name="Light Grid Accent 3" w:semiHidden="0" w:uiPriority="62" w:unhideWhenUsed="0"/>
+    <w:lsdException w:name="Medium Shading 1 Accent 3" w:semiHidden="0" w:uiPriority="63" w:unhideWhenUsed="0"/>
+    <w:lsdException w:name="Medium Shading 2 Accent 3" w:semiHidden="0" w:uiPriority="64" w:unhideWhenUsed="0"/>
+    <w:lsdException w:name="Medium List 1 Accent 3" w:semiHidden="0" w:uiPriority="65" w:unhideWhenUsed="0"/>
+    <w:lsdException w:name="Medium List 2 Accent 3" w:semiHidden="0" w:uiPriority="66" w:unhideWhenUsed="0"/>
+    <w:lsdException w:name="Medium Grid 1 Accent 3" w:semiHidden="0" w:uiPriority="67" w:unhideWhenUsed="0"/>
+    <w:lsdException w:name="Medium Grid 2 Accent 3" w:semiHidden="0" w:uiPriority="68" w:unhideWhenUsed="0"/>
+    <w:lsdException w:name="Medium Grid 3 Accent 3" w:semiHidden="0" w:uiPriority="69" w:unhideWhenUsed="0"/>
+    <w:lsdException w:name="Dark List Accent 3" w:semiHidden="0" w:uiPriority="70" w:unhideWhenUsed="0"/>
+    <w:lsdException w:name="Colorful Shading Accent 3" w:semiHidden="0" w:uiPriority="71" w:unhideWhenUsed="0"/>
+    <w:lsdException w:name="Colorful List Accent 3" w:semiHidden="0" w:uiPriority="72" w:unhideWhenUsed="0"/>
+    <w:lsdException w:name="Colorful Grid Accent 3" w:semiHidden="0" w:uiPriority="73" w:unhideWhenUsed="0"/>
+    <w:lsdException w:name="Light Shading Accent 4" w:semiHidden="0" w:uiPriority="60" w:unhideWhenUsed="0"/>
+    <w:lsdException w:name="Light List Accent 4" w:semiHidden="0" w:uiPriority="61" w:unhideWhenUsed="0"/>
+    <w:lsdException w:name="Light Grid Accent 4" w:semiHidden="0" w:uiPriority="62" w:unhideWhenUsed="0"/>
+    <w:lsdException w:name="Medium Shading 1 Accent 4" w:semiHidden="0" w:uiPriority="63" w:unhideWhenUsed="0"/>
+    <w:lsdException w:name="Medium Shading 2 Accent 4" w:semiHidden="0" w:uiPriority="64" w:unhideWhenUsed="0"/>
+    <w:lsdException w:name="Medium List 1 Accent 4" w:semiHidden="0" w:uiPriority="65" w:unhideWhenUsed="0"/>
+    <w:lsdException w:name="Medium List 2 Accent 4" w:semiHidden="0" w:uiPriority="66" w:unhideWhenUsed="0"/>
+    <w:lsdException w:name="Medium Grid 1 Accent 4" w:semiHidden="0" w:uiPriority="67" w:unhideWhenUsed="0"/>
+    <w:lsdException w:name="Medium Grid 2 Accent 4" w:semiHidden="0" w:uiPriority="68" w:unhideWhenUsed="0"/>
+    <w:lsdException w:name="Medium Grid 3 Accent 4" w:semiHidden="0" w:uiPriority="69" w:unhideWhenUsed="0"/>
+    <w:lsdException w:name="Dark List Accent 4" w:semiHidden="0" w:uiPriority="70" w:unhideWhenUsed="0"/>
+    <w:lsdException w:name="Colorful Shading Accent 4" w:semiHidden="0" w:uiPriority="71" w:unhideWhenUsed="0"/>
+    <w:lsdException w:name="Colorful List Accent 4" w:semiHidden="0" w:uiPriority="72" w:unhideWhenUsed="0"/>
+    <w:lsdException w:name="Colorful Grid Accent 4" w:semiHidden="0" w:uiPriority="73" w:unhideWhenUsed="0"/>
+    <w:lsdException w:name="Light Shading Accent 5" w:semiHidden="0" w:uiPriority="60" w:unhideWhenUsed="0"/>
+    <w:lsdException w:name="Light List Accent 5" w:semiHidden="0" w:uiPriority="61" w:unhideWhenUsed="0"/>
+    <w:lsdException w:name="Light Grid Accent 5" w:semiHidden="0" w:uiPriority="62" w:unhideWhenUsed="0"/>
+    <w:lsdException w:name="Medium Shading 1 Accent 5" w:semiHidden="0" w:uiPriority="63" w:unhideWhenUsed="0"/>
+    <w:lsdException w:name="Medium Shading 2 Accent 5" w:semiHidden="0" w:uiPriority="64" w:unhideWhenUsed="0"/>
+    <w:lsdException w:name="Medium List 1 Accent 5" w:semiHidden="0" w:uiPriority="65" w:unhideWhenUsed="0"/>
+    <w:lsdException w:name="Medium List 2 Accent 5" w:semiHidden="0" w:uiPriority="66" w:unhideWhenUsed="0"/>
+    <w:lsdException w:name="Medium Grid 1 Accent 5" w:semiHidden="0" w:uiPriority="67" w:unhideWhenUsed="0"/>
+    <w:lsdException w:name="Medium Grid 2 Accent 5" w:semiHidden="0" w:uiPriority="68" w:unhideWhenUsed="0"/>
+    <w:lsdException w:name="Medium Grid 3 Accent 5" w:semiHidden="0" w:uiPriority="69" w:unhideWhenUsed="0"/>
+    <w:lsdException w:name="Dark List Accent 5" w:semiHidden="0" w:uiPriority="70" w:unhideWhenUsed="0"/>
+    <w:lsdException w:name="Colorful Shading Accent 5" w:semiHidden="0" w:uiPriority="71" w:unhideWhenUsed="0"/>
+    <w:lsdException w:name="Colorful List Accent 5" w:semiHidden="0" w:uiPriority="72" w:unhideWhenUsed="0"/>
+    <w:lsdException w:name="Colorful Grid Accent 5" w:semiHidden="0" w:uiPriority="73" w:unhideWhenUsed="0"/>
+    <w:lsdException w:name="Light Shading Accent 6" w:semiHidden="0" w:uiPriority="60" w:unhideWhenUsed="0"/>
+    <w:lsdException w:name="Light List Accent 6" w:semiHidden="0" w:uiPriority="61" w:unhideWhenUsed="0"/>
+    <w:lsdException w:name="Light Grid Accent 6" w:semiHidden="0" w:uiPriority="62" w:unhideWhenUsed="0"/>
+    <w:lsdException w:name="Medium Shading 1 Accent 6" w:semiHidden="0" w:uiPriority="63" w:unhideWhenUsed="0"/>
+    <w:lsdException w:name="Medium Shading 2 Accent 6" w:semiHidden="0" w:uiPriority="64" w:unhideWhenUsed="0"/>
+    <w:lsdException w:name="Medium List 1 Accent 6" w:semiHidden="0" w:uiPriority="65" w:unhideWhenUsed="0"/>
+    <w:lsdException w:name="Medium List 2 Accent 6" w:semiHidden="0" w:uiPriority="66" w:unhideWhenUsed="0"/>
+    <w:lsdException w:name="Medium Grid 1 Accent 6" w:semiHidden="0" w:uiPriority="67" w:unhideWhenUsed="0"/>
+    <w:lsdException w:name="Medium Grid 2 Accent 6" w:semiHidden="0" w:uiPriority="68" w:unhideWhenUsed="0"/>
+    <w:lsdException w:name="Medium Grid 3 Accent 6" w:semiHidden="0" w:uiPriority="69" w:unhideWhenUsed="0"/>
+    <w:lsdException w:name="Dark List Accent 6" w:semiHidden="0" w:uiPriority="70" w:unhideWhenUsed="0"/>
+    <w:lsdException w:name="Colorful Shading Accent 6" w:semiHidden="0" w:uiPriority="71" w:unhideWhenUsed="0"/>
+    <w:lsdException w:name="Colorful List Accent 6" w:semiHidden="0" w:uiPriority="72" w:unhideWhenUsed="0"/>
+    <w:lsdException w:name="Colorful Grid Accent 6" w:semiHidden="0" w:uiPriority="73" w:unhideWhenUsed="0"/>
+    <w:lsdException w:name="Subtle Emphasis" w:semiHidden="0" w:uiPriority="19" w:unhideWhenUsed="0" w:qFormat="1"/>
+    <w:lsdException w:name="Intense Emphasis" w:semiHidden="0" w:uiPriority="21" w:unhideWhenUsed="0" w:qFormat="1"/>
+    <w:lsdException w:name="Subtle Reference" w:semiHidden="0" w:uiPriority="31" w:unhideWhenUsed="0" w:qFormat="1"/>
+    <w:lsdException w:name="Intense Reference" w:semiHidden="0" w:uiPriority="32" w:unhideWhenUsed="0" w:qFormat="1"/>
+    <w:lsdException w:name="Book Title" w:semiHidden="0" w:uiPriority="33" w:unhideWhenUsed="0" w:qFormat="1"/>
+    <w:lsdException w:name="Bibliography" w:uiPriority="37"/>
+    <w:lsdException w:name="TOC Heading" w:uiPriority="39" w:qFormat="1"/>
+  </w:latentStyles>
+  <w:style w:type="paragraph" w:default="1" w:styleId="Normal">
+    <w:name w:val="Normal"/>
+    <w:qFormat/>
+  </w:style>
+  <w:style w:type="character" w:default="1" w:styleId="Fontepargpadro">
+    <w:name w:val="Default Paragraph Font"/>
+    <w:uiPriority w:val="1"/>
+    <w:semiHidden/>
+    <w:unhideWhenUsed/>
+  </w:style>
+  <w:style w:type="table" w:default="1" w:styleId="Tabelanormal">
+    <w:name w:val="Normal Table"/>
+    <w:uiPriority w:val="99"/>
+    <w:semiHidden/>
+    <w:unhideWhenUsed/>
+    <w:tblPr>
+      <w:tblInd w:w="0" w:type="dxa"/>
       <w:tblCellMar>
         <w:top w:w="0" w:type="dxa"/>
         <w:left w:w="108" w:type="dxa"/>
         <w:bottom w:w="0" w:type="dxa"/>
         <w:right w:w="108" w:type="dxa"/>
       </w:tblCellMar>
+    </w:tblPr>
+  </w:style>
+  <w:style w:type="numbering" w:default="1" w:styleId="Semlista">
+    <w:name w:val="No List"/>
+    <w:uiPriority w:val="99"/>
+    <w:semiHidden/>
+    <w:unhideWhenUsed/>
+  </w:style>
+  <w:style w:type="table" w:styleId="Tabelacomgrade">
+    <w:name w:val="Table Grid"/>
+    <w:basedOn w:val="Tabelanormal"/>
+    <w:uiPriority w:val="39"/>
+    <w:rsid w:val="002227F3"/>
+    <w:pPr>
+      <w:spacing w:after="0" w:line="240" w:lineRule="auto"/>
+    </w:pPr>
+    <w:tblPr>
+      <w:tblBorders>
+        <w:top w:val="single" w:sz="4" w:space="0" w:color="auto"/>
+        <w:left w:val="single" w:sz="4" w:space="0" w:color="auto"/>
+        <w:bottom w:val="single" w:sz="4" w:space="0" w:color="auto"/>
+        <w:right w:val="single" w:sz="4" w:space="0" w:color="auto"/>
+        <w:insideH w:val="single" w:sz="4" w:space="0" w:color="auto"/>
+        <w:insideV w:val="single" w:sz="4" w:space="0" w:color="auto"/>
+      </w:tblBorders>
     </w:tblPr>
   </w:style>
   <w:style w:type="character" w:styleId="Hyperlink">
@@ -4344,7 +5047,7 @@
   <a:extraClrSchemeLst/>
   <a:extLst>
     <a:ext uri="{05A4C25C-085E-4340-85A3-A5531E510DB2}">
-      <thm15:themeFamily xmlns:thm15="http://schemas.microsoft.com/office/thememl/2012/main" name="Office Theme" id="{62F939B6-93AF-4DB8-9C6B-D6C7DFDC589F}" vid="{4A3C46E8-61CC-4603-A589-7422A47A8E4A}"/>
+      <thm15:themeFamily xmlns:thm15="http://schemas.microsoft.com/office/thememl/2012/main" xmlns="" name="Office Theme" id="{62F939B6-93AF-4DB8-9C6B-D6C7DFDC589F}" vid="{4A3C46E8-61CC-4603-A589-7422A47A8E4A}"/>
     </a:ext>
   </a:extLst>
 </a:theme>

</xml_diff>

<commit_message>
Engenharia - Re-execução dos casos de teste MPG 55.
</commit_message>
<xml_diff>
--- a/Engenharia/Casos de Testes/User Stories com padrão MGP/MGP 54 e MGP 55 Design e fazer melhoria Resultados Pré-Avaliação - Casos de Teste Gerenciamento Pampatec.docx
+++ b/Engenharia/Casos de Testes/User Stories com padrão MGP/MGP 54 e MGP 55 Design e fazer melhoria Resultados Pré-Avaliação - Casos de Teste Gerenciamento Pampatec.docx
@@ -780,7 +780,19 @@
               <w:rPr>
                 <w:b/>
               </w:rPr>
-              <w:t>O empreendedor seleciona alterar sua resposta após ler o comentário feito pelo gerente de relacionamentos.</w:t>
+              <w:t xml:space="preserve">O empreendedor seleciona alterar sua resposta </w:t>
+            </w:r>
+            <w:r>
+              <w:rPr>
+                <w:b/>
+              </w:rPr>
+              <w:t xml:space="preserve">(em um campo com comentário) </w:t>
+            </w:r>
+            <w:r>
+              <w:rPr>
+                <w:b/>
+              </w:rPr>
+              <w:t>após ler o comentário feito pelo gerente de relacionamentos.</w:t>
             </w:r>
           </w:p>
         </w:tc>
@@ -984,6 +996,43 @@
               </w:rPr>
               <w:t>Aprovado. Uma linha é adicionada na tabela</w:t>
             </w:r>
+            <w:r>
+              <w:rPr>
+                <w:highlight w:val="green"/>
+              </w:rPr>
+              <w:t>.</w:t>
+            </w:r>
+          </w:p>
+          <w:p>
+            <w:pPr>
+              <w:jc w:val="both"/>
+              <w:rPr>
+                <w:highlight w:val="green"/>
+              </w:rPr>
+            </w:pPr>
+            <w:r>
+              <w:rPr>
+                <w:color w:val="FF0000"/>
+                <w:highlight w:val="yellow"/>
+              </w:rPr>
+              <w:t xml:space="preserve">Reprovado. </w:t>
+            </w:r>
+            <w:proofErr w:type="gramStart"/>
+            <w:r>
+              <w:rPr>
+                <w:color w:val="FF0000"/>
+                <w:highlight w:val="yellow"/>
+              </w:rPr>
+              <w:t>Feedback</w:t>
+            </w:r>
+            <w:proofErr w:type="gramEnd"/>
+            <w:r>
+              <w:rPr>
+                <w:color w:val="FF0000"/>
+                <w:highlight w:val="yellow"/>
+              </w:rPr>
+              <w:t xml:space="preserve"> não é exibido.</w:t>
+            </w:r>
           </w:p>
         </w:tc>
       </w:tr>
@@ -1102,6 +1151,43 @@
               </w:rPr>
               <w:t>Aprovado. A linha é excluída da tabela</w:t>
             </w:r>
+            <w:r>
+              <w:rPr>
+                <w:highlight w:val="green"/>
+              </w:rPr>
+              <w:t>.</w:t>
+            </w:r>
+          </w:p>
+          <w:p>
+            <w:pPr>
+              <w:jc w:val="both"/>
+              <w:rPr>
+                <w:highlight w:val="green"/>
+              </w:rPr>
+            </w:pPr>
+            <w:r>
+              <w:rPr>
+                <w:color w:val="FF0000"/>
+                <w:highlight w:val="yellow"/>
+              </w:rPr>
+              <w:t xml:space="preserve">Reprovado. </w:t>
+            </w:r>
+            <w:proofErr w:type="gramStart"/>
+            <w:r>
+              <w:rPr>
+                <w:color w:val="FF0000"/>
+                <w:highlight w:val="yellow"/>
+              </w:rPr>
+              <w:t>Feedback</w:t>
+            </w:r>
+            <w:proofErr w:type="gramEnd"/>
+            <w:r>
+              <w:rPr>
+                <w:color w:val="FF0000"/>
+                <w:highlight w:val="yellow"/>
+              </w:rPr>
+              <w:t xml:space="preserve"> não é exibido.</w:t>
+            </w:r>
           </w:p>
         </w:tc>
       </w:tr>
@@ -1206,6 +1292,43 @@
               </w:rPr>
               <w:t>Aprovado. A linha é alterada</w:t>
             </w:r>
+            <w:r>
+              <w:rPr>
+                <w:highlight w:val="green"/>
+              </w:rPr>
+              <w:t>.</w:t>
+            </w:r>
+          </w:p>
+          <w:p>
+            <w:pPr>
+              <w:jc w:val="both"/>
+              <w:rPr>
+                <w:highlight w:val="green"/>
+              </w:rPr>
+            </w:pPr>
+            <w:r>
+              <w:rPr>
+                <w:color w:val="FF0000"/>
+                <w:highlight w:val="yellow"/>
+              </w:rPr>
+              <w:t xml:space="preserve">Reprovado. </w:t>
+            </w:r>
+            <w:proofErr w:type="gramStart"/>
+            <w:r>
+              <w:rPr>
+                <w:color w:val="FF0000"/>
+                <w:highlight w:val="yellow"/>
+              </w:rPr>
+              <w:t>Feedback</w:t>
+            </w:r>
+            <w:proofErr w:type="gramEnd"/>
+            <w:r>
+              <w:rPr>
+                <w:color w:val="FF0000"/>
+                <w:highlight w:val="yellow"/>
+              </w:rPr>
+              <w:t xml:space="preserve"> não é exibido.</w:t>
+            </w:r>
           </w:p>
         </w:tc>
       </w:tr>
@@ -1281,6 +1404,20 @@
               </w:rPr>
               <w:t>Aprovado. A projeção de custo é alterada</w:t>
             </w:r>
+            <w:r>
+              <w:rPr>
+                <w:highlight w:val="green"/>
+              </w:rPr>
+              <w:t>.</w:t>
+            </w:r>
+          </w:p>
+          <w:p>
+            <w:pPr>
+              <w:jc w:val="both"/>
+              <w:rPr>
+                <w:highlight w:val="green"/>
+              </w:rPr>
+            </w:pPr>
           </w:p>
         </w:tc>
       </w:tr>
@@ -1355,10 +1492,7 @@
               <w:jc w:val="both"/>
             </w:pPr>
             <w:r>
-              <w:t xml:space="preserve">A alteração é salva </w:t>
-            </w:r>
-            <w:r>
-              <w:t xml:space="preserve">emitindo um </w:t>
+              <w:t xml:space="preserve">A alteração é salva emitindo um </w:t>
             </w:r>
             <w:proofErr w:type="gramStart"/>
             <w:r>
@@ -1400,6 +1534,37 @@
                 <w:highlight w:val="green"/>
               </w:rPr>
               <w:t>custos variáveis.</w:t>
+            </w:r>
+          </w:p>
+          <w:p>
+            <w:pPr>
+              <w:jc w:val="both"/>
+              <w:rPr>
+                <w:highlight w:val="green"/>
+              </w:rPr>
+            </w:pPr>
+            <w:r>
+              <w:rPr>
+                <w:color w:val="FF0000"/>
+                <w:highlight w:val="yellow"/>
+              </w:rPr>
+              <w:t xml:space="preserve">Reprovado. </w:t>
+            </w:r>
+            <w:proofErr w:type="gramStart"/>
+            <w:r>
+              <w:rPr>
+                <w:color w:val="FF0000"/>
+                <w:highlight w:val="yellow"/>
+              </w:rPr>
+              <w:t>Feedback</w:t>
+            </w:r>
+            <w:proofErr w:type="gramEnd"/>
+            <w:r>
+              <w:rPr>
+                <w:color w:val="FF0000"/>
+                <w:highlight w:val="yellow"/>
+              </w:rPr>
+              <w:t xml:space="preserve"> não é exibido.</w:t>
             </w:r>
           </w:p>
         </w:tc>
@@ -1502,6 +1667,37 @@
               <w:t>Aprovado. A linha é excluída da tabela.</w:t>
             </w:r>
           </w:p>
+          <w:p>
+            <w:pPr>
+              <w:jc w:val="both"/>
+              <w:rPr>
+                <w:highlight w:val="green"/>
+              </w:rPr>
+            </w:pPr>
+            <w:r>
+              <w:rPr>
+                <w:color w:val="FF0000"/>
+                <w:highlight w:val="yellow"/>
+              </w:rPr>
+              <w:t xml:space="preserve">Reprovado. </w:t>
+            </w:r>
+            <w:proofErr w:type="gramStart"/>
+            <w:r>
+              <w:rPr>
+                <w:color w:val="FF0000"/>
+                <w:highlight w:val="yellow"/>
+              </w:rPr>
+              <w:t>Feedback</w:t>
+            </w:r>
+            <w:proofErr w:type="gramEnd"/>
+            <w:r>
+              <w:rPr>
+                <w:color w:val="FF0000"/>
+                <w:highlight w:val="yellow"/>
+              </w:rPr>
+              <w:t xml:space="preserve"> não é exibido.</w:t>
+            </w:r>
+          </w:p>
         </w:tc>
       </w:tr>
       <w:tr>
@@ -1610,6 +1806,37 @@
               <w:t>Aprovado. A linha é alterada.</w:t>
             </w:r>
           </w:p>
+          <w:p>
+            <w:pPr>
+              <w:jc w:val="both"/>
+              <w:rPr>
+                <w:highlight w:val="green"/>
+              </w:rPr>
+            </w:pPr>
+            <w:r>
+              <w:rPr>
+                <w:color w:val="FF0000"/>
+                <w:highlight w:val="yellow"/>
+              </w:rPr>
+              <w:t xml:space="preserve">Reprovado. </w:t>
+            </w:r>
+            <w:proofErr w:type="gramStart"/>
+            <w:r>
+              <w:rPr>
+                <w:color w:val="FF0000"/>
+                <w:highlight w:val="yellow"/>
+              </w:rPr>
+              <w:t>Feedback</w:t>
+            </w:r>
+            <w:proofErr w:type="gramEnd"/>
+            <w:r>
+              <w:rPr>
+                <w:color w:val="FF0000"/>
+                <w:highlight w:val="yellow"/>
+              </w:rPr>
+              <w:t xml:space="preserve"> não é exibido.</w:t>
+            </w:r>
+          </w:p>
         </w:tc>
       </w:tr>
       <w:tr>
@@ -1778,15 +2005,436 @@
                 <w:szCs w:val="20"/>
                 <w:highlight w:val="yellow"/>
               </w:rPr>
-              <w:t>O feedback é exibido apenas quando é adicionada uma linha na tabela</w:t>
-            </w:r>
+              <w:t xml:space="preserve">O </w:t>
+            </w:r>
+            <w:proofErr w:type="gramStart"/>
             <w:r>
               <w:rPr>
                 <w:color w:val="FF0000"/>
                 <w:szCs w:val="20"/>
                 <w:highlight w:val="yellow"/>
               </w:rPr>
+              <w:t>feedback</w:t>
+            </w:r>
+            <w:proofErr w:type="gramEnd"/>
+            <w:r>
+              <w:rPr>
+                <w:color w:val="FF0000"/>
+                <w:szCs w:val="20"/>
+                <w:highlight w:val="yellow"/>
+              </w:rPr>
+              <w:t xml:space="preserve"> </w:t>
+            </w:r>
+            <w:r>
+              <w:rPr>
+                <w:color w:val="FF0000"/>
+                <w:szCs w:val="20"/>
+                <w:highlight w:val="yellow"/>
+              </w:rPr>
+              <w:t xml:space="preserve">não </w:t>
+            </w:r>
+            <w:r>
+              <w:rPr>
+                <w:color w:val="FF0000"/>
+                <w:szCs w:val="20"/>
+                <w:highlight w:val="yellow"/>
+              </w:rPr>
+              <w:t>é exibido</w:t>
+            </w:r>
+            <w:r>
+              <w:rPr>
+                <w:color w:val="FF0000"/>
+                <w:szCs w:val="20"/>
+                <w:highlight w:val="yellow"/>
+              </w:rPr>
+              <w:t xml:space="preserve"> em nenhum momento</w:t>
+            </w:r>
+            <w:r>
+              <w:rPr>
+                <w:color w:val="FF0000"/>
+                <w:szCs w:val="20"/>
+                <w:highlight w:val="yellow"/>
+              </w:rPr>
               <w:t>.</w:t>
+            </w:r>
+          </w:p>
+        </w:tc>
+      </w:tr>
+      <w:tr>
+        <w:trPr>
+          <w:trHeight w:val="1028"/>
+        </w:trPr>
+        <w:tc>
+          <w:tcPr>
+            <w:tcW w:w="839" w:type="dxa"/>
+          </w:tcPr>
+          <w:p>
+            <w:pPr>
+              <w:rPr>
+                <w:b/>
+              </w:rPr>
+            </w:pPr>
+            <w:r>
+              <w:rPr>
+                <w:b/>
+              </w:rPr>
+              <w:t>1.1.3</w:t>
+            </w:r>
+          </w:p>
+        </w:tc>
+        <w:tc>
+          <w:tcPr>
+            <w:tcW w:w="3072" w:type="dxa"/>
+          </w:tcPr>
+          <w:p>
+            <w:pPr>
+              <w:jc w:val="both"/>
+              <w:rPr>
+                <w:b/>
+              </w:rPr>
+            </w:pPr>
+            <w:r>
+              <w:rPr>
+                <w:b/>
+              </w:rPr>
+              <w:t>O empreendedor seleciona alterar sua resposta sem um comentário do gerente.</w:t>
+            </w:r>
+          </w:p>
+        </w:tc>
+        <w:tc>
+          <w:tcPr>
+            <w:tcW w:w="4146" w:type="dxa"/>
+          </w:tcPr>
+          <w:p>
+            <w:pPr>
+              <w:pStyle w:val="PargrafodaLista"/>
+              <w:numPr>
+                <w:ilvl w:val="0"/>
+                <w:numId w:val="7"/>
+              </w:numPr>
+              <w:jc w:val="both"/>
+            </w:pPr>
+            <w:r>
+              <w:t xml:space="preserve">A resposta pode ser alterada. </w:t>
+            </w:r>
+          </w:p>
+          <w:p>
+            <w:pPr>
+              <w:pStyle w:val="PargrafodaLista"/>
+              <w:numPr>
+                <w:ilvl w:val="0"/>
+                <w:numId w:val="7"/>
+              </w:numPr>
+              <w:jc w:val="both"/>
+            </w:pPr>
+            <w:r>
+              <w:t xml:space="preserve">A alteração é salva emitindo um </w:t>
+            </w:r>
+            <w:proofErr w:type="gramStart"/>
+            <w:r>
+              <w:t>feedback</w:t>
+            </w:r>
+            <w:proofErr w:type="gramEnd"/>
+            <w:r>
+              <w:t xml:space="preserve"> de sucesso.</w:t>
+            </w:r>
+          </w:p>
+          <w:p>
+            <w:pPr>
+              <w:jc w:val="both"/>
+            </w:pPr>
+          </w:p>
+        </w:tc>
+        <w:tc>
+          <w:tcPr>
+            <w:tcW w:w="2257" w:type="dxa"/>
+          </w:tcPr>
+          <w:p>
+            <w:pPr>
+              <w:jc w:val="both"/>
+              <w:rPr>
+                <w:highlight w:val="green"/>
+              </w:rPr>
+            </w:pPr>
+            <w:r>
+              <w:rPr>
+                <w:highlight w:val="green"/>
+              </w:rPr>
+              <w:t>Aprovado. O campo está editável.</w:t>
+            </w:r>
+          </w:p>
+          <w:p>
+            <w:pPr>
+              <w:jc w:val="both"/>
+              <w:rPr>
+                <w:color w:val="FF0000"/>
+                <w:highlight w:val="yellow"/>
+              </w:rPr>
+            </w:pPr>
+            <w:r>
+              <w:rPr>
+                <w:color w:val="FF0000"/>
+                <w:highlight w:val="yellow"/>
+              </w:rPr>
+              <w:t xml:space="preserve">Reprovado. </w:t>
+            </w:r>
+            <w:proofErr w:type="gramStart"/>
+            <w:r>
+              <w:rPr>
+                <w:color w:val="FF0000"/>
+                <w:highlight w:val="yellow"/>
+              </w:rPr>
+              <w:t>Feedback</w:t>
+            </w:r>
+            <w:proofErr w:type="gramEnd"/>
+            <w:r>
+              <w:rPr>
+                <w:color w:val="FF0000"/>
+                <w:highlight w:val="yellow"/>
+              </w:rPr>
+              <w:t xml:space="preserve"> não é exibido.</w:t>
+            </w:r>
+          </w:p>
+        </w:tc>
+      </w:tr>
+      <w:tr>
+        <w:trPr>
+          <w:trHeight w:val="1028"/>
+        </w:trPr>
+        <w:tc>
+          <w:tcPr>
+            <w:tcW w:w="839" w:type="dxa"/>
+          </w:tcPr>
+          <w:p>
+            <w:pPr>
+              <w:jc w:val="both"/>
+              <w:rPr>
+                <w:b/>
+              </w:rPr>
+            </w:pPr>
+            <w:r>
+              <w:rPr>
+                <w:b/>
+              </w:rPr>
+              <w:t>1.1.4</w:t>
+            </w:r>
+          </w:p>
+        </w:tc>
+        <w:tc>
+          <w:tcPr>
+            <w:tcW w:w="3072" w:type="dxa"/>
+          </w:tcPr>
+          <w:p>
+            <w:pPr>
+              <w:jc w:val="both"/>
+            </w:pPr>
+            <w:r>
+              <w:rPr>
+                <w:b/>
+              </w:rPr>
+              <w:t>O empreendedor seleciona alterar sua resposta após ler o comentário feito pelo gerente de relacionamentos.</w:t>
+            </w:r>
+          </w:p>
+        </w:tc>
+        <w:tc>
+          <w:tcPr>
+            <w:tcW w:w="4146" w:type="dxa"/>
+          </w:tcPr>
+          <w:p>
+            <w:pPr>
+              <w:pStyle w:val="PargrafodaLista"/>
+              <w:numPr>
+                <w:ilvl w:val="0"/>
+                <w:numId w:val="21"/>
+              </w:numPr>
+              <w:jc w:val="both"/>
+            </w:pPr>
+            <w:r>
+              <w:t xml:space="preserve">A resposta pode ser alterada. </w:t>
+            </w:r>
+          </w:p>
+          <w:p>
+            <w:pPr>
+              <w:pStyle w:val="PargrafodaLista"/>
+              <w:numPr>
+                <w:ilvl w:val="0"/>
+                <w:numId w:val="21"/>
+              </w:numPr>
+              <w:jc w:val="both"/>
+            </w:pPr>
+            <w:r>
+              <w:t xml:space="preserve">A alteração é salva emitindo um </w:t>
+            </w:r>
+            <w:proofErr w:type="gramStart"/>
+            <w:r>
+              <w:t>feedback</w:t>
+            </w:r>
+            <w:proofErr w:type="gramEnd"/>
+            <w:r>
+              <w:t xml:space="preserve"> de sucesso.</w:t>
+            </w:r>
+          </w:p>
+          <w:p>
+            <w:pPr>
+              <w:jc w:val="both"/>
+              <w:rPr>
+                <w:color w:val="FF0000"/>
+                <w:highlight w:val="yellow"/>
+              </w:rPr>
+            </w:pPr>
+          </w:p>
+        </w:tc>
+        <w:tc>
+          <w:tcPr>
+            <w:tcW w:w="2257" w:type="dxa"/>
+          </w:tcPr>
+          <w:p>
+            <w:pPr>
+              <w:jc w:val="both"/>
+              <w:rPr>
+                <w:highlight w:val="green"/>
+              </w:rPr>
+            </w:pPr>
+            <w:r>
+              <w:rPr>
+                <w:highlight w:val="green"/>
+              </w:rPr>
+              <w:t>Aprovado. O campo está editável.</w:t>
+            </w:r>
+          </w:p>
+          <w:p>
+            <w:pPr>
+              <w:jc w:val="both"/>
+              <w:rPr>
+                <w:color w:val="FF0000"/>
+                <w:szCs w:val="20"/>
+                <w:highlight w:val="yellow"/>
+              </w:rPr>
+            </w:pPr>
+            <w:r>
+              <w:rPr>
+                <w:highlight w:val="green"/>
+              </w:rPr>
+              <w:t xml:space="preserve">Aprovado. </w:t>
+            </w:r>
+            <w:proofErr w:type="gramStart"/>
+            <w:r>
+              <w:rPr>
+                <w:highlight w:val="green"/>
+              </w:rPr>
+              <w:t>Feedback</w:t>
+            </w:r>
+            <w:proofErr w:type="gramEnd"/>
+            <w:r>
+              <w:rPr>
+                <w:highlight w:val="green"/>
+              </w:rPr>
+              <w:t xml:space="preserve"> exibido</w:t>
+            </w:r>
+          </w:p>
+        </w:tc>
+      </w:tr>
+      <w:tr>
+        <w:trPr>
+          <w:trHeight w:val="1028"/>
+        </w:trPr>
+        <w:tc>
+          <w:tcPr>
+            <w:tcW w:w="839" w:type="dxa"/>
+          </w:tcPr>
+          <w:p>
+            <w:pPr>
+              <w:rPr>
+                <w:b/>
+              </w:rPr>
+            </w:pPr>
+            <w:r>
+              <w:rPr>
+                <w:b/>
+              </w:rPr>
+              <w:t>1.1.5</w:t>
+            </w:r>
+          </w:p>
+        </w:tc>
+        <w:tc>
+          <w:tcPr>
+            <w:tcW w:w="3072" w:type="dxa"/>
+          </w:tcPr>
+          <w:p>
+            <w:pPr>
+              <w:jc w:val="both"/>
+              <w:rPr>
+                <w:b/>
+              </w:rPr>
+            </w:pPr>
+            <w:r>
+              <w:rPr>
+                <w:b/>
+              </w:rPr>
+              <w:t>O empreendedor seleciona “Salvar Revisão”</w:t>
+            </w:r>
+          </w:p>
+        </w:tc>
+        <w:tc>
+          <w:tcPr>
+            <w:tcW w:w="4146" w:type="dxa"/>
+          </w:tcPr>
+          <w:p>
+            <w:pPr>
+              <w:pStyle w:val="PargrafodaLista"/>
+              <w:jc w:val="both"/>
+            </w:pPr>
+            <w:r>
+              <w:t xml:space="preserve">O </w:t>
+            </w:r>
+            <w:proofErr w:type="gramStart"/>
+            <w:r>
+              <w:t>feedback</w:t>
+            </w:r>
+            <w:proofErr w:type="gramEnd"/>
+            <w:r>
+              <w:t xml:space="preserve"> de alteração e salvamento é exibido.</w:t>
+            </w:r>
+          </w:p>
+        </w:tc>
+        <w:tc>
+          <w:tcPr>
+            <w:tcW w:w="2257" w:type="dxa"/>
+          </w:tcPr>
+          <w:p>
+            <w:pPr>
+              <w:jc w:val="both"/>
+              <w:rPr>
+                <w:color w:val="FF0000"/>
+                <w:szCs w:val="20"/>
+                <w:highlight w:val="yellow"/>
+              </w:rPr>
+            </w:pPr>
+            <w:r>
+              <w:rPr>
+                <w:color w:val="FF0000"/>
+                <w:szCs w:val="20"/>
+                <w:highlight w:val="yellow"/>
+              </w:rPr>
+              <w:t xml:space="preserve">Reprovado. O </w:t>
+            </w:r>
+            <w:proofErr w:type="gramStart"/>
+            <w:r>
+              <w:rPr>
+                <w:color w:val="FF0000"/>
+                <w:szCs w:val="20"/>
+                <w:highlight w:val="yellow"/>
+              </w:rPr>
+              <w:t>feedback</w:t>
+            </w:r>
+            <w:proofErr w:type="gramEnd"/>
+            <w:r>
+              <w:rPr>
+                <w:color w:val="FF0000"/>
+                <w:szCs w:val="20"/>
+                <w:highlight w:val="yellow"/>
+              </w:rPr>
+              <w:t xml:space="preserve"> é exibido mas não some após um tempo.</w:t>
             </w:r>
           </w:p>
         </w:tc>
@@ -1810,19 +2458,7 @@
               <w:rPr>
                 <w:b/>
               </w:rPr>
-              <w:t>1</w:t>
-            </w:r>
-            <w:r>
-              <w:rPr>
-                <w:b/>
-              </w:rPr>
-              <w:t>.1</w:t>
-            </w:r>
-            <w:r>
-              <w:rPr>
-                <w:b/>
-              </w:rPr>
-              <w:t>.3</w:t>
+              <w:t>1.1.5</w:t>
             </w:r>
           </w:p>
         </w:tc>
@@ -1872,17 +2508,11 @@
               <w:jc w:val="both"/>
             </w:pPr>
             <w:r>
-              <w:t>Na visu</w:t>
-            </w:r>
-            <w:r>
-              <w:t xml:space="preserve">alização do gerente, o plano </w:t>
+              <w:t xml:space="preserve">Na visualização do gerente, o plano </w:t>
             </w:r>
             <w:proofErr w:type="spellStart"/>
             <w:r>
-              <w:t>res</w:t>
-            </w:r>
-            <w:r>
-              <w:t>submetido</w:t>
+              <w:t>ressubmetido</w:t>
             </w:r>
             <w:proofErr w:type="spellEnd"/>
             <w:r>
@@ -1930,11 +2560,10 @@
             </w:pPr>
             <w:r>
               <w:rPr>
-                <w:color w:val="FF0000"/>
                 <w:szCs w:val="20"/>
-                <w:highlight w:val="yellow"/>
-              </w:rPr>
-              <w:t>Reprovado. O plano não é exibido na lista de planos do gerente.</w:t>
+                <w:highlight w:val="green"/>
+              </w:rPr>
+              <w:t>Aprovado. O plano é exibido na lista de planos do gerente.</w:t>
             </w:r>
           </w:p>
         </w:tc>
@@ -2007,14 +2636,54 @@
             </w:pPr>
             <w:r>
               <w:rPr>
-                <w:highlight w:val="green"/>
-              </w:rPr>
-              <w:t>Aprovado. É exibida revisão e modo impressão.</w:t>
-            </w:r>
-            <w:r>
-              <w:rPr>
+                <w:color w:val="FF0000"/>
+                <w:highlight w:val="yellow"/>
+              </w:rPr>
+              <w:t xml:space="preserve">Reprovado. O redirecionamento cai em Equipe ao invés de revisar. </w:t>
+            </w:r>
+            <w:r>
+              <w:rPr>
+                <w:color w:val="FF0000"/>
+                <w:highlight w:val="yellow"/>
+              </w:rPr>
+              <w:t>Somente</w:t>
+            </w:r>
+            <w:r>
+              <w:rPr>
+                <w:color w:val="FF0000"/>
+                <w:highlight w:val="yellow"/>
+              </w:rPr>
+              <w:t xml:space="preserve"> ao clicar em revisar </w:t>
+            </w:r>
+            <w:proofErr w:type="gramStart"/>
+            <w:r>
+              <w:rPr>
+                <w:color w:val="FF0000"/>
+                <w:highlight w:val="yellow"/>
+              </w:rPr>
+              <w:t>é</w:t>
+            </w:r>
+            <w:proofErr w:type="gramEnd"/>
+            <w:r>
+              <w:rPr>
+                <w:color w:val="FF0000"/>
+                <w:highlight w:val="yellow"/>
+              </w:rPr>
+              <w:t xml:space="preserve"> exibida revisão e </w:t>
+            </w:r>
+            <w:r>
+              <w:rPr>
+                <w:color w:val="FF0000"/>
+                <w:highlight w:val="yellow"/>
+              </w:rPr>
+              <w:lastRenderedPageBreak/>
+              <w:t>modo impressão.</w:t>
+            </w:r>
+            <w:r>
+              <w:rPr>
+                <w:color w:val="FF0000"/>
                 <w:szCs w:val="20"/>
-                <w:highlight w:val="lightGray"/>
+                <w:highlight w:val="yellow"/>
               </w:rPr>
               <w:t xml:space="preserve"> </w:t>
             </w:r>
@@ -2040,6 +2709,7 @@
               <w:rPr>
                 <w:b/>
               </w:rPr>
+              <w:lastRenderedPageBreak/>
               <w:t>2</w:t>
             </w:r>
           </w:p>
@@ -2059,19 +2729,7 @@
               <w:rPr>
                 <w:b/>
               </w:rPr>
-              <w:t>O empreendedor seleciona visualizar um plano de negócios que teve como resultado “</w:t>
-            </w:r>
-            <w:r>
-              <w:rPr>
-                <w:b/>
-              </w:rPr>
-              <w:t>Aceito para avaliação</w:t>
-            </w:r>
-            <w:r>
-              <w:rPr>
-                <w:b/>
-              </w:rPr>
-              <w:t>” (aprovado)</w:t>
+              <w:t>O empreendedor seleciona visualizar um plano de negócios que teve como resultado “Aceito para avaliação” (aprovado)</w:t>
             </w:r>
           </w:p>
           <w:p>
@@ -2141,13 +2799,7 @@
               <w:rPr>
                 <w:highlight w:val="green"/>
               </w:rPr>
-              <w:t>Aprovado.</w:t>
-            </w:r>
-            <w:r>
-              <w:rPr>
-                <w:highlight w:val="green"/>
-              </w:rPr>
-              <w:t xml:space="preserve"> O plano é exibido em Avaliação</w:t>
+              <w:t>Aprovado. O plano é exibido em Avaliação</w:t>
             </w:r>
             <w:r>
               <w:rPr>
@@ -2238,8 +2890,6 @@
               </w:rPr>
               <w:t>O empreendedor seleciona visualizar “Em elaboração” no workflow</w:t>
             </w:r>
-            <w:bookmarkStart w:id="0" w:name="_GoBack"/>
-            <w:bookmarkEnd w:id="0"/>
           </w:p>
         </w:tc>
         <w:tc>
@@ -2294,7 +2944,6 @@
               <w:rPr>
                 <w:b/>
               </w:rPr>
-              <w:lastRenderedPageBreak/>
               <w:t>3</w:t>
             </w:r>
           </w:p>
@@ -2474,7 +3123,10 @@
         </w:tc>
       </w:tr>
     </w:tbl>
-    <w:p/>
+    <w:p>
+      <w:bookmarkStart w:id="0" w:name="_GoBack"/>
+      <w:bookmarkEnd w:id="0"/>
+    </w:p>
     <w:sectPr>
       <w:pgSz w:w="11906" w:h="16838"/>
       <w:pgMar w:top="1417" w:right="1701" w:bottom="1417" w:left="1701" w:header="708" w:footer="708" w:gutter="0"/>
@@ -3912,6 +4564,95 @@
     </w:lvl>
   </w:abstractNum>
   <w:abstractNum w:abstractNumId="16">
+    <w:nsid w:val="6C5B321A"/>
+    <w:multiLevelType w:val="hybridMultilevel"/>
+    <w:tmpl w:val="B532C3CC"/>
+    <w:lvl w:ilvl="0" w:tplc="04160011">
+      <w:start w:val="1"/>
+      <w:numFmt w:val="decimal"/>
+      <w:lvlText w:val="%1)"/>
+      <w:lvlJc w:val="left"/>
+      <w:pPr>
+        <w:ind w:left="720" w:hanging="360"/>
+      </w:pPr>
+      <w:rPr>
+        <w:rFonts w:hint="default"/>
+      </w:rPr>
+    </w:lvl>
+    <w:lvl w:ilvl="1" w:tplc="04160019" w:tentative="1">
+      <w:start w:val="1"/>
+      <w:numFmt w:val="lowerLetter"/>
+      <w:lvlText w:val="%2."/>
+      <w:lvlJc w:val="left"/>
+      <w:pPr>
+        <w:ind w:left="1440" w:hanging="360"/>
+      </w:pPr>
+    </w:lvl>
+    <w:lvl w:ilvl="2" w:tplc="0416001B" w:tentative="1">
+      <w:start w:val="1"/>
+      <w:numFmt w:val="lowerRoman"/>
+      <w:lvlText w:val="%3."/>
+      <w:lvlJc w:val="right"/>
+      <w:pPr>
+        <w:ind w:left="2160" w:hanging="180"/>
+      </w:pPr>
+    </w:lvl>
+    <w:lvl w:ilvl="3" w:tplc="0416000F" w:tentative="1">
+      <w:start w:val="1"/>
+      <w:numFmt w:val="decimal"/>
+      <w:lvlText w:val="%4."/>
+      <w:lvlJc w:val="left"/>
+      <w:pPr>
+        <w:ind w:left="2880" w:hanging="360"/>
+      </w:pPr>
+    </w:lvl>
+    <w:lvl w:ilvl="4" w:tplc="04160019" w:tentative="1">
+      <w:start w:val="1"/>
+      <w:numFmt w:val="lowerLetter"/>
+      <w:lvlText w:val="%5."/>
+      <w:lvlJc w:val="left"/>
+      <w:pPr>
+        <w:ind w:left="3600" w:hanging="360"/>
+      </w:pPr>
+    </w:lvl>
+    <w:lvl w:ilvl="5" w:tplc="0416001B" w:tentative="1">
+      <w:start w:val="1"/>
+      <w:numFmt w:val="lowerRoman"/>
+      <w:lvlText w:val="%6."/>
+      <w:lvlJc w:val="right"/>
+      <w:pPr>
+        <w:ind w:left="4320" w:hanging="180"/>
+      </w:pPr>
+    </w:lvl>
+    <w:lvl w:ilvl="6" w:tplc="0416000F" w:tentative="1">
+      <w:start w:val="1"/>
+      <w:numFmt w:val="decimal"/>
+      <w:lvlText w:val="%7."/>
+      <w:lvlJc w:val="left"/>
+      <w:pPr>
+        <w:ind w:left="5040" w:hanging="360"/>
+      </w:pPr>
+    </w:lvl>
+    <w:lvl w:ilvl="7" w:tplc="04160019" w:tentative="1">
+      <w:start w:val="1"/>
+      <w:numFmt w:val="lowerLetter"/>
+      <w:lvlText w:val="%8."/>
+      <w:lvlJc w:val="left"/>
+      <w:pPr>
+        <w:ind w:left="5760" w:hanging="360"/>
+      </w:pPr>
+    </w:lvl>
+    <w:lvl w:ilvl="8" w:tplc="0416001B" w:tentative="1">
+      <w:start w:val="1"/>
+      <w:numFmt w:val="lowerRoman"/>
+      <w:lvlText w:val="%9."/>
+      <w:lvlJc w:val="right"/>
+      <w:pPr>
+        <w:ind w:left="6480" w:hanging="180"/>
+      </w:pPr>
+    </w:lvl>
+  </w:abstractNum>
+  <w:abstractNum w:abstractNumId="17">
     <w:nsid w:val="6E410E95"/>
     <w:multiLevelType w:val="hybridMultilevel"/>
     <w:tmpl w:val="AA6CA2E8"/>
@@ -4000,7 +4741,7 @@
       </w:pPr>
     </w:lvl>
   </w:abstractNum>
-  <w:abstractNum w:abstractNumId="17">
+  <w:abstractNum w:abstractNumId="18">
     <w:nsid w:val="6E91733B"/>
     <w:multiLevelType w:val="hybridMultilevel"/>
     <w:tmpl w:val="201AE65E"/>
@@ -4089,7 +4830,7 @@
       </w:pPr>
     </w:lvl>
   </w:abstractNum>
-  <w:abstractNum w:abstractNumId="18">
+  <w:abstractNum w:abstractNumId="19">
     <w:nsid w:val="6EDC4EC6"/>
     <w:multiLevelType w:val="hybridMultilevel"/>
     <w:tmpl w:val="34668552"/>
@@ -4178,7 +4919,7 @@
       </w:pPr>
     </w:lvl>
   </w:abstractNum>
-  <w:abstractNum w:abstractNumId="19">
+  <w:abstractNum w:abstractNumId="20">
     <w:nsid w:val="742D379F"/>
     <w:multiLevelType w:val="hybridMultilevel"/>
     <w:tmpl w:val="B88C87C0"/>
@@ -4268,7 +5009,7 @@
     </w:lvl>
   </w:abstractNum>
   <w:num w:numId="1">
-    <w:abstractNumId w:val="19"/>
+    <w:abstractNumId w:val="20"/>
   </w:num>
   <w:num w:numId="2">
     <w:abstractNumId w:val="12"/>
@@ -4310,22 +5051,25 @@
     <w:abstractNumId w:val="6"/>
   </w:num>
   <w:num w:numId="15">
-    <w:abstractNumId w:val="16"/>
+    <w:abstractNumId w:val="17"/>
   </w:num>
   <w:num w:numId="16">
-    <w:abstractNumId w:val="17"/>
+    <w:abstractNumId w:val="18"/>
   </w:num>
   <w:num w:numId="17">
     <w:abstractNumId w:val="0"/>
   </w:num>
   <w:num w:numId="18">
-    <w:abstractNumId w:val="18"/>
+    <w:abstractNumId w:val="19"/>
   </w:num>
   <w:num w:numId="19">
     <w:abstractNumId w:val="3"/>
   </w:num>
   <w:num w:numId="20">
     <w:abstractNumId w:val="13"/>
+  </w:num>
+  <w:num w:numId="21">
+    <w:abstractNumId w:val="16"/>
   </w:num>
 </w:numbering>
 </file>

</xml_diff>

<commit_message>
Engenharia - Executando Casos de teste MGP 55
</commit_message>
<xml_diff>
--- a/Engenharia/Casos de Testes/User Stories com padrão MGP/MGP 54 e MGP 55 Design e fazer melhoria Resultados Pré-Avaliação - Casos de Teste Gerenciamento Pampatec.docx
+++ b/Engenharia/Casos de Testes/User Stories com padrão MGP/MGP 54 e MGP 55 Design e fazer melhoria Resultados Pré-Avaliação - Casos de Teste Gerenciamento Pampatec.docx
@@ -1012,26 +1012,33 @@
             </w:pPr>
             <w:r>
               <w:rPr>
-                <w:color w:val="FF0000"/>
-                <w:highlight w:val="yellow"/>
-              </w:rPr>
-              <w:t xml:space="preserve">Reprovado. </w:t>
+                <w:color w:val="000000" w:themeColor="text1"/>
+                <w:highlight w:val="green"/>
+              </w:rPr>
+              <w:t xml:space="preserve">Aprovado. </w:t>
             </w:r>
             <w:proofErr w:type="gramStart"/>
             <w:r>
               <w:rPr>
-                <w:color w:val="FF0000"/>
-                <w:highlight w:val="yellow"/>
+                <w:color w:val="000000" w:themeColor="text1"/>
+                <w:highlight w:val="green"/>
               </w:rPr>
               <w:t>Feedback</w:t>
             </w:r>
             <w:proofErr w:type="gramEnd"/>
             <w:r>
               <w:rPr>
-                <w:color w:val="FF0000"/>
-                <w:highlight w:val="yellow"/>
-              </w:rPr>
-              <w:t xml:space="preserve"> não é exibido.</w:t>
+                <w:color w:val="000000" w:themeColor="text1"/>
+                <w:highlight w:val="green"/>
+              </w:rPr>
+              <w:t xml:space="preserve"> </w:t>
+            </w:r>
+            <w:r>
+              <w:rPr>
+                <w:color w:val="000000" w:themeColor="text1"/>
+                <w:highlight w:val="green"/>
+              </w:rPr>
+              <w:t>exibido.</w:t>
             </w:r>
           </w:p>
         </w:tc>
@@ -1167,26 +1174,33 @@
             </w:pPr>
             <w:r>
               <w:rPr>
-                <w:color w:val="FF0000"/>
-                <w:highlight w:val="yellow"/>
-              </w:rPr>
-              <w:t xml:space="preserve">Reprovado. </w:t>
+                <w:color w:val="000000" w:themeColor="text1"/>
+                <w:highlight w:val="green"/>
+              </w:rPr>
+              <w:t>Aprovado</w:t>
+            </w:r>
+            <w:r>
+              <w:rPr>
+                <w:color w:val="000000" w:themeColor="text1"/>
+                <w:highlight w:val="green"/>
+              </w:rPr>
+              <w:t xml:space="preserve">. </w:t>
             </w:r>
             <w:proofErr w:type="gramStart"/>
             <w:r>
               <w:rPr>
-                <w:color w:val="FF0000"/>
-                <w:highlight w:val="yellow"/>
+                <w:color w:val="000000" w:themeColor="text1"/>
+                <w:highlight w:val="green"/>
               </w:rPr>
               <w:t>Feedback</w:t>
             </w:r>
             <w:proofErr w:type="gramEnd"/>
             <w:r>
               <w:rPr>
-                <w:color w:val="FF0000"/>
-                <w:highlight w:val="yellow"/>
-              </w:rPr>
-              <w:t xml:space="preserve"> não é exibido.</w:t>
+                <w:color w:val="000000" w:themeColor="text1"/>
+                <w:highlight w:val="green"/>
+              </w:rPr>
+              <w:t xml:space="preserve"> exibido.</w:t>
             </w:r>
           </w:p>
         </w:tc>
@@ -1308,26 +1322,40 @@
             </w:pPr>
             <w:r>
               <w:rPr>
-                <w:color w:val="FF0000"/>
-                <w:highlight w:val="yellow"/>
-              </w:rPr>
-              <w:t xml:space="preserve">Reprovado. </w:t>
+                <w:color w:val="000000" w:themeColor="text1"/>
+                <w:highlight w:val="green"/>
+              </w:rPr>
+              <w:t>Aprovado</w:t>
+            </w:r>
+            <w:r>
+              <w:rPr>
+                <w:color w:val="000000" w:themeColor="text1"/>
+                <w:highlight w:val="green"/>
+              </w:rPr>
+              <w:t xml:space="preserve">. </w:t>
             </w:r>
             <w:proofErr w:type="gramStart"/>
             <w:r>
               <w:rPr>
-                <w:color w:val="FF0000"/>
-                <w:highlight w:val="yellow"/>
+                <w:color w:val="000000" w:themeColor="text1"/>
+                <w:highlight w:val="green"/>
               </w:rPr>
               <w:t>Feedback</w:t>
             </w:r>
             <w:proofErr w:type="gramEnd"/>
             <w:r>
               <w:rPr>
-                <w:color w:val="FF0000"/>
-                <w:highlight w:val="yellow"/>
-              </w:rPr>
-              <w:t xml:space="preserve"> não é exibido.</w:t>
+                <w:color w:val="000000" w:themeColor="text1"/>
+                <w:highlight w:val="green"/>
+              </w:rPr>
+              <w:t xml:space="preserve"> </w:t>
+            </w:r>
+            <w:r>
+              <w:rPr>
+                <w:color w:val="000000" w:themeColor="text1"/>
+                <w:highlight w:val="green"/>
+              </w:rPr>
+              <w:t xml:space="preserve"> exibido.</w:t>
             </w:r>
           </w:p>
         </w:tc>
@@ -1545,26 +1573,40 @@
             </w:pPr>
             <w:r>
               <w:rPr>
-                <w:color w:val="FF0000"/>
-                <w:highlight w:val="yellow"/>
-              </w:rPr>
-              <w:t xml:space="preserve">Reprovado. </w:t>
+                <w:color w:val="000000" w:themeColor="text1"/>
+                <w:highlight w:val="green"/>
+              </w:rPr>
+              <w:t>Aprovado</w:t>
+            </w:r>
+            <w:r>
+              <w:rPr>
+                <w:color w:val="000000" w:themeColor="text1"/>
+                <w:highlight w:val="green"/>
+              </w:rPr>
+              <w:t xml:space="preserve">. </w:t>
             </w:r>
             <w:proofErr w:type="gramStart"/>
             <w:r>
               <w:rPr>
-                <w:color w:val="FF0000"/>
-                <w:highlight w:val="yellow"/>
+                <w:color w:val="000000" w:themeColor="text1"/>
+                <w:highlight w:val="green"/>
               </w:rPr>
               <w:t>Feedback</w:t>
             </w:r>
             <w:proofErr w:type="gramEnd"/>
             <w:r>
               <w:rPr>
-                <w:color w:val="FF0000"/>
-                <w:highlight w:val="yellow"/>
-              </w:rPr>
-              <w:t xml:space="preserve"> não é exibido.</w:t>
+                <w:color w:val="000000" w:themeColor="text1"/>
+                <w:highlight w:val="green"/>
+              </w:rPr>
+              <w:t xml:space="preserve"> </w:t>
+            </w:r>
+            <w:r>
+              <w:rPr>
+                <w:color w:val="000000" w:themeColor="text1"/>
+                <w:highlight w:val="green"/>
+              </w:rPr>
+              <w:t xml:space="preserve"> exibido.</w:t>
             </w:r>
           </w:p>
         </w:tc>
@@ -1676,27 +1718,20 @@
             </w:pPr>
             <w:r>
               <w:rPr>
-                <w:color w:val="FF0000"/>
-                <w:highlight w:val="yellow"/>
-              </w:rPr>
-              <w:t xml:space="preserve">Reprovado. </w:t>
-            </w:r>
-            <w:proofErr w:type="gramStart"/>
-            <w:r>
-              <w:rPr>
-                <w:color w:val="FF0000"/>
-                <w:highlight w:val="yellow"/>
-              </w:rPr>
-              <w:t>Feedback</w:t>
-            </w:r>
-            <w:proofErr w:type="gramEnd"/>
-            <w:r>
-              <w:rPr>
-                <w:color w:val="FF0000"/>
-                <w:highlight w:val="yellow"/>
-              </w:rPr>
-              <w:t xml:space="preserve"> não é exibido.</w:t>
-            </w:r>
+                <w:color w:val="000000" w:themeColor="text1"/>
+                <w:highlight w:val="green"/>
+              </w:rPr>
+              <w:t>Aprovado</w:t>
+            </w:r>
+            <w:r>
+              <w:rPr>
+                <w:color w:val="000000" w:themeColor="text1"/>
+                <w:highlight w:val="green"/>
+              </w:rPr>
+              <w:t>. Feedback  exibido.</w:t>
+            </w:r>
+            <w:bookmarkStart w:id="0" w:name="_GoBack"/>
+            <w:bookmarkEnd w:id="0"/>
           </w:p>
         </w:tc>
       </w:tr>
@@ -1815,26 +1850,33 @@
             </w:pPr>
             <w:r>
               <w:rPr>
-                <w:color w:val="FF0000"/>
-                <w:highlight w:val="yellow"/>
-              </w:rPr>
-              <w:t xml:space="preserve">Reprovado. </w:t>
+                <w:color w:val="000000" w:themeColor="text1"/>
+                <w:highlight w:val="green"/>
+              </w:rPr>
+              <w:t>Aprovado</w:t>
+            </w:r>
+            <w:r>
+              <w:rPr>
+                <w:color w:val="000000" w:themeColor="text1"/>
+                <w:highlight w:val="green"/>
+              </w:rPr>
+              <w:t xml:space="preserve">. </w:t>
             </w:r>
             <w:proofErr w:type="gramStart"/>
             <w:r>
               <w:rPr>
-                <w:color w:val="FF0000"/>
-                <w:highlight w:val="yellow"/>
+                <w:color w:val="000000" w:themeColor="text1"/>
+                <w:highlight w:val="green"/>
               </w:rPr>
               <w:t>Feedback</w:t>
             </w:r>
             <w:proofErr w:type="gramEnd"/>
             <w:r>
               <w:rPr>
-                <w:color w:val="FF0000"/>
-                <w:highlight w:val="yellow"/>
-              </w:rPr>
-              <w:t xml:space="preserve"> não é exibido.</w:t>
+                <w:color w:val="000000" w:themeColor="text1"/>
+                <w:highlight w:val="green"/>
+              </w:rPr>
+              <w:t xml:space="preserve">  exibido.</w:t>
             </w:r>
           </w:p>
         </w:tc>
@@ -1993,69 +2035,33 @@
             </w:pPr>
             <w:r>
               <w:rPr>
-                <w:color w:val="FF0000"/>
-                <w:szCs w:val="20"/>
-                <w:highlight w:val="yellow"/>
-              </w:rPr>
-              <w:t xml:space="preserve">Reprovado. </w:t>
-            </w:r>
-            <w:r>
-              <w:rPr>
-                <w:color w:val="FF0000"/>
-                <w:szCs w:val="20"/>
-                <w:highlight w:val="yellow"/>
-              </w:rPr>
-              <w:t xml:space="preserve">O </w:t>
+                <w:color w:val="000000" w:themeColor="text1"/>
+                <w:highlight w:val="green"/>
+              </w:rPr>
+              <w:t>Aprovado</w:t>
+            </w:r>
+            <w:r>
+              <w:rPr>
+                <w:color w:val="000000" w:themeColor="text1"/>
+                <w:highlight w:val="green"/>
+              </w:rPr>
+              <w:t xml:space="preserve">. </w:t>
             </w:r>
             <w:proofErr w:type="gramStart"/>
             <w:r>
               <w:rPr>
-                <w:color w:val="FF0000"/>
-                <w:szCs w:val="20"/>
-                <w:highlight w:val="yellow"/>
-              </w:rPr>
-              <w:t>feedback</w:t>
+                <w:color w:val="000000" w:themeColor="text1"/>
+                <w:highlight w:val="green"/>
+              </w:rPr>
+              <w:t>Feedback</w:t>
             </w:r>
             <w:proofErr w:type="gramEnd"/>
             <w:r>
               <w:rPr>
-                <w:color w:val="FF0000"/>
-                <w:szCs w:val="20"/>
-                <w:highlight w:val="yellow"/>
-              </w:rPr>
-              <w:t xml:space="preserve"> </w:t>
-            </w:r>
-            <w:r>
-              <w:rPr>
-                <w:color w:val="FF0000"/>
-                <w:szCs w:val="20"/>
-                <w:highlight w:val="yellow"/>
-              </w:rPr>
-              <w:t xml:space="preserve">não </w:t>
-            </w:r>
-            <w:r>
-              <w:rPr>
-                <w:color w:val="FF0000"/>
-                <w:szCs w:val="20"/>
-                <w:highlight w:val="yellow"/>
-              </w:rPr>
-              <w:t>é exibido</w:t>
-            </w:r>
-            <w:r>
-              <w:rPr>
-                <w:color w:val="FF0000"/>
-                <w:szCs w:val="20"/>
-                <w:highlight w:val="yellow"/>
-              </w:rPr>
-              <w:t xml:space="preserve"> em nenhum momento</w:t>
-            </w:r>
-            <w:r>
-              <w:rPr>
-                <w:color w:val="FF0000"/>
-                <w:szCs w:val="20"/>
-                <w:highlight w:val="yellow"/>
-              </w:rPr>
-              <w:t>.</w:t>
+                <w:color w:val="000000" w:themeColor="text1"/>
+                <w:highlight w:val="green"/>
+              </w:rPr>
+              <w:t xml:space="preserve">  exibido.</w:t>
             </w:r>
           </w:p>
         </w:tc>
@@ -2173,26 +2179,33 @@
             </w:pPr>
             <w:r>
               <w:rPr>
-                <w:color w:val="FF0000"/>
-                <w:highlight w:val="yellow"/>
-              </w:rPr>
-              <w:t xml:space="preserve">Reprovado. </w:t>
+                <w:color w:val="000000" w:themeColor="text1"/>
+                <w:highlight w:val="green"/>
+              </w:rPr>
+              <w:t>Aprovado</w:t>
+            </w:r>
+            <w:r>
+              <w:rPr>
+                <w:color w:val="000000" w:themeColor="text1"/>
+                <w:highlight w:val="green"/>
+              </w:rPr>
+              <w:t xml:space="preserve">. </w:t>
             </w:r>
             <w:proofErr w:type="gramStart"/>
             <w:r>
               <w:rPr>
-                <w:color w:val="FF0000"/>
-                <w:highlight w:val="yellow"/>
+                <w:color w:val="000000" w:themeColor="text1"/>
+                <w:highlight w:val="green"/>
               </w:rPr>
               <w:t>Feedback</w:t>
             </w:r>
             <w:proofErr w:type="gramEnd"/>
             <w:r>
               <w:rPr>
-                <w:color w:val="FF0000"/>
-                <w:highlight w:val="yellow"/>
-              </w:rPr>
-              <w:t xml:space="preserve"> não é exibido.</w:t>
+                <w:color w:val="000000" w:themeColor="text1"/>
+                <w:highlight w:val="green"/>
+              </w:rPr>
+              <w:t xml:space="preserve">  exibido.</w:t>
             </w:r>
           </w:p>
         </w:tc>
@@ -2412,29 +2425,33 @@
             </w:pPr>
             <w:r>
               <w:rPr>
-                <w:color w:val="FF0000"/>
-                <w:szCs w:val="20"/>
-                <w:highlight w:val="yellow"/>
-              </w:rPr>
-              <w:t xml:space="preserve">Reprovado. O </w:t>
+                <w:color w:val="000000" w:themeColor="text1"/>
+                <w:highlight w:val="green"/>
+              </w:rPr>
+              <w:t>Aprovado</w:t>
+            </w:r>
+            <w:r>
+              <w:rPr>
+                <w:color w:val="000000" w:themeColor="text1"/>
+                <w:highlight w:val="green"/>
+              </w:rPr>
+              <w:t xml:space="preserve">. </w:t>
             </w:r>
             <w:proofErr w:type="gramStart"/>
             <w:r>
               <w:rPr>
-                <w:color w:val="FF0000"/>
-                <w:szCs w:val="20"/>
-                <w:highlight w:val="yellow"/>
-              </w:rPr>
-              <w:t>feedback</w:t>
+                <w:color w:val="000000" w:themeColor="text1"/>
+                <w:highlight w:val="green"/>
+              </w:rPr>
+              <w:t>Feedback</w:t>
             </w:r>
             <w:proofErr w:type="gramEnd"/>
             <w:r>
               <w:rPr>
-                <w:color w:val="FF0000"/>
-                <w:szCs w:val="20"/>
-                <w:highlight w:val="yellow"/>
-              </w:rPr>
-              <w:t xml:space="preserve"> é exibido mas não some após um tempo.</w:t>
+                <w:color w:val="000000" w:themeColor="text1"/>
+                <w:highlight w:val="green"/>
+              </w:rPr>
+              <w:t xml:space="preserve">  exibido.</w:t>
             </w:r>
           </w:p>
         </w:tc>
@@ -2636,56 +2653,24 @@
             </w:pPr>
             <w:r>
               <w:rPr>
-                <w:color w:val="FF0000"/>
-                <w:highlight w:val="yellow"/>
-              </w:rPr>
-              <w:t xml:space="preserve">Reprovado. O redirecionamento cai em Equipe ao invés de revisar. </w:t>
-            </w:r>
-            <w:r>
-              <w:rPr>
-                <w:color w:val="FF0000"/>
-                <w:highlight w:val="yellow"/>
-              </w:rPr>
-              <w:t>Somente</w:t>
-            </w:r>
-            <w:r>
-              <w:rPr>
-                <w:color w:val="FF0000"/>
-                <w:highlight w:val="yellow"/>
-              </w:rPr>
-              <w:t xml:space="preserve"> ao clicar em revisar </w:t>
-            </w:r>
-            <w:proofErr w:type="gramStart"/>
-            <w:r>
-              <w:rPr>
-                <w:color w:val="FF0000"/>
-                <w:highlight w:val="yellow"/>
-              </w:rPr>
-              <w:t>é</w:t>
-            </w:r>
-            <w:proofErr w:type="gramEnd"/>
-            <w:r>
-              <w:rPr>
-                <w:color w:val="FF0000"/>
-                <w:highlight w:val="yellow"/>
-              </w:rPr>
-              <w:t xml:space="preserve"> exibida revisão e </w:t>
-            </w:r>
-            <w:r>
-              <w:rPr>
-                <w:color w:val="FF0000"/>
-                <w:highlight w:val="yellow"/>
-              </w:rPr>
-              <w:lastRenderedPageBreak/>
-              <w:t>modo impressão.</w:t>
-            </w:r>
-            <w:r>
-              <w:rPr>
-                <w:color w:val="FF0000"/>
-                <w:szCs w:val="20"/>
-                <w:highlight w:val="yellow"/>
-              </w:rPr>
-              <w:t xml:space="preserve"> </w:t>
+                <w:color w:val="000000" w:themeColor="text1"/>
+                <w:highlight w:val="green"/>
+              </w:rPr>
+              <w:t>Aprovado</w:t>
+            </w:r>
+            <w:r>
+              <w:rPr>
+                <w:color w:val="000000" w:themeColor="text1"/>
+                <w:highlight w:val="green"/>
+              </w:rPr>
+              <w:t xml:space="preserve">. O redirecionamento cai em </w:t>
+            </w:r>
+            <w:r>
+              <w:rPr>
+                <w:color w:val="000000" w:themeColor="text1"/>
+                <w:highlight w:val="green"/>
+              </w:rPr>
+              <w:t>revisar.</w:t>
             </w:r>
           </w:p>
         </w:tc>
@@ -3123,10 +3108,7 @@
         </w:tc>
       </w:tr>
     </w:tbl>
-    <w:p>
-      <w:bookmarkStart w:id="0" w:name="_GoBack"/>
-      <w:bookmarkEnd w:id="0"/>
-    </w:p>
+    <w:p/>
     <w:sectPr>
       <w:pgSz w:w="11906" w:h="16838"/>
       <w:pgMar w:top="1417" w:right="1701" w:bottom="1417" w:left="1701" w:header="708" w:footer="708" w:gutter="0"/>
@@ -5270,6 +5252,7 @@
       <w:spacing w:after="0" w:line="240" w:lineRule="auto"/>
     </w:pPr>
     <w:tblPr>
+      <w:tblInd w:w="0" w:type="dxa"/>
       <w:tblBorders>
         <w:top w:val="single" w:sz="4" w:space="0" w:color="auto"/>
         <w:left w:val="single" w:sz="4" w:space="0" w:color="auto"/>
@@ -5278,6 +5261,12 @@
         <w:insideH w:val="single" w:sz="4" w:space="0" w:color="auto"/>
         <w:insideV w:val="single" w:sz="4" w:space="0" w:color="auto"/>
       </w:tblBorders>
+      <w:tblCellMar>
+        <w:top w:w="0" w:type="dxa"/>
+        <w:left w:w="108" w:type="dxa"/>
+        <w:bottom w:w="0" w:type="dxa"/>
+        <w:right w:w="108" w:type="dxa"/>
+      </w:tblCellMar>
     </w:tblPr>
   </w:style>
   <w:style w:type="character" w:styleId="Hyperlink">
@@ -5501,6 +5490,7 @@
       <w:spacing w:after="0" w:line="240" w:lineRule="auto"/>
     </w:pPr>
     <w:tblPr>
+      <w:tblInd w:w="0" w:type="dxa"/>
       <w:tblBorders>
         <w:top w:val="single" w:sz="4" w:space="0" w:color="auto"/>
         <w:left w:val="single" w:sz="4" w:space="0" w:color="auto"/>
@@ -5509,6 +5499,12 @@
         <w:insideH w:val="single" w:sz="4" w:space="0" w:color="auto"/>
         <w:insideV w:val="single" w:sz="4" w:space="0" w:color="auto"/>
       </w:tblBorders>
+      <w:tblCellMar>
+        <w:top w:w="0" w:type="dxa"/>
+        <w:left w:w="108" w:type="dxa"/>
+        <w:bottom w:w="0" w:type="dxa"/>
+        <w:right w:w="108" w:type="dxa"/>
+      </w:tblCellMar>
     </w:tblPr>
   </w:style>
   <w:style w:type="character" w:styleId="Hyperlink">
@@ -5579,7 +5575,7 @@
     </a:clrScheme>
     <a:fontScheme name="Escritório">
       <a:majorFont>
-        <a:latin typeface="Calibri Light" panose="020F0302020204030204"/>
+        <a:latin typeface="Calibri Light"/>
         <a:ea typeface=""/>
         <a:cs typeface=""/>
         <a:font script="Jpan" typeface="ＭＳ ゴシック"/>
@@ -5614,7 +5610,7 @@
         <a:font script="Geor" typeface="Sylfaen"/>
       </a:majorFont>
       <a:minorFont>
-        <a:latin typeface="Calibri" panose="020F0502020204030204"/>
+        <a:latin typeface="Calibri"/>
         <a:ea typeface=""/>
         <a:cs typeface=""/>
         <a:font script="Jpan" typeface="ＭＳ 明朝"/>
@@ -5791,7 +5787,7 @@
   <a:extraClrSchemeLst/>
   <a:extLst>
     <a:ext uri="{05A4C25C-085E-4340-85A3-A5531E510DB2}">
-      <thm15:themeFamily xmlns:thm15="http://schemas.microsoft.com/office/thememl/2012/main" xmlns="" name="Office Theme" id="{62F939B6-93AF-4DB8-9C6B-D6C7DFDC589F}" vid="{4A3C46E8-61CC-4603-A589-7422A47A8E4A}"/>
+      <thm15:themeFamily xmlns="" xmlns:thm15="http://schemas.microsoft.com/office/thememl/2012/main" name="Office Theme" id="{62F939B6-93AF-4DB8-9C6B-D6C7DFDC589F}" vid="{4A3C46E8-61CC-4603-A589-7422A47A8E4A}"/>
     </a:ext>
   </a:extLst>
 </a:theme>

</xml_diff>